<commit_message>
Roteiro de instalação do sistema
</commit_message>
<xml_diff>
--- a/6.3 Roteiro para instalação do sistema.docx
+++ b/6.3 Roteiro para instalação do sistema.docx
@@ -1,6 +1,6 @@
 
 <file path=word/document.xml><?xml version="1.0" encoding="utf-8"?>
-<w:document xmlns:ve="http://schemas.openxmlformats.org/markup-compatibility/2006" xmlns:o="urn:schemas-microsoft-com:office:office" xmlns:r="http://schemas.openxmlformats.org/officeDocument/2006/relationships" xmlns:m="http://schemas.openxmlformats.org/officeDocument/2006/math" xmlns:v="urn:schemas-microsoft-com:vml" xmlns:wp="http://schemas.openxmlformats.org/drawingml/2006/wordprocessingDrawing" xmlns:w10="urn:schemas-microsoft-com:office:word" xmlns:w="http://schemas.openxmlformats.org/wordprocessingml/2006/main" xmlns:wne="http://schemas.microsoft.com/office/word/2006/wordml">
+<w:document xmlns:wpc="http://schemas.microsoft.com/office/word/2010/wordprocessingCanvas" xmlns:mc="http://schemas.openxmlformats.org/markup-compatibility/2006" xmlns:o="urn:schemas-microsoft-com:office:office" xmlns:r="http://schemas.openxmlformats.org/officeDocument/2006/relationships" xmlns:m="http://schemas.openxmlformats.org/officeDocument/2006/math" xmlns:v="urn:schemas-microsoft-com:vml" xmlns:wp14="http://schemas.microsoft.com/office/word/2010/wordprocessingDrawing" xmlns:wp="http://schemas.openxmlformats.org/drawingml/2006/wordprocessingDrawing" xmlns:w10="urn:schemas-microsoft-com:office:word" xmlns:w="http://schemas.openxmlformats.org/wordprocessingml/2006/main" xmlns:w14="http://schemas.microsoft.com/office/word/2010/wordml" xmlns:wpg="http://schemas.microsoft.com/office/word/2010/wordprocessingGroup" xmlns:wpi="http://schemas.microsoft.com/office/word/2010/wordprocessingInk" xmlns:wne="http://schemas.microsoft.com/office/word/2006/wordml" xmlns:wps="http://schemas.microsoft.com/office/word/2010/wordprocessingShape" mc:Ignorable="w14 wp14">
   <w:body>
     <w:tbl>
       <w:tblPr>
@@ -18,7 +18,7 @@
           <w:left w:w="70" w:type="dxa"/>
           <w:right w:w="70" w:type="dxa"/>
         </w:tblCellMar>
-        <w:tblLook w:val="04A0"/>
+        <w:tblLook w:val="04A0" w:firstRow="1" w:lastRow="0" w:firstColumn="1" w:lastColumn="0" w:noHBand="0" w:noVBand="1"/>
       </w:tblPr>
       <w:tblGrid>
         <w:gridCol w:w="1276"/>
@@ -97,6 +97,7 @@
               <w:bottom w:val="single" w:sz="4" w:space="0" w:color="auto"/>
               <w:right w:val="single" w:sz="4" w:space="0" w:color="auto"/>
             </w:tcBorders>
+            <w:vAlign w:val="center"/>
           </w:tcPr>
           <w:p>
             <w:pPr>
@@ -107,14 +108,14 @@
                 <w:rFonts w:ascii="Arial" w:hAnsi="Arial" w:cs="Arial"/>
                 <w:b/>
                 <w:bCs/>
-                <w:color w:val="BFBFBF" w:themeColor="background1" w:themeShade="BF"/>
+                <w:color w:val="000000" w:themeColor="text1"/>
               </w:rPr>
             </w:pPr>
             <w:r>
               <w:rPr>
                 <w:rFonts w:ascii="Arial" w:eastAsia="Calibri" w:hAnsi="Arial" w:cs="Arial"/>
                 <w:b/>
-                <w:color w:val="BFBFBF"/>
+                <w:color w:val="000000" w:themeColor="text1"/>
                 <w:sz w:val="20"/>
                 <w:szCs w:val="20"/>
               </w:rPr>
@@ -138,19 +139,707 @@
               <w:spacing w:line="276" w:lineRule="auto"/>
               <w:rPr>
                 <w:rFonts w:ascii="Arial" w:hAnsi="Arial" w:cs="Arial"/>
+                <w:bCs/>
+                <w:color w:val="000000" w:themeColor="text1"/>
+              </w:rPr>
+            </w:pPr>
+            <w:r>
+              <w:rPr>
+                <w:rFonts w:ascii="Arial" w:hAnsi="Arial" w:cs="Arial"/>
+                <w:bCs/>
+                <w:color w:val="000000" w:themeColor="text1"/>
+              </w:rPr>
+              <w:t xml:space="preserve">Verificar a versão do Java instalado na máquina (mínimo: Java </w:t>
+            </w:r>
+            <w:proofErr w:type="gramStart"/>
+            <w:r>
+              <w:rPr>
+                <w:rFonts w:ascii="Arial" w:hAnsi="Arial" w:cs="Arial"/>
+                <w:bCs/>
+                <w:color w:val="000000" w:themeColor="text1"/>
+              </w:rPr>
+              <w:t>7</w:t>
+            </w:r>
+            <w:proofErr w:type="gramEnd"/>
+            <w:r>
+              <w:rPr>
+                <w:rFonts w:ascii="Arial" w:hAnsi="Arial" w:cs="Arial"/>
+                <w:bCs/>
+                <w:color w:val="000000" w:themeColor="text1"/>
+              </w:rPr>
+              <w:t>) através do comando “</w:t>
+            </w:r>
+            <w:proofErr w:type="spellStart"/>
+            <w:r>
+              <w:rPr>
+                <w:rFonts w:ascii="Arial" w:hAnsi="Arial" w:cs="Arial"/>
+                <w:bCs/>
+                <w:color w:val="000000" w:themeColor="text1"/>
+              </w:rPr>
+              <w:t>java</w:t>
+            </w:r>
+            <w:proofErr w:type="spellEnd"/>
+            <w:r>
+              <w:rPr>
+                <w:rFonts w:ascii="Arial" w:hAnsi="Arial" w:cs="Arial"/>
+                <w:bCs/>
+                <w:color w:val="000000" w:themeColor="text1"/>
+              </w:rPr>
+              <w:t xml:space="preserve"> –</w:t>
+            </w:r>
+            <w:proofErr w:type="spellStart"/>
+            <w:r>
+              <w:rPr>
+                <w:rFonts w:ascii="Arial" w:hAnsi="Arial" w:cs="Arial"/>
+                <w:bCs/>
+                <w:color w:val="000000" w:themeColor="text1"/>
+              </w:rPr>
+              <w:t>version</w:t>
+            </w:r>
+            <w:proofErr w:type="spellEnd"/>
+            <w:r>
+              <w:rPr>
+                <w:rFonts w:ascii="Arial" w:hAnsi="Arial" w:cs="Arial"/>
+                <w:bCs/>
+                <w:color w:val="000000" w:themeColor="text1"/>
+              </w:rPr>
+              <w:t>”</w:t>
+            </w:r>
+            <w:r>
+              <w:rPr>
+                <w:rFonts w:ascii="Arial" w:hAnsi="Arial" w:cs="Arial"/>
+                <w:bCs/>
+                <w:color w:val="000000" w:themeColor="text1"/>
+              </w:rPr>
+              <w:t xml:space="preserve">. O </w:t>
+            </w:r>
+            <w:proofErr w:type="spellStart"/>
+            <w:proofErr w:type="gramStart"/>
+            <w:r>
+              <w:rPr>
+                <w:rFonts w:ascii="Arial" w:hAnsi="Arial" w:cs="Arial"/>
+                <w:bCs/>
+                <w:color w:val="000000" w:themeColor="text1"/>
+              </w:rPr>
+              <w:t>dvd</w:t>
+            </w:r>
+            <w:proofErr w:type="spellEnd"/>
+            <w:proofErr w:type="gramEnd"/>
+            <w:r>
+              <w:rPr>
+                <w:rFonts w:ascii="Arial" w:hAnsi="Arial" w:cs="Arial"/>
+                <w:bCs/>
+                <w:color w:val="000000" w:themeColor="text1"/>
+              </w:rPr>
+              <w:t xml:space="preserve"> irá acompanhar o instalador do Java </w:t>
+            </w:r>
+            <w:r>
+              <w:rPr>
+                <w:rFonts w:ascii="Arial" w:hAnsi="Arial" w:cs="Arial"/>
+                <w:bCs/>
+                <w:color w:val="000000" w:themeColor="text1"/>
+              </w:rPr>
+              <w:t>7, caso seja necessário realizar a instalação.</w:t>
+            </w:r>
+          </w:p>
+        </w:tc>
+      </w:tr>
+      <w:tr>
+        <w:tc>
+          <w:tcPr>
+            <w:tcW w:w="1276" w:type="dxa"/>
+            <w:tcBorders>
+              <w:top w:val="single" w:sz="4" w:space="0" w:color="auto"/>
+              <w:left w:val="single" w:sz="4" w:space="0" w:color="auto"/>
+              <w:bottom w:val="single" w:sz="4" w:space="0" w:color="auto"/>
+              <w:right w:val="single" w:sz="4" w:space="0" w:color="auto"/>
+            </w:tcBorders>
+            <w:vAlign w:val="center"/>
+          </w:tcPr>
+          <w:p>
+            <w:pPr>
+              <w:pStyle w:val="Cabealho"/>
+              <w:spacing w:line="276" w:lineRule="auto"/>
+              <w:jc w:val="center"/>
+              <w:rPr>
+                <w:rFonts w:ascii="Arial" w:hAnsi="Arial" w:cs="Arial"/>
                 <w:b/>
-                <w:bCs/>
-                <w:color w:val="BFBFBF" w:themeColor="background1" w:themeShade="BF"/>
+                <w:color w:val="000000" w:themeColor="text1"/>
+                <w:sz w:val="20"/>
+                <w:szCs w:val="20"/>
               </w:rPr>
             </w:pPr>
             <w:r>
               <w:rPr>
                 <w:rFonts w:ascii="Arial" w:hAnsi="Arial" w:cs="Arial"/>
                 <w:b/>
-                <w:bCs/>
-                <w:color w:val="BFBFBF" w:themeColor="background1" w:themeShade="BF"/>
-              </w:rPr>
-              <w:t xml:space="preserve">Aaaaaaaaaaa  </w:t>
+                <w:color w:val="000000" w:themeColor="text1"/>
+                <w:sz w:val="20"/>
+                <w:szCs w:val="20"/>
+              </w:rPr>
+              <w:t>02</w:t>
+            </w:r>
+          </w:p>
+        </w:tc>
+        <w:tc>
+          <w:tcPr>
+            <w:tcW w:w="8007" w:type="dxa"/>
+            <w:tcBorders>
+              <w:top w:val="single" w:sz="4" w:space="0" w:color="auto"/>
+              <w:left w:val="single" w:sz="4" w:space="0" w:color="auto"/>
+              <w:bottom w:val="single" w:sz="4" w:space="0" w:color="auto"/>
+              <w:right w:val="single" w:sz="4" w:space="0" w:color="auto"/>
+            </w:tcBorders>
+          </w:tcPr>
+          <w:p>
+            <w:pPr>
+              <w:pStyle w:val="Cabealho"/>
+              <w:spacing w:line="276" w:lineRule="auto"/>
+              <w:rPr>
+                <w:rFonts w:ascii="Arial" w:hAnsi="Arial" w:cs="Arial"/>
+                <w:bCs/>
+                <w:color w:val="000000" w:themeColor="text1"/>
+              </w:rPr>
+            </w:pPr>
+            <w:r>
+              <w:rPr>
+                <w:rFonts w:ascii="Arial" w:hAnsi="Arial" w:cs="Arial"/>
+                <w:bCs/>
+                <w:color w:val="000000" w:themeColor="text1"/>
+              </w:rPr>
+              <w:t>Copie os arquivos do DVD para um diretório %PROJETO%</w:t>
+            </w:r>
+            <w:r>
+              <w:rPr>
+                <w:rFonts w:ascii="Arial" w:hAnsi="Arial" w:cs="Arial"/>
+                <w:bCs/>
+                <w:color w:val="000000" w:themeColor="text1"/>
+              </w:rPr>
+              <w:t xml:space="preserve"> </w:t>
+            </w:r>
+            <w:r>
+              <w:rPr>
+                <w:rFonts w:ascii="Arial" w:hAnsi="Arial" w:cs="Arial"/>
+                <w:bCs/>
+                <w:color w:val="000000" w:themeColor="text1"/>
+              </w:rPr>
+              <w:t>de sua escolha</w:t>
+            </w:r>
+            <w:r>
+              <w:rPr>
+                <w:rFonts w:ascii="Arial" w:hAnsi="Arial" w:cs="Arial"/>
+                <w:bCs/>
+                <w:color w:val="000000" w:themeColor="text1"/>
+              </w:rPr>
+              <w:t xml:space="preserve"> </w:t>
+            </w:r>
+          </w:p>
+        </w:tc>
+      </w:tr>
+      <w:tr>
+        <w:tc>
+          <w:tcPr>
+            <w:tcW w:w="1276" w:type="dxa"/>
+            <w:tcBorders>
+              <w:top w:val="single" w:sz="4" w:space="0" w:color="auto"/>
+              <w:left w:val="single" w:sz="4" w:space="0" w:color="auto"/>
+              <w:bottom w:val="single" w:sz="4" w:space="0" w:color="auto"/>
+              <w:right w:val="single" w:sz="4" w:space="0" w:color="auto"/>
+            </w:tcBorders>
+            <w:vAlign w:val="center"/>
+          </w:tcPr>
+          <w:p>
+            <w:pPr>
+              <w:pStyle w:val="Cabealho"/>
+              <w:spacing w:line="276" w:lineRule="auto"/>
+              <w:jc w:val="center"/>
+              <w:rPr>
+                <w:rFonts w:ascii="Arial" w:hAnsi="Arial" w:cs="Arial"/>
+                <w:b/>
+                <w:color w:val="000000" w:themeColor="text1"/>
+                <w:sz w:val="20"/>
+                <w:szCs w:val="20"/>
+              </w:rPr>
+            </w:pPr>
+            <w:r>
+              <w:rPr>
+                <w:rFonts w:ascii="Arial" w:hAnsi="Arial" w:cs="Arial"/>
+                <w:b/>
+                <w:color w:val="000000" w:themeColor="text1"/>
+                <w:sz w:val="20"/>
+                <w:szCs w:val="20"/>
+              </w:rPr>
+              <w:t>03</w:t>
+            </w:r>
+          </w:p>
+        </w:tc>
+        <w:tc>
+          <w:tcPr>
+            <w:tcW w:w="8007" w:type="dxa"/>
+            <w:tcBorders>
+              <w:top w:val="single" w:sz="4" w:space="0" w:color="auto"/>
+              <w:left w:val="single" w:sz="4" w:space="0" w:color="auto"/>
+              <w:bottom w:val="single" w:sz="4" w:space="0" w:color="auto"/>
+              <w:right w:val="single" w:sz="4" w:space="0" w:color="auto"/>
+            </w:tcBorders>
+          </w:tcPr>
+          <w:p>
+            <w:pPr>
+              <w:pStyle w:val="Cabealho"/>
+              <w:spacing w:line="276" w:lineRule="auto"/>
+              <w:rPr>
+                <w:rFonts w:ascii="Arial" w:hAnsi="Arial" w:cs="Arial"/>
+                <w:bCs/>
+                <w:color w:val="000000" w:themeColor="text1"/>
+              </w:rPr>
+            </w:pPr>
+            <w:r>
+              <w:rPr>
+                <w:rFonts w:ascii="Arial" w:hAnsi="Arial" w:cs="Arial"/>
+                <w:bCs/>
+                <w:color w:val="000000" w:themeColor="text1"/>
+              </w:rPr>
+              <w:t xml:space="preserve">Para rodar a aplicação, é necessário instalar o </w:t>
+            </w:r>
+            <w:proofErr w:type="gramStart"/>
+            <w:r>
+              <w:rPr>
+                <w:rFonts w:ascii="Arial" w:hAnsi="Arial" w:cs="Arial"/>
+                <w:bCs/>
+                <w:color w:val="000000" w:themeColor="text1"/>
+              </w:rPr>
+              <w:t>MySQL</w:t>
+            </w:r>
+            <w:proofErr w:type="gramEnd"/>
+            <w:r>
+              <w:rPr>
+                <w:rFonts w:ascii="Arial" w:hAnsi="Arial" w:cs="Arial"/>
+                <w:bCs/>
+                <w:color w:val="000000" w:themeColor="text1"/>
+              </w:rPr>
+              <w:t xml:space="preserve"> na máquina local, pois o servidor de aplicação</w:t>
+            </w:r>
+            <w:r>
+              <w:rPr>
+                <w:rFonts w:ascii="Arial" w:hAnsi="Arial" w:cs="Arial"/>
+                <w:bCs/>
+                <w:color w:val="000000" w:themeColor="text1"/>
+              </w:rPr>
+              <w:t xml:space="preserve"> já</w:t>
+            </w:r>
+            <w:r>
+              <w:rPr>
+                <w:rFonts w:ascii="Arial" w:hAnsi="Arial" w:cs="Arial"/>
+                <w:bCs/>
+                <w:color w:val="000000" w:themeColor="text1"/>
+              </w:rPr>
+              <w:t xml:space="preserve"> está </w:t>
+            </w:r>
+            <w:proofErr w:type="spellStart"/>
+            <w:r>
+              <w:rPr>
+                <w:rFonts w:ascii="Arial" w:hAnsi="Arial" w:cs="Arial"/>
+                <w:bCs/>
+                <w:color w:val="000000" w:themeColor="text1"/>
+              </w:rPr>
+              <w:t>pré</w:t>
+            </w:r>
+            <w:proofErr w:type="spellEnd"/>
+            <w:r>
+              <w:rPr>
+                <w:rFonts w:ascii="Arial" w:hAnsi="Arial" w:cs="Arial"/>
+                <w:bCs/>
+                <w:color w:val="000000" w:themeColor="text1"/>
+              </w:rPr>
+              <w:t>-configuração para acessa-lo</w:t>
+            </w:r>
+            <w:r>
+              <w:rPr>
+                <w:rFonts w:ascii="Arial" w:hAnsi="Arial" w:cs="Arial"/>
+                <w:bCs/>
+                <w:color w:val="000000" w:themeColor="text1"/>
+              </w:rPr>
+              <w:t xml:space="preserve"> (caso queira, é possível alterar a configuração do servidor de aplicação)</w:t>
+            </w:r>
+            <w:r>
+              <w:rPr>
+                <w:rFonts w:ascii="Arial" w:hAnsi="Arial" w:cs="Arial"/>
+                <w:bCs/>
+                <w:color w:val="000000" w:themeColor="text1"/>
+              </w:rPr>
+              <w:t>.</w:t>
+            </w:r>
+          </w:p>
+        </w:tc>
+      </w:tr>
+      <w:tr>
+        <w:tc>
+          <w:tcPr>
+            <w:tcW w:w="1276" w:type="dxa"/>
+            <w:tcBorders>
+              <w:top w:val="single" w:sz="4" w:space="0" w:color="auto"/>
+              <w:left w:val="single" w:sz="4" w:space="0" w:color="auto"/>
+              <w:bottom w:val="single" w:sz="4" w:space="0" w:color="auto"/>
+              <w:right w:val="single" w:sz="4" w:space="0" w:color="auto"/>
+            </w:tcBorders>
+            <w:vAlign w:val="center"/>
+          </w:tcPr>
+          <w:p>
+            <w:pPr>
+              <w:pStyle w:val="Cabealho"/>
+              <w:spacing w:line="276" w:lineRule="auto"/>
+              <w:jc w:val="center"/>
+              <w:rPr>
+                <w:rFonts w:ascii="Arial" w:hAnsi="Arial" w:cs="Arial"/>
+                <w:b/>
+                <w:color w:val="000000" w:themeColor="text1"/>
+                <w:sz w:val="20"/>
+                <w:szCs w:val="20"/>
+              </w:rPr>
+            </w:pPr>
+            <w:r>
+              <w:rPr>
+                <w:rFonts w:ascii="Arial" w:hAnsi="Arial" w:cs="Arial"/>
+                <w:b/>
+                <w:color w:val="000000" w:themeColor="text1"/>
+                <w:sz w:val="20"/>
+                <w:szCs w:val="20"/>
+              </w:rPr>
+              <w:t>04</w:t>
+            </w:r>
+          </w:p>
+        </w:tc>
+        <w:tc>
+          <w:tcPr>
+            <w:tcW w:w="8007" w:type="dxa"/>
+            <w:tcBorders>
+              <w:top w:val="single" w:sz="4" w:space="0" w:color="auto"/>
+              <w:left w:val="single" w:sz="4" w:space="0" w:color="auto"/>
+              <w:bottom w:val="single" w:sz="4" w:space="0" w:color="auto"/>
+              <w:right w:val="single" w:sz="4" w:space="0" w:color="auto"/>
+            </w:tcBorders>
+          </w:tcPr>
+          <w:p>
+            <w:pPr>
+              <w:pStyle w:val="Cabealho"/>
+              <w:spacing w:line="276" w:lineRule="auto"/>
+              <w:rPr>
+                <w:rFonts w:ascii="Arial" w:hAnsi="Arial" w:cs="Arial"/>
+                <w:bCs/>
+                <w:color w:val="000000" w:themeColor="text1"/>
+              </w:rPr>
+            </w:pPr>
+            <w:r>
+              <w:rPr>
+                <w:rFonts w:ascii="Arial" w:hAnsi="Arial" w:cs="Arial"/>
+                <w:bCs/>
+                <w:color w:val="000000" w:themeColor="text1"/>
+              </w:rPr>
+              <w:t>Dentro de %PROJETO%</w:t>
+            </w:r>
+            <w:r>
+              <w:rPr>
+                <w:rFonts w:ascii="Arial" w:hAnsi="Arial" w:cs="Arial"/>
+                <w:bCs/>
+                <w:color w:val="000000" w:themeColor="text1"/>
+              </w:rPr>
+              <w:t xml:space="preserve"> execute o instalador </w:t>
+            </w:r>
+            <w:r>
+              <w:rPr>
+                <w:rFonts w:ascii="Arial" w:hAnsi="Arial" w:cs="Arial"/>
+                <w:bCs/>
+                <w:color w:val="000000" w:themeColor="text1"/>
+              </w:rPr>
+              <w:t xml:space="preserve">do </w:t>
+            </w:r>
+            <w:proofErr w:type="gramStart"/>
+            <w:r>
+              <w:rPr>
+                <w:rFonts w:ascii="Arial" w:hAnsi="Arial" w:cs="Arial"/>
+                <w:bCs/>
+                <w:color w:val="000000" w:themeColor="text1"/>
+              </w:rPr>
+              <w:t>MySQL</w:t>
+            </w:r>
+            <w:proofErr w:type="gramEnd"/>
+            <w:r>
+              <w:rPr>
+                <w:rFonts w:ascii="Arial" w:hAnsi="Arial" w:cs="Arial"/>
+                <w:bCs/>
+                <w:color w:val="000000" w:themeColor="text1"/>
+              </w:rPr>
+              <w:t xml:space="preserve">. Quando for solicitado, crie o usuário padrão “root” com a senha “root”. Após instalação com sucesso do </w:t>
+            </w:r>
+            <w:proofErr w:type="gramStart"/>
+            <w:r>
+              <w:rPr>
+                <w:rFonts w:ascii="Arial" w:hAnsi="Arial" w:cs="Arial"/>
+                <w:bCs/>
+                <w:color w:val="000000" w:themeColor="text1"/>
+              </w:rPr>
+              <w:t>MySQL</w:t>
+            </w:r>
+            <w:proofErr w:type="gramEnd"/>
+            <w:r>
+              <w:rPr>
+                <w:rFonts w:ascii="Arial" w:hAnsi="Arial" w:cs="Arial"/>
+                <w:bCs/>
+                <w:color w:val="000000" w:themeColor="text1"/>
+              </w:rPr>
+              <w:t xml:space="preserve">, </w:t>
+            </w:r>
+            <w:proofErr w:type="spellStart"/>
+            <w:r>
+              <w:rPr>
+                <w:rFonts w:ascii="Arial" w:hAnsi="Arial" w:cs="Arial"/>
+                <w:bCs/>
+                <w:color w:val="000000" w:themeColor="text1"/>
+              </w:rPr>
+              <w:t>sertiofise</w:t>
+            </w:r>
+            <w:proofErr w:type="spellEnd"/>
+            <w:r>
+              <w:rPr>
+                <w:rFonts w:ascii="Arial" w:hAnsi="Arial" w:cs="Arial"/>
+                <w:bCs/>
+                <w:color w:val="000000" w:themeColor="text1"/>
+              </w:rPr>
+              <w:t xml:space="preserve">-que que o MySQL está online e </w:t>
+            </w:r>
+            <w:r>
+              <w:rPr>
+                <w:rFonts w:ascii="Arial" w:hAnsi="Arial" w:cs="Arial"/>
+                <w:bCs/>
+                <w:color w:val="000000" w:themeColor="text1"/>
+              </w:rPr>
+              <w:t>crie uma base de dados denominada “</w:t>
+            </w:r>
+            <w:proofErr w:type="spellStart"/>
+            <w:r>
+              <w:rPr>
+                <w:rFonts w:ascii="Arial" w:hAnsi="Arial" w:cs="Arial"/>
+                <w:bCs/>
+                <w:color w:val="000000" w:themeColor="text1"/>
+              </w:rPr>
+              <w:t>vendingmachine_db</w:t>
+            </w:r>
+            <w:proofErr w:type="spellEnd"/>
+            <w:r>
+              <w:rPr>
+                <w:rFonts w:ascii="Arial" w:hAnsi="Arial" w:cs="Arial"/>
+                <w:bCs/>
+                <w:color w:val="000000" w:themeColor="text1"/>
+              </w:rPr>
+              <w:t>”.</w:t>
+            </w:r>
+            <w:bookmarkStart w:id="0" w:name="_GoBack"/>
+            <w:bookmarkEnd w:id="0"/>
+          </w:p>
+        </w:tc>
+      </w:tr>
+      <w:tr>
+        <w:tc>
+          <w:tcPr>
+            <w:tcW w:w="1276" w:type="dxa"/>
+            <w:tcBorders>
+              <w:top w:val="single" w:sz="4" w:space="0" w:color="auto"/>
+              <w:left w:val="single" w:sz="4" w:space="0" w:color="auto"/>
+              <w:bottom w:val="single" w:sz="4" w:space="0" w:color="auto"/>
+              <w:right w:val="single" w:sz="4" w:space="0" w:color="auto"/>
+            </w:tcBorders>
+            <w:vAlign w:val="center"/>
+          </w:tcPr>
+          <w:p>
+            <w:pPr>
+              <w:pStyle w:val="Cabealho"/>
+              <w:spacing w:line="276" w:lineRule="auto"/>
+              <w:jc w:val="center"/>
+              <w:rPr>
+                <w:rFonts w:ascii="Arial" w:hAnsi="Arial" w:cs="Arial"/>
+                <w:b/>
+                <w:color w:val="000000" w:themeColor="text1"/>
+                <w:sz w:val="20"/>
+                <w:szCs w:val="20"/>
+              </w:rPr>
+            </w:pPr>
+            <w:r>
+              <w:rPr>
+                <w:rFonts w:ascii="Arial" w:hAnsi="Arial" w:cs="Arial"/>
+                <w:b/>
+                <w:color w:val="000000" w:themeColor="text1"/>
+                <w:sz w:val="20"/>
+                <w:szCs w:val="20"/>
+              </w:rPr>
+              <w:t>05</w:t>
+            </w:r>
+          </w:p>
+        </w:tc>
+        <w:tc>
+          <w:tcPr>
+            <w:tcW w:w="8007" w:type="dxa"/>
+            <w:tcBorders>
+              <w:top w:val="single" w:sz="4" w:space="0" w:color="auto"/>
+              <w:left w:val="single" w:sz="4" w:space="0" w:color="auto"/>
+              <w:bottom w:val="single" w:sz="4" w:space="0" w:color="auto"/>
+              <w:right w:val="single" w:sz="4" w:space="0" w:color="auto"/>
+            </w:tcBorders>
+          </w:tcPr>
+          <w:p>
+            <w:pPr>
+              <w:pStyle w:val="Cabealho"/>
+              <w:spacing w:line="276" w:lineRule="auto"/>
+              <w:rPr>
+                <w:rFonts w:ascii="Arial" w:hAnsi="Arial" w:cs="Arial"/>
+                <w:bCs/>
+                <w:color w:val="000000" w:themeColor="text1"/>
+              </w:rPr>
+            </w:pPr>
+            <w:r>
+              <w:rPr>
+                <w:rFonts w:ascii="Arial" w:hAnsi="Arial" w:cs="Arial"/>
+                <w:bCs/>
+                <w:color w:val="000000" w:themeColor="text1"/>
+              </w:rPr>
+              <w:t>Dentro do diretório %PROJETO%\</w:t>
+            </w:r>
+            <w:proofErr w:type="spellStart"/>
+            <w:r>
+              <w:rPr>
+                <w:rFonts w:ascii="Arial" w:hAnsi="Arial" w:cs="Arial"/>
+                <w:bCs/>
+                <w:color w:val="000000" w:themeColor="text1"/>
+              </w:rPr>
+              <w:t>Wildfly</w:t>
+            </w:r>
+            <w:proofErr w:type="spellEnd"/>
+            <w:r>
+              <w:rPr>
+                <w:rFonts w:ascii="Arial" w:hAnsi="Arial" w:cs="Arial"/>
+                <w:bCs/>
+                <w:color w:val="000000" w:themeColor="text1"/>
+              </w:rPr>
+              <w:t xml:space="preserve"> 8.2\</w:t>
+            </w:r>
+            <w:proofErr w:type="gramStart"/>
+            <w:r>
+              <w:rPr>
+                <w:rFonts w:ascii="Arial" w:hAnsi="Arial" w:cs="Arial"/>
+                <w:bCs/>
+                <w:color w:val="000000" w:themeColor="text1"/>
+              </w:rPr>
+              <w:t>bin</w:t>
+            </w:r>
+            <w:proofErr w:type="gramEnd"/>
+            <w:r>
+              <w:rPr>
+                <w:rFonts w:ascii="Arial" w:hAnsi="Arial" w:cs="Arial"/>
+                <w:bCs/>
+                <w:color w:val="000000" w:themeColor="text1"/>
+              </w:rPr>
+              <w:t xml:space="preserve"> execute o arquivo “</w:t>
+            </w:r>
+            <w:r>
+              <w:rPr>
+                <w:rFonts w:ascii="Arial" w:hAnsi="Arial" w:cs="Arial"/>
+                <w:bCs/>
+                <w:color w:val="000000" w:themeColor="text1"/>
+              </w:rPr>
+              <w:t>standalone</w:t>
+            </w:r>
+            <w:r>
+              <w:rPr>
+                <w:rFonts w:ascii="Arial" w:hAnsi="Arial" w:cs="Arial"/>
+                <w:bCs/>
+                <w:color w:val="000000" w:themeColor="text1"/>
+              </w:rPr>
+              <w:t xml:space="preserve">.bat” para inicializar o servidor de aplicação </w:t>
+            </w:r>
+            <w:proofErr w:type="spellStart"/>
+            <w:r>
+              <w:rPr>
+                <w:rFonts w:ascii="Arial" w:hAnsi="Arial" w:cs="Arial"/>
+                <w:bCs/>
+                <w:color w:val="000000" w:themeColor="text1"/>
+              </w:rPr>
+              <w:t>Wildfly</w:t>
+            </w:r>
+            <w:proofErr w:type="spellEnd"/>
+            <w:r>
+              <w:rPr>
+                <w:rFonts w:ascii="Arial" w:hAnsi="Arial" w:cs="Arial"/>
+                <w:bCs/>
+                <w:color w:val="000000" w:themeColor="text1"/>
+              </w:rPr>
+              <w:t>.</w:t>
+            </w:r>
+          </w:p>
+        </w:tc>
+      </w:tr>
+      <w:tr>
+        <w:tc>
+          <w:tcPr>
+            <w:tcW w:w="1276" w:type="dxa"/>
+            <w:tcBorders>
+              <w:top w:val="single" w:sz="4" w:space="0" w:color="auto"/>
+              <w:left w:val="single" w:sz="4" w:space="0" w:color="auto"/>
+              <w:bottom w:val="single" w:sz="4" w:space="0" w:color="auto"/>
+              <w:right w:val="single" w:sz="4" w:space="0" w:color="auto"/>
+            </w:tcBorders>
+            <w:vAlign w:val="center"/>
+          </w:tcPr>
+          <w:p>
+            <w:pPr>
+              <w:pStyle w:val="Cabealho"/>
+              <w:spacing w:line="276" w:lineRule="auto"/>
+              <w:jc w:val="center"/>
+              <w:rPr>
+                <w:rFonts w:ascii="Arial" w:hAnsi="Arial" w:cs="Arial"/>
+                <w:b/>
+                <w:color w:val="000000" w:themeColor="text1"/>
+                <w:sz w:val="20"/>
+                <w:szCs w:val="20"/>
+              </w:rPr>
+            </w:pPr>
+            <w:r>
+              <w:rPr>
+                <w:rFonts w:ascii="Arial" w:hAnsi="Arial" w:cs="Arial"/>
+                <w:b/>
+                <w:color w:val="000000" w:themeColor="text1"/>
+                <w:sz w:val="20"/>
+                <w:szCs w:val="20"/>
+              </w:rPr>
+              <w:t>06</w:t>
+            </w:r>
+          </w:p>
+        </w:tc>
+        <w:tc>
+          <w:tcPr>
+            <w:tcW w:w="8007" w:type="dxa"/>
+            <w:tcBorders>
+              <w:top w:val="single" w:sz="4" w:space="0" w:color="auto"/>
+              <w:left w:val="single" w:sz="4" w:space="0" w:color="auto"/>
+              <w:bottom w:val="single" w:sz="4" w:space="0" w:color="auto"/>
+              <w:right w:val="single" w:sz="4" w:space="0" w:color="auto"/>
+            </w:tcBorders>
+          </w:tcPr>
+          <w:p>
+            <w:pPr>
+              <w:pStyle w:val="Cabealho"/>
+              <w:spacing w:line="276" w:lineRule="auto"/>
+              <w:rPr>
+                <w:rFonts w:ascii="Arial" w:hAnsi="Arial" w:cs="Arial"/>
+                <w:bCs/>
+                <w:color w:val="000000" w:themeColor="text1"/>
+              </w:rPr>
+            </w:pPr>
+            <w:r>
+              <w:rPr>
+                <w:rFonts w:ascii="Arial" w:hAnsi="Arial" w:cs="Arial"/>
+                <w:bCs/>
+                <w:color w:val="000000" w:themeColor="text1"/>
+              </w:rPr>
+              <w:t>Após mensagem de sucesso, a aplicação deverá estar no ar.</w:t>
             </w:r>
           </w:p>
         </w:tc>
@@ -174,7 +863,7 @@
               <w:rPr>
                 <w:rFonts w:ascii="Arial" w:hAnsi="Arial" w:cs="Arial"/>
                 <w:b/>
-                <w:color w:val="BFBFBF" w:themeColor="background1" w:themeShade="BF"/>
+                <w:color w:val="000000" w:themeColor="text1"/>
                 <w:sz w:val="20"/>
                 <w:szCs w:val="20"/>
               </w:rPr>
@@ -183,21 +872,11 @@
               <w:rPr>
                 <w:rFonts w:ascii="Arial" w:hAnsi="Arial" w:cs="Arial"/>
                 <w:b/>
-                <w:color w:val="BFBFBF" w:themeColor="background1" w:themeShade="BF"/>
+                <w:color w:val="000000" w:themeColor="text1"/>
                 <w:sz w:val="20"/>
                 <w:szCs w:val="20"/>
               </w:rPr>
-              <w:t>0</w:t>
-            </w:r>
-            <w:r>
-              <w:rPr>
-                <w:rFonts w:ascii="Arial" w:hAnsi="Arial" w:cs="Arial"/>
-                <w:b/>
-                <w:color w:val="BFBFBF" w:themeColor="background1" w:themeShade="BF"/>
-                <w:sz w:val="20"/>
-                <w:szCs w:val="20"/>
-              </w:rPr>
-              <w:t>2</w:t>
+              <w:t>07</w:t>
             </w:r>
           </w:p>
         </w:tc>
@@ -215,13 +894,57 @@
             <w:pPr>
               <w:pStyle w:val="Cabealho"/>
               <w:spacing w:line="276" w:lineRule="auto"/>
-              <w:rPr>
-                <w:rFonts w:ascii="Arial" w:hAnsi="Arial" w:cs="Arial"/>
-                <w:b/>
-                <w:bCs/>
-                <w:color w:val="BFBFBF" w:themeColor="background1" w:themeShade="BF"/>
+              <w:jc w:val="center"/>
+              <w:rPr>
+                <w:rFonts w:ascii="Arial" w:hAnsi="Arial" w:cs="Arial"/>
+                <w:bCs/>
+                <w:color w:val="000000" w:themeColor="text1"/>
               </w:rPr>
             </w:pPr>
+            <w:r>
+              <w:rPr>
+                <w:rFonts w:ascii="Arial" w:hAnsi="Arial" w:cs="Arial"/>
+                <w:bCs/>
+                <w:color w:val="000000" w:themeColor="text1"/>
+              </w:rPr>
+              <w:t xml:space="preserve">Acesse a URL </w:t>
+            </w:r>
+            <w:hyperlink r:id="rId7" w:history="1">
+              <w:r>
+                <w:rPr>
+                  <w:rStyle w:val="Hyperlink"/>
+                  <w:rFonts w:ascii="Arial" w:hAnsi="Arial" w:cs="Arial"/>
+                  <w:bCs/>
+                </w:rPr>
+                <w:t>http://localhost:8080/vendingmachine</w:t>
+              </w:r>
+            </w:hyperlink>
+            <w:r>
+              <w:rPr>
+                <w:rFonts w:ascii="Arial" w:hAnsi="Arial" w:cs="Arial"/>
+                <w:bCs/>
+                <w:color w:val="000000" w:themeColor="text1"/>
+              </w:rPr>
+              <w:t xml:space="preserve">, caso a instalação tenha sido bem sucedida, o sistema irá mostrar a tela de </w:t>
+            </w:r>
+            <w:proofErr w:type="spellStart"/>
+            <w:r>
+              <w:rPr>
+                <w:rFonts w:ascii="Arial" w:hAnsi="Arial" w:cs="Arial"/>
+                <w:bCs/>
+                <w:color w:val="000000" w:themeColor="text1"/>
+              </w:rPr>
+              <w:t>login</w:t>
+            </w:r>
+            <w:proofErr w:type="spellEnd"/>
+            <w:r>
+              <w:rPr>
+                <w:rFonts w:ascii="Arial" w:hAnsi="Arial" w:cs="Arial"/>
+                <w:bCs/>
+                <w:color w:val="000000" w:themeColor="text1"/>
+              </w:rPr>
+              <w:t>, requisitando os dados de acesso.</w:t>
+            </w:r>
           </w:p>
         </w:tc>
       </w:tr>
@@ -244,7 +967,7 @@
               <w:rPr>
                 <w:rFonts w:ascii="Arial" w:hAnsi="Arial" w:cs="Arial"/>
                 <w:b/>
-                <w:color w:val="BFBFBF" w:themeColor="background1" w:themeShade="BF"/>
+                <w:color w:val="000000" w:themeColor="text1"/>
                 <w:sz w:val="20"/>
                 <w:szCs w:val="20"/>
               </w:rPr>
@@ -253,132 +976,12 @@
               <w:rPr>
                 <w:rFonts w:ascii="Arial" w:hAnsi="Arial" w:cs="Arial"/>
                 <w:b/>
-                <w:color w:val="BFBFBF" w:themeColor="background1" w:themeShade="BF"/>
+                <w:color w:val="000000" w:themeColor="text1"/>
                 <w:sz w:val="20"/>
                 <w:szCs w:val="20"/>
               </w:rPr>
-              <w:t>0</w:t>
-            </w:r>
-            <w:r>
-              <w:rPr>
-                <w:rFonts w:ascii="Arial" w:hAnsi="Arial" w:cs="Arial"/>
-                <w:b/>
-                <w:color w:val="BFBFBF" w:themeColor="background1" w:themeShade="BF"/>
-                <w:sz w:val="20"/>
-                <w:szCs w:val="20"/>
-              </w:rPr>
-              <w:t>3</w:t>
-            </w:r>
-          </w:p>
-        </w:tc>
-        <w:tc>
-          <w:tcPr>
-            <w:tcW w:w="8007" w:type="dxa"/>
-            <w:tcBorders>
-              <w:top w:val="single" w:sz="4" w:space="0" w:color="auto"/>
-              <w:left w:val="single" w:sz="4" w:space="0" w:color="auto"/>
-              <w:bottom w:val="single" w:sz="4" w:space="0" w:color="auto"/>
-              <w:right w:val="single" w:sz="4" w:space="0" w:color="auto"/>
-            </w:tcBorders>
-          </w:tcPr>
-          <w:p>
-            <w:pPr>
-              <w:pStyle w:val="Cabealho"/>
-              <w:spacing w:line="276" w:lineRule="auto"/>
-              <w:rPr>
-                <w:rFonts w:ascii="Arial" w:hAnsi="Arial" w:cs="Arial"/>
-                <w:b/>
-                <w:bCs/>
-                <w:color w:val="BFBFBF" w:themeColor="background1" w:themeShade="BF"/>
-              </w:rPr>
-            </w:pPr>
-          </w:p>
-        </w:tc>
-      </w:tr>
-      <w:tr>
-        <w:tc>
-          <w:tcPr>
-            <w:tcW w:w="1276" w:type="dxa"/>
-            <w:tcBorders>
-              <w:top w:val="single" w:sz="4" w:space="0" w:color="auto"/>
-              <w:left w:val="single" w:sz="4" w:space="0" w:color="auto"/>
-              <w:bottom w:val="single" w:sz="4" w:space="0" w:color="auto"/>
-              <w:right w:val="single" w:sz="4" w:space="0" w:color="auto"/>
-            </w:tcBorders>
-          </w:tcPr>
-          <w:p>
-            <w:pPr>
-              <w:pStyle w:val="Cabealho"/>
-              <w:spacing w:line="276" w:lineRule="auto"/>
-              <w:jc w:val="center"/>
-              <w:rPr>
-                <w:rFonts w:ascii="Arial" w:hAnsi="Arial" w:cs="Arial"/>
-                <w:b/>
-                <w:color w:val="BFBFBF" w:themeColor="background1" w:themeShade="BF"/>
-                <w:sz w:val="20"/>
-                <w:szCs w:val="20"/>
-              </w:rPr>
-            </w:pPr>
-            <w:r>
-              <w:rPr>
-                <w:rFonts w:ascii="Arial" w:hAnsi="Arial" w:cs="Arial"/>
-                <w:b/>
-                <w:color w:val="BFBFBF" w:themeColor="background1" w:themeShade="BF"/>
-                <w:sz w:val="20"/>
-                <w:szCs w:val="20"/>
-              </w:rPr>
-              <w:t>04</w:t>
-            </w:r>
-          </w:p>
-        </w:tc>
-        <w:tc>
-          <w:tcPr>
-            <w:tcW w:w="8007" w:type="dxa"/>
-            <w:tcBorders>
-              <w:top w:val="single" w:sz="4" w:space="0" w:color="auto"/>
-              <w:left w:val="single" w:sz="4" w:space="0" w:color="auto"/>
-              <w:bottom w:val="single" w:sz="4" w:space="0" w:color="auto"/>
-              <w:right w:val="single" w:sz="4" w:space="0" w:color="auto"/>
-            </w:tcBorders>
-          </w:tcPr>
-          <w:p>
-            <w:pPr>
-              <w:pStyle w:val="Cabealho"/>
-              <w:spacing w:line="276" w:lineRule="auto"/>
-              <w:rPr>
-                <w:rFonts w:ascii="Arial" w:hAnsi="Arial" w:cs="Arial"/>
-                <w:b/>
-                <w:bCs/>
-                <w:color w:val="BFBFBF" w:themeColor="background1" w:themeShade="BF"/>
-              </w:rPr>
-            </w:pPr>
-          </w:p>
-        </w:tc>
-      </w:tr>
-      <w:tr>
-        <w:tc>
-          <w:tcPr>
-            <w:tcW w:w="1276" w:type="dxa"/>
-            <w:tcBorders>
-              <w:top w:val="single" w:sz="4" w:space="0" w:color="auto"/>
-              <w:left w:val="single" w:sz="4" w:space="0" w:color="auto"/>
-              <w:bottom w:val="single" w:sz="4" w:space="0" w:color="auto"/>
-              <w:right w:val="single" w:sz="4" w:space="0" w:color="auto"/>
-            </w:tcBorders>
-          </w:tcPr>
-          <w:p>
-            <w:pPr>
-              <w:pStyle w:val="Cabealho"/>
-              <w:spacing w:line="276" w:lineRule="auto"/>
-              <w:jc w:val="center"/>
-              <w:rPr>
-                <w:rFonts w:ascii="Arial" w:hAnsi="Arial" w:cs="Arial"/>
-                <w:b/>
-                <w:color w:val="BFBFBF" w:themeColor="background1" w:themeShade="BF"/>
-                <w:sz w:val="20"/>
-                <w:szCs w:val="20"/>
-              </w:rPr>
-            </w:pPr>
+              <w:t>08</w:t>
+            </w:r>
           </w:p>
         </w:tc>
         <w:tc>
@@ -398,62 +1001,80 @@
               <w:jc w:val="center"/>
               <w:rPr>
                 <w:rFonts w:ascii="Arial" w:hAnsi="Arial" w:cs="Arial"/>
-                <w:b/>
-                <w:bCs/>
-                <w:color w:val="BFBFBF" w:themeColor="background1" w:themeShade="BF"/>
+                <w:bCs/>
+                <w:color w:val="000000" w:themeColor="text1"/>
               </w:rPr>
             </w:pPr>
-          </w:p>
-        </w:tc>
-      </w:tr>
-      <w:tr>
-        <w:tc>
-          <w:tcPr>
-            <w:tcW w:w="1276" w:type="dxa"/>
-            <w:tcBorders>
-              <w:top w:val="single" w:sz="4" w:space="0" w:color="auto"/>
-              <w:left w:val="single" w:sz="4" w:space="0" w:color="auto"/>
-              <w:bottom w:val="single" w:sz="4" w:space="0" w:color="auto"/>
-              <w:right w:val="single" w:sz="4" w:space="0" w:color="auto"/>
-            </w:tcBorders>
-          </w:tcPr>
-          <w:p>
-            <w:pPr>
-              <w:pStyle w:val="Cabealho"/>
-              <w:spacing w:line="276" w:lineRule="auto"/>
-              <w:jc w:val="center"/>
-              <w:rPr>
-                <w:rFonts w:ascii="Arial" w:hAnsi="Arial" w:cs="Arial"/>
-                <w:b/>
-                <w:color w:val="BFBFBF" w:themeColor="background1" w:themeShade="BF"/>
-                <w:sz w:val="20"/>
-                <w:szCs w:val="20"/>
-              </w:rPr>
-            </w:pPr>
-          </w:p>
-        </w:tc>
-        <w:tc>
-          <w:tcPr>
-            <w:tcW w:w="8007" w:type="dxa"/>
-            <w:tcBorders>
-              <w:top w:val="single" w:sz="4" w:space="0" w:color="auto"/>
-              <w:left w:val="single" w:sz="4" w:space="0" w:color="auto"/>
-              <w:bottom w:val="single" w:sz="4" w:space="0" w:color="auto"/>
-              <w:right w:val="single" w:sz="4" w:space="0" w:color="auto"/>
-            </w:tcBorders>
-          </w:tcPr>
-          <w:p>
-            <w:pPr>
-              <w:pStyle w:val="Cabealho"/>
-              <w:spacing w:line="276" w:lineRule="auto"/>
-              <w:jc w:val="center"/>
-              <w:rPr>
-                <w:rFonts w:ascii="Arial" w:hAnsi="Arial" w:cs="Arial"/>
-                <w:b/>
-                <w:bCs/>
-                <w:color w:val="BFBFBF" w:themeColor="background1" w:themeShade="BF"/>
-              </w:rPr>
-            </w:pPr>
+            <w:r>
+              <w:rPr>
+                <w:rFonts w:ascii="Arial" w:hAnsi="Arial" w:cs="Arial"/>
+                <w:bCs/>
+                <w:color w:val="000000" w:themeColor="text1"/>
+              </w:rPr>
+              <w:t>I</w:t>
+            </w:r>
+            <w:r>
+              <w:rPr>
+                <w:rFonts w:ascii="Arial" w:hAnsi="Arial" w:cs="Arial"/>
+                <w:bCs/>
+                <w:color w:val="000000" w:themeColor="text1"/>
+              </w:rPr>
+              <w:t xml:space="preserve">nforme o </w:t>
+            </w:r>
+            <w:proofErr w:type="spellStart"/>
+            <w:r>
+              <w:rPr>
+                <w:rFonts w:ascii="Arial" w:hAnsi="Arial" w:cs="Arial"/>
+                <w:bCs/>
+                <w:color w:val="000000" w:themeColor="text1"/>
+              </w:rPr>
+              <w:t>login</w:t>
+            </w:r>
+            <w:proofErr w:type="spellEnd"/>
+            <w:r>
+              <w:rPr>
+                <w:rFonts w:ascii="Arial" w:hAnsi="Arial" w:cs="Arial"/>
+                <w:bCs/>
+                <w:color w:val="000000" w:themeColor="text1"/>
+              </w:rPr>
+              <w:t xml:space="preserve"> “</w:t>
+            </w:r>
+            <w:proofErr w:type="spellStart"/>
+            <w:r>
+              <w:rPr>
+                <w:rFonts w:ascii="Arial" w:hAnsi="Arial" w:cs="Arial"/>
+                <w:bCs/>
+                <w:color w:val="000000" w:themeColor="text1"/>
+              </w:rPr>
+              <w:t>admin</w:t>
+            </w:r>
+            <w:proofErr w:type="spellEnd"/>
+            <w:r>
+              <w:rPr>
+                <w:rFonts w:ascii="Arial" w:hAnsi="Arial" w:cs="Arial"/>
+                <w:bCs/>
+                <w:color w:val="000000" w:themeColor="text1"/>
+              </w:rPr>
+              <w:t>” e senha “</w:t>
+            </w:r>
+            <w:proofErr w:type="spellStart"/>
+            <w:r>
+              <w:rPr>
+                <w:rFonts w:ascii="Arial" w:hAnsi="Arial" w:cs="Arial"/>
+                <w:bCs/>
+                <w:color w:val="000000" w:themeColor="text1"/>
+              </w:rPr>
+              <w:t>admin</w:t>
+            </w:r>
+            <w:proofErr w:type="spellEnd"/>
+            <w:r>
+              <w:rPr>
+                <w:rFonts w:ascii="Arial" w:hAnsi="Arial" w:cs="Arial"/>
+                <w:bCs/>
+                <w:color w:val="000000" w:themeColor="text1"/>
+              </w:rPr>
+              <w:t>”.</w:t>
+            </w:r>
           </w:p>
         </w:tc>
       </w:tr>
@@ -465,8 +1086,8 @@
     <w:p/>
     <w:p/>
     <w:sectPr>
-      <w:headerReference w:type="default" r:id="rId6"/>
-      <w:footerReference w:type="default" r:id="rId7"/>
+      <w:headerReference w:type="default" r:id="rId8"/>
+      <w:footerReference w:type="default" r:id="rId9"/>
       <w:pgSz w:w="11906" w:h="16838"/>
       <w:pgMar w:top="1134" w:right="1134" w:bottom="1134" w:left="1701" w:header="709" w:footer="709" w:gutter="0"/>
       <w:cols w:space="708"/>
@@ -477,7 +1098,7 @@
 </file>
 
 <file path=word/endnotes.xml><?xml version="1.0" encoding="utf-8"?>
-<w:endnotes xmlns:ve="http://schemas.openxmlformats.org/markup-compatibility/2006" xmlns:o="urn:schemas-microsoft-com:office:office" xmlns:r="http://schemas.openxmlformats.org/officeDocument/2006/relationships" xmlns:m="http://schemas.openxmlformats.org/officeDocument/2006/math" xmlns:v="urn:schemas-microsoft-com:vml" xmlns:wp="http://schemas.openxmlformats.org/drawingml/2006/wordprocessingDrawing" xmlns:w10="urn:schemas-microsoft-com:office:word" xmlns:w="http://schemas.openxmlformats.org/wordprocessingml/2006/main" xmlns:wne="http://schemas.microsoft.com/office/word/2006/wordml">
+<w:endnotes xmlns:wpc="http://schemas.microsoft.com/office/word/2010/wordprocessingCanvas" xmlns:mc="http://schemas.openxmlformats.org/markup-compatibility/2006" xmlns:o="urn:schemas-microsoft-com:office:office" xmlns:r="http://schemas.openxmlformats.org/officeDocument/2006/relationships" xmlns:m="http://schemas.openxmlformats.org/officeDocument/2006/math" xmlns:v="urn:schemas-microsoft-com:vml" xmlns:wp14="http://schemas.microsoft.com/office/word/2010/wordprocessingDrawing" xmlns:wp="http://schemas.openxmlformats.org/drawingml/2006/wordprocessingDrawing" xmlns:w10="urn:schemas-microsoft-com:office:word" xmlns:w="http://schemas.openxmlformats.org/wordprocessingml/2006/main" xmlns:w14="http://schemas.microsoft.com/office/word/2010/wordml" xmlns:wpg="http://schemas.microsoft.com/office/word/2010/wordprocessingGroup" xmlns:wpi="http://schemas.microsoft.com/office/word/2010/wordprocessingInk" xmlns:wne="http://schemas.microsoft.com/office/word/2006/wordml" xmlns:wps="http://schemas.microsoft.com/office/word/2010/wordprocessingShape" mc:Ignorable="w14 wp14">
   <w:endnote w:type="separator" w:id="-1">
     <w:p>
       <w:pPr>
@@ -502,7 +1123,7 @@
 </file>
 
 <file path=word/footer1.xml><?xml version="1.0" encoding="utf-8"?>
-<w:ftr xmlns:ve="http://schemas.openxmlformats.org/markup-compatibility/2006" xmlns:o="urn:schemas-microsoft-com:office:office" xmlns:r="http://schemas.openxmlformats.org/officeDocument/2006/relationships" xmlns:m="http://schemas.openxmlformats.org/officeDocument/2006/math" xmlns:v="urn:schemas-microsoft-com:vml" xmlns:wp="http://schemas.openxmlformats.org/drawingml/2006/wordprocessingDrawing" xmlns:w10="urn:schemas-microsoft-com:office:word" xmlns:w="http://schemas.openxmlformats.org/wordprocessingml/2006/main" xmlns:wne="http://schemas.microsoft.com/office/word/2006/wordml">
+<w:ftr xmlns:wpc="http://schemas.microsoft.com/office/word/2010/wordprocessingCanvas" xmlns:mc="http://schemas.openxmlformats.org/markup-compatibility/2006" xmlns:o="urn:schemas-microsoft-com:office:office" xmlns:r="http://schemas.openxmlformats.org/officeDocument/2006/relationships" xmlns:m="http://schemas.openxmlformats.org/officeDocument/2006/math" xmlns:v="urn:schemas-microsoft-com:vml" xmlns:wp14="http://schemas.microsoft.com/office/word/2010/wordprocessingDrawing" xmlns:wp="http://schemas.openxmlformats.org/drawingml/2006/wordprocessingDrawing" xmlns:w10="urn:schemas-microsoft-com:office:word" xmlns:w="http://schemas.openxmlformats.org/wordprocessingml/2006/main" xmlns:w14="http://schemas.microsoft.com/office/word/2010/wordml" xmlns:wpg="http://schemas.microsoft.com/office/word/2010/wordprocessingGroup" xmlns:wpi="http://schemas.microsoft.com/office/word/2010/wordprocessingInk" xmlns:wne="http://schemas.microsoft.com/office/word/2006/wordml" xmlns:wps="http://schemas.microsoft.com/office/word/2010/wordprocessingShape" mc:Ignorable="w14 wp14">
   <w:p>
     <w:pPr>
       <w:pStyle w:val="Rodap"/>
@@ -535,7 +1156,7 @@
 </file>
 
 <file path=word/footnotes.xml><?xml version="1.0" encoding="utf-8"?>
-<w:footnotes xmlns:ve="http://schemas.openxmlformats.org/markup-compatibility/2006" xmlns:o="urn:schemas-microsoft-com:office:office" xmlns:r="http://schemas.openxmlformats.org/officeDocument/2006/relationships" xmlns:m="http://schemas.openxmlformats.org/officeDocument/2006/math" xmlns:v="urn:schemas-microsoft-com:vml" xmlns:wp="http://schemas.openxmlformats.org/drawingml/2006/wordprocessingDrawing" xmlns:w10="urn:schemas-microsoft-com:office:word" xmlns:w="http://schemas.openxmlformats.org/wordprocessingml/2006/main" xmlns:wne="http://schemas.microsoft.com/office/word/2006/wordml">
+<w:footnotes xmlns:wpc="http://schemas.microsoft.com/office/word/2010/wordprocessingCanvas" xmlns:mc="http://schemas.openxmlformats.org/markup-compatibility/2006" xmlns:o="urn:schemas-microsoft-com:office:office" xmlns:r="http://schemas.openxmlformats.org/officeDocument/2006/relationships" xmlns:m="http://schemas.openxmlformats.org/officeDocument/2006/math" xmlns:v="urn:schemas-microsoft-com:vml" xmlns:wp14="http://schemas.microsoft.com/office/word/2010/wordprocessingDrawing" xmlns:wp="http://schemas.openxmlformats.org/drawingml/2006/wordprocessingDrawing" xmlns:w10="urn:schemas-microsoft-com:office:word" xmlns:w="http://schemas.openxmlformats.org/wordprocessingml/2006/main" xmlns:w14="http://schemas.microsoft.com/office/word/2010/wordml" xmlns:wpg="http://schemas.microsoft.com/office/word/2010/wordprocessingGroup" xmlns:wpi="http://schemas.microsoft.com/office/word/2010/wordprocessingInk" xmlns:wne="http://schemas.microsoft.com/office/word/2006/wordml" xmlns:wps="http://schemas.microsoft.com/office/word/2010/wordprocessingShape" mc:Ignorable="w14 wp14">
   <w:footnote w:type="separator" w:id="-1">
     <w:p>
       <w:pPr>
@@ -560,13 +1181,13 @@
 </file>
 
 <file path=word/header1.xml><?xml version="1.0" encoding="utf-8"?>
-<w:hdr xmlns:ve="http://schemas.openxmlformats.org/markup-compatibility/2006" xmlns:o="urn:schemas-microsoft-com:office:office" xmlns:r="http://schemas.openxmlformats.org/officeDocument/2006/relationships" xmlns:m="http://schemas.openxmlformats.org/officeDocument/2006/math" xmlns:v="urn:schemas-microsoft-com:vml" xmlns:wp="http://schemas.openxmlformats.org/drawingml/2006/wordprocessingDrawing" xmlns:w10="urn:schemas-microsoft-com:office:word" xmlns:w="http://schemas.openxmlformats.org/wordprocessingml/2006/main" xmlns:wne="http://schemas.microsoft.com/office/word/2006/wordml">
+<w:hdr xmlns:wpc="http://schemas.microsoft.com/office/word/2010/wordprocessingCanvas" xmlns:mc="http://schemas.openxmlformats.org/markup-compatibility/2006" xmlns:o="urn:schemas-microsoft-com:office:office" xmlns:r="http://schemas.openxmlformats.org/officeDocument/2006/relationships" xmlns:m="http://schemas.openxmlformats.org/officeDocument/2006/math" xmlns:v="urn:schemas-microsoft-com:vml" xmlns:wp14="http://schemas.microsoft.com/office/word/2010/wordprocessingDrawing" xmlns:wp="http://schemas.openxmlformats.org/drawingml/2006/wordprocessingDrawing" xmlns:w10="urn:schemas-microsoft-com:office:word" xmlns:w="http://schemas.openxmlformats.org/wordprocessingml/2006/main" xmlns:w14="http://schemas.microsoft.com/office/word/2010/wordml" xmlns:wpg="http://schemas.microsoft.com/office/word/2010/wordprocessingGroup" xmlns:wpi="http://schemas.microsoft.com/office/word/2010/wordprocessingInk" xmlns:wne="http://schemas.microsoft.com/office/word/2006/wordml" xmlns:wps="http://schemas.microsoft.com/office/word/2010/wordprocessingShape" mc:Ignorable="w14 wp14">
   <w:tbl>
     <w:tblPr>
       <w:tblStyle w:val="Tabelacomgrade"/>
       <w:tblW w:w="9211" w:type="dxa"/>
       <w:shd w:val="clear" w:color="auto" w:fill="FFFFFF" w:themeFill="background1"/>
-      <w:tblLook w:val="04A0"/>
+      <w:tblLook w:val="04A0" w:firstRow="1" w:lastRow="0" w:firstColumn="1" w:lastColumn="0" w:noHBand="0" w:noVBand="1"/>
     </w:tblPr>
     <w:tblGrid>
       <w:gridCol w:w="1101"/>
@@ -604,7 +1225,21 @@
             <w:rPr>
               <w:b/>
             </w:rPr>
-            <w:t>ROTEIRO PARA INSTALAÇÃO DO SISTEMA  (COMPLETO)</w:t>
+            <w:t>ROTEIRO PARA INSTALAÇÃO DO SISTEMA</w:t>
+          </w:r>
+          <w:proofErr w:type="gramStart"/>
+          <w:r>
+            <w:rPr>
+              <w:b/>
+            </w:rPr>
+            <w:t xml:space="preserve">  </w:t>
+          </w:r>
+          <w:proofErr w:type="gramEnd"/>
+          <w:r>
+            <w:rPr>
+              <w:b/>
+            </w:rPr>
+            <w:t>(COMPLETO)</w:t>
           </w:r>
         </w:p>
       </w:tc>
@@ -698,7 +1333,7 @@
 </file>
 
 <file path=word/styles.xml><?xml version="1.0" encoding="utf-8"?>
-<w:styles xmlns:r="http://schemas.openxmlformats.org/officeDocument/2006/relationships" xmlns:w="http://schemas.openxmlformats.org/wordprocessingml/2006/main">
+<w:styles xmlns:mc="http://schemas.openxmlformats.org/markup-compatibility/2006" xmlns:r="http://schemas.openxmlformats.org/officeDocument/2006/relationships" xmlns:w="http://schemas.openxmlformats.org/wordprocessingml/2006/main" xmlns:w14="http://schemas.microsoft.com/office/word/2010/wordml" mc:Ignorable="w14">
   <w:docDefaults>
     <w:rPrDefault>
       <w:rPr>
@@ -869,7 +1504,6 @@
     <w:uiPriority w:val="99"/>
     <w:semiHidden/>
     <w:unhideWhenUsed/>
-    <w:qFormat/>
     <w:tblPr>
       <w:tblInd w:w="0" w:type="dxa"/>
       <w:tblCellMar>
@@ -984,6 +1618,207 @@
         <w:right w:w="108" w:type="dxa"/>
       </w:tblCellMar>
     </w:tblPr>
+  </w:style>
+  <w:style w:type="character" w:styleId="Hyperlink">
+    <w:name w:val="Hyperlink"/>
+    <w:basedOn w:val="Fontepargpadro"/>
+    <w:uiPriority w:val="99"/>
+    <w:unhideWhenUsed/>
+    <w:rsid w:val="00D24291"/>
+    <w:rPr>
+      <w:color w:val="0000FF" w:themeColor="hyperlink"/>
+      <w:u w:val="single"/>
+    </w:rPr>
+  </w:style>
+</w:styles>
+</file>
+
+<file path=word/stylesWithEffects.xml><?xml version="1.0" encoding="utf-8"?>
+<w:styles xmlns:wpc="http://schemas.microsoft.com/office/word/2010/wordprocessingCanvas" xmlns:mc="http://schemas.openxmlformats.org/markup-compatibility/2006" xmlns:o="urn:schemas-microsoft-com:office:office" xmlns:r="http://schemas.openxmlformats.org/officeDocument/2006/relationships" xmlns:m="http://schemas.openxmlformats.org/officeDocument/2006/math" xmlns:v="urn:schemas-microsoft-com:vml" xmlns:wp14="http://schemas.microsoft.com/office/word/2010/wordprocessingDrawing" xmlns:wp="http://schemas.openxmlformats.org/drawingml/2006/wordprocessingDrawing" xmlns:w10="urn:schemas-microsoft-com:office:word" xmlns:w="http://schemas.openxmlformats.org/wordprocessingml/2006/main" xmlns:w14="http://schemas.microsoft.com/office/word/2010/wordml" xmlns:wpg="http://schemas.microsoft.com/office/word/2010/wordprocessingGroup" xmlns:wpi="http://schemas.microsoft.com/office/word/2010/wordprocessingInk" xmlns:wne="http://schemas.microsoft.com/office/word/2006/wordml" xmlns:wps="http://schemas.microsoft.com/office/word/2010/wordprocessingShape" mc:Ignorable="w14 wp14">
+  <w:docDefaults>
+    <w:rPrDefault>
+      <w:rPr>
+        <w:rFonts w:asciiTheme="minorHAnsi" w:eastAsiaTheme="minorEastAsia" w:hAnsiTheme="minorHAnsi" w:cstheme="minorBidi"/>
+        <w:sz w:val="22"/>
+        <w:szCs w:val="22"/>
+        <w:lang w:val="pt-BR" w:eastAsia="pt-BR" w:bidi="ar-SA"/>
+      </w:rPr>
+    </w:rPrDefault>
+    <w:pPrDefault>
+      <w:pPr>
+        <w:spacing w:after="200" w:line="276" w:lineRule="auto"/>
+      </w:pPr>
+    </w:pPrDefault>
+  </w:docDefaults>
+  <w:latentStyles w:defLockedState="0" w:defUIPriority="99" w:defSemiHidden="1" w:defUnhideWhenUsed="1" w:defQFormat="0" w:count="267">
+    <w:lsdException w:name="Normal" w:semiHidden="0" w:uiPriority="0" w:unhideWhenUsed="0" w:qFormat="1"/>
+    <w:lsdException w:name="heading 1" w:semiHidden="0" w:uiPriority="9" w:unhideWhenUsed="0" w:qFormat="1"/>
+    <w:lsdException w:name="heading 2" w:uiPriority="9" w:qFormat="1"/>
+    <w:lsdException w:name="heading 3" w:uiPriority="9" w:qFormat="1"/>
+    <w:lsdException w:name="heading 4" w:uiPriority="9" w:qFormat="1"/>
+    <w:lsdException w:name="heading 5" w:uiPriority="9" w:qFormat="1"/>
+    <w:lsdException w:name="heading 6" w:uiPriority="9" w:qFormat="1"/>
+    <w:lsdException w:name="heading 7" w:uiPriority="9" w:qFormat="1"/>
+    <w:lsdException w:name="heading 8" w:uiPriority="9" w:qFormat="1"/>
+    <w:lsdException w:name="heading 9" w:uiPriority="9" w:qFormat="1"/>
+    <w:lsdException w:name="toc 1" w:uiPriority="39"/>
+    <w:lsdException w:name="toc 2" w:uiPriority="39"/>
+    <w:lsdException w:name="toc 3" w:uiPriority="39"/>
+    <w:lsdException w:name="toc 4" w:uiPriority="39"/>
+    <w:lsdException w:name="toc 5" w:uiPriority="39"/>
+    <w:lsdException w:name="toc 6" w:uiPriority="39"/>
+    <w:lsdException w:name="toc 7" w:uiPriority="39"/>
+    <w:lsdException w:name="toc 8" w:uiPriority="39"/>
+    <w:lsdException w:name="toc 9" w:uiPriority="39"/>
+    <w:lsdException w:name="caption" w:uiPriority="35" w:qFormat="1"/>
+    <w:lsdException w:name="Title" w:semiHidden="0" w:uiPriority="10" w:unhideWhenUsed="0" w:qFormat="1"/>
+    <w:lsdException w:name="Default Paragraph Font" w:uiPriority="1"/>
+    <w:lsdException w:name="Subtitle" w:semiHidden="0" w:uiPriority="11" w:unhideWhenUsed="0" w:qFormat="1"/>
+    <w:lsdException w:name="Strong" w:semiHidden="0" w:uiPriority="22" w:unhideWhenUsed="0" w:qFormat="1"/>
+    <w:lsdException w:name="Emphasis" w:semiHidden="0" w:uiPriority="20" w:unhideWhenUsed="0" w:qFormat="1"/>
+    <w:lsdException w:name="Table Grid" w:semiHidden="0" w:uiPriority="59" w:unhideWhenUsed="0"/>
+    <w:lsdException w:name="Placeholder Text" w:unhideWhenUsed="0"/>
+    <w:lsdException w:name="No Spacing" w:semiHidden="0" w:uiPriority="1" w:unhideWhenUsed="0" w:qFormat="1"/>
+    <w:lsdException w:name="Light Shading" w:semiHidden="0" w:uiPriority="60" w:unhideWhenUsed="0"/>
+    <w:lsdException w:name="Light List" w:semiHidden="0" w:uiPriority="61" w:unhideWhenUsed="0"/>
+    <w:lsdException w:name="Light Grid" w:semiHidden="0" w:uiPriority="62" w:unhideWhenUsed="0"/>
+    <w:lsdException w:name="Medium Shading 1" w:semiHidden="0" w:uiPriority="63" w:unhideWhenUsed="0"/>
+    <w:lsdException w:name="Medium Shading 2" w:semiHidden="0" w:uiPriority="64" w:unhideWhenUsed="0"/>
+    <w:lsdException w:name="Medium List 1" w:semiHidden="0" w:uiPriority="65" w:unhideWhenUsed="0"/>
+    <w:lsdException w:name="Medium List 2" w:semiHidden="0" w:uiPriority="66" w:unhideWhenUsed="0"/>
+    <w:lsdException w:name="Medium Grid 1" w:semiHidden="0" w:uiPriority="67" w:unhideWhenUsed="0"/>
+    <w:lsdException w:name="Medium Grid 2" w:semiHidden="0" w:uiPriority="68" w:unhideWhenUsed="0"/>
+    <w:lsdException w:name="Medium Grid 3" w:semiHidden="0" w:uiPriority="69" w:unhideWhenUsed="0"/>
+    <w:lsdException w:name="Dark List" w:semiHidden="0" w:uiPriority="70" w:unhideWhenUsed="0"/>
+    <w:lsdException w:name="Colorful Shading" w:semiHidden="0" w:uiPriority="71" w:unhideWhenUsed="0"/>
+    <w:lsdException w:name="Colorful List" w:semiHidden="0" w:uiPriority="72" w:unhideWhenUsed="0"/>
+    <w:lsdException w:name="Colorful Grid" w:semiHidden="0" w:uiPriority="73" w:unhideWhenUsed="0"/>
+    <w:lsdException w:name="Light Shading Accent 1" w:semiHidden="0" w:uiPriority="60" w:unhideWhenUsed="0"/>
+    <w:lsdException w:name="Light List Accent 1" w:semiHidden="0" w:uiPriority="61" w:unhideWhenUsed="0"/>
+    <w:lsdException w:name="Light Grid Accent 1" w:semiHidden="0" w:uiPriority="62" w:unhideWhenUsed="0"/>
+    <w:lsdException w:name="Medium Shading 1 Accent 1" w:semiHidden="0" w:uiPriority="63" w:unhideWhenUsed="0"/>
+    <w:lsdException w:name="Medium Shading 2 Accent 1" w:semiHidden="0" w:uiPriority="64" w:unhideWhenUsed="0"/>
+    <w:lsdException w:name="Medium List 1 Accent 1" w:semiHidden="0" w:uiPriority="65" w:unhideWhenUsed="0"/>
+    <w:lsdException w:name="Revision" w:unhideWhenUsed="0"/>
+    <w:lsdException w:name="List Paragraph" w:semiHidden="0" w:uiPriority="34" w:unhideWhenUsed="0" w:qFormat="1"/>
+    <w:lsdException w:name="Quote" w:semiHidden="0" w:uiPriority="29" w:unhideWhenUsed="0" w:qFormat="1"/>
+    <w:lsdException w:name="Intense Quote" w:semiHidden="0" w:uiPriority="30" w:unhideWhenUsed="0" w:qFormat="1"/>
+    <w:lsdException w:name="Medium List 2 Accent 1" w:semiHidden="0" w:uiPriority="66" w:unhideWhenUsed="0"/>
+    <w:lsdException w:name="Medium Grid 1 Accent 1" w:semiHidden="0" w:uiPriority="67" w:unhideWhenUsed="0"/>
+    <w:lsdException w:name="Medium Grid 2 Accent 1" w:semiHidden="0" w:uiPriority="68" w:unhideWhenUsed="0"/>
+    <w:lsdException w:name="Medium Grid 3 Accent 1" w:semiHidden="0" w:uiPriority="69" w:unhideWhenUsed="0"/>
+    <w:lsdException w:name="Dark List Accent 1" w:semiHidden="0" w:uiPriority="70" w:unhideWhenUsed="0"/>
+    <w:lsdException w:name="Colorful Shading Accent 1" w:semiHidden="0" w:uiPriority="71" w:unhideWhenUsed="0"/>
+    <w:lsdException w:name="Colorful List Accent 1" w:semiHidden="0" w:uiPriority="72" w:unhideWhenUsed="0"/>
+    <w:lsdException w:name="Colorful Grid Accent 1" w:semiHidden="0" w:uiPriority="73" w:unhideWhenUsed="0"/>
+    <w:lsdException w:name="Light Shading Accent 2" w:semiHidden="0" w:uiPriority="60" w:unhideWhenUsed="0"/>
+    <w:lsdException w:name="Light List Accent 2" w:semiHidden="0" w:uiPriority="61" w:unhideWhenUsed="0"/>
+    <w:lsdException w:name="Light Grid Accent 2" w:semiHidden="0" w:uiPriority="62" w:unhideWhenUsed="0"/>
+    <w:lsdException w:name="Medium Shading 1 Accent 2" w:semiHidden="0" w:uiPriority="63" w:unhideWhenUsed="0"/>
+    <w:lsdException w:name="Medium Shading 2 Accent 2" w:semiHidden="0" w:uiPriority="64" w:unhideWhenUsed="0"/>
+    <w:lsdException w:name="Medium List 1 Accent 2" w:semiHidden="0" w:uiPriority="65" w:unhideWhenUsed="0"/>
+    <w:lsdException w:name="Medium List 2 Accent 2" w:semiHidden="0" w:uiPriority="66" w:unhideWhenUsed="0"/>
+    <w:lsdException w:name="Medium Grid 1 Accent 2" w:semiHidden="0" w:uiPriority="67" w:unhideWhenUsed="0"/>
+    <w:lsdException w:name="Medium Grid 2 Accent 2" w:semiHidden="0" w:uiPriority="68" w:unhideWhenUsed="0"/>
+    <w:lsdException w:name="Medium Grid 3 Accent 2" w:semiHidden="0" w:uiPriority="69" w:unhideWhenUsed="0"/>
+    <w:lsdException w:name="Dark List Accent 2" w:semiHidden="0" w:uiPriority="70" w:unhideWhenUsed="0"/>
+    <w:lsdException w:name="Colorful Shading Accent 2" w:semiHidden="0" w:uiPriority="71" w:unhideWhenUsed="0"/>
+    <w:lsdException w:name="Colorful List Accent 2" w:semiHidden="0" w:uiPriority="72" w:unhideWhenUsed="0"/>
+    <w:lsdException w:name="Colorful Grid Accent 2" w:semiHidden="0" w:uiPriority="73" w:unhideWhenUsed="0"/>
+    <w:lsdException w:name="Light Shading Accent 3" w:semiHidden="0" w:uiPriority="60" w:unhideWhenUsed="0"/>
+    <w:lsdException w:name="Light List Accent 3" w:semiHidden="0" w:uiPriority="61" w:unhideWhenUsed="0"/>
+    <w:lsdException w:name="Light Grid Accent 3" w:semiHidden="0" w:uiPriority="62" w:unhideWhenUsed="0"/>
+    <w:lsdException w:name="Medium Shading 1 Accent 3" w:semiHidden="0" w:uiPriority="63" w:unhideWhenUsed="0"/>
+    <w:lsdException w:name="Medium Shading 2 Accent 3" w:semiHidden="0" w:uiPriority="64" w:unhideWhenUsed="0"/>
+    <w:lsdException w:name="Medium List 1 Accent 3" w:semiHidden="0" w:uiPriority="65" w:unhideWhenUsed="0"/>
+    <w:lsdException w:name="Medium List 2 Accent 3" w:semiHidden="0" w:uiPriority="66" w:unhideWhenUsed="0"/>
+    <w:lsdException w:name="Medium Grid 1 Accent 3" w:semiHidden="0" w:uiPriority="67" w:unhideWhenUsed="0"/>
+    <w:lsdException w:name="Medium Grid 2 Accent 3" w:semiHidden="0" w:uiPriority="68" w:unhideWhenUsed="0"/>
+    <w:lsdException w:name="Medium Grid 3 Accent 3" w:semiHidden="0" w:uiPriority="69" w:unhideWhenUsed="0"/>
+    <w:lsdException w:name="Dark List Accent 3" w:semiHidden="0" w:uiPriority="70" w:unhideWhenUsed="0"/>
+    <w:lsdException w:name="Colorful Shading Accent 3" w:semiHidden="0" w:uiPriority="71" w:unhideWhenUsed="0"/>
+    <w:lsdException w:name="Colorful List Accent 3" w:semiHidden="0" w:uiPriority="72" w:unhideWhenUsed="0"/>
+    <w:lsdException w:name="Colorful Grid Accent 3" w:semiHidden="0" w:uiPriority="73" w:unhideWhenUsed="0"/>
+    <w:lsdException w:name="Light Shading Accent 4" w:semiHidden="0" w:uiPriority="60" w:unhideWhenUsed="0"/>
+    <w:lsdException w:name="Light List Accent 4" w:semiHidden="0" w:uiPriority="61" w:unhideWhenUsed="0"/>
+    <w:lsdException w:name="Light Grid Accent 4" w:semiHidden="0" w:uiPriority="62" w:unhideWhenUsed="0"/>
+    <w:lsdException w:name="Medium Shading 1 Accent 4" w:semiHidden="0" w:uiPriority="63" w:unhideWhenUsed="0"/>
+    <w:lsdException w:name="Medium Shading 2 Accent 4" w:semiHidden="0" w:uiPriority="64" w:unhideWhenUsed="0"/>
+    <w:lsdException w:name="Medium List 1 Accent 4" w:semiHidden="0" w:uiPriority="65" w:unhideWhenUsed="0"/>
+    <w:lsdException w:name="Medium List 2 Accent 4" w:semiHidden="0" w:uiPriority="66" w:unhideWhenUsed="0"/>
+    <w:lsdException w:name="Medium Grid 1 Accent 4" w:semiHidden="0" w:uiPriority="67" w:unhideWhenUsed="0"/>
+    <w:lsdException w:name="Medium Grid 2 Accent 4" w:semiHidden="0" w:uiPriority="68" w:unhideWhenUsed="0"/>
+    <w:lsdException w:name="Medium Grid 3 Accent 4" w:semiHidden="0" w:uiPriority="69" w:unhideWhenUsed="0"/>
+    <w:lsdException w:name="Dark List Accent 4" w:semiHidden="0" w:uiPriority="70" w:unhideWhenUsed="0"/>
+    <w:lsdException w:name="Colorful Shading Accent 4" w:semiHidden="0" w:uiPriority="71" w:unhideWhenUsed="0"/>
+    <w:lsdException w:name="Colorful List Accent 4" w:semiHidden="0" w:uiPriority="72" w:unhideWhenUsed="0"/>
+    <w:lsdException w:name="Colorful Grid Accent 4" w:semiHidden="0" w:uiPriority="73" w:unhideWhenUsed="0"/>
+    <w:lsdException w:name="Light Shading Accent 5" w:semiHidden="0" w:uiPriority="60" w:unhideWhenUsed="0"/>
+    <w:lsdException w:name="Light List Accent 5" w:semiHidden="0" w:uiPriority="61" w:unhideWhenUsed="0"/>
+    <w:lsdException w:name="Light Grid Accent 5" w:semiHidden="0" w:uiPriority="62" w:unhideWhenUsed="0"/>
+    <w:lsdException w:name="Medium Shading 1 Accent 5" w:semiHidden="0" w:uiPriority="63" w:unhideWhenUsed="0"/>
+    <w:lsdException w:name="Medium Shading 2 Accent 5" w:semiHidden="0" w:uiPriority="64" w:unhideWhenUsed="0"/>
+    <w:lsdException w:name="Medium List 1 Accent 5" w:semiHidden="0" w:uiPriority="65" w:unhideWhenUsed="0"/>
+    <w:lsdException w:name="Medium List 2 Accent 5" w:semiHidden="0" w:uiPriority="66" w:unhideWhenUsed="0"/>
+    <w:lsdException w:name="Medium Grid 1 Accent 5" w:semiHidden="0" w:uiPriority="67" w:unhideWhenUsed="0"/>
+    <w:lsdException w:name="Medium Grid 2 Accent 5" w:semiHidden="0" w:uiPriority="68" w:unhideWhenUsed="0"/>
+    <w:lsdException w:name="Medium Grid 3 Accent 5" w:semiHidden="0" w:uiPriority="69" w:unhideWhenUsed="0"/>
+    <w:lsdException w:name="Dark List Accent 5" w:semiHidden="0" w:uiPriority="70" w:unhideWhenUsed="0"/>
+    <w:lsdException w:name="Colorful Shading Accent 5" w:semiHidden="0" w:uiPriority="71" w:unhideWhenUsed="0"/>
+    <w:lsdException w:name="Colorful List Accent 5" w:semiHidden="0" w:uiPriority="72" w:unhideWhenUsed="0"/>
+    <w:lsdException w:name="Colorful Grid Accent 5" w:semiHidden="0" w:uiPriority="73" w:unhideWhenUsed="0"/>
+    <w:lsdException w:name="Light Shading Accent 6" w:semiHidden="0" w:uiPriority="60" w:unhideWhenUsed="0"/>
+    <w:lsdException w:name="Light List Accent 6" w:semiHidden="0" w:uiPriority="61" w:unhideWhenUsed="0"/>
+    <w:lsdException w:name="Light Grid Accent 6" w:semiHidden="0" w:uiPriority="62" w:unhideWhenUsed="0"/>
+    <w:lsdException w:name="Medium Shading 1 Accent 6" w:semiHidden="0" w:uiPriority="63" w:unhideWhenUsed="0"/>
+    <w:lsdException w:name="Medium Shading 2 Accent 6" w:semiHidden="0" w:uiPriority="64" w:unhideWhenUsed="0"/>
+    <w:lsdException w:name="Medium List 1 Accent 6" w:semiHidden="0" w:uiPriority="65" w:unhideWhenUsed="0"/>
+    <w:lsdException w:name="Medium List 2 Accent 6" w:semiHidden="0" w:uiPriority="66" w:unhideWhenUsed="0"/>
+    <w:lsdException w:name="Medium Grid 1 Accent 6" w:semiHidden="0" w:uiPriority="67" w:unhideWhenUsed="0"/>
+    <w:lsdException w:name="Medium Grid 2 Accent 6" w:semiHidden="0" w:uiPriority="68" w:unhideWhenUsed="0"/>
+    <w:lsdException w:name="Medium Grid 3 Accent 6" w:semiHidden="0" w:uiPriority="69" w:unhideWhenUsed="0"/>
+    <w:lsdException w:name="Dark List Accent 6" w:semiHidden="0" w:uiPriority="70" w:unhideWhenUsed="0"/>
+    <w:lsdException w:name="Colorful Shading Accent 6" w:semiHidden="0" w:uiPriority="71" w:unhideWhenUsed="0"/>
+    <w:lsdException w:name="Colorful List Accent 6" w:semiHidden="0" w:uiPriority="72" w:unhideWhenUsed="0"/>
+    <w:lsdException w:name="Colorful Grid Accent 6" w:semiHidden="0" w:uiPriority="73" w:unhideWhenUsed="0"/>
+    <w:lsdException w:name="Subtle Emphasis" w:semiHidden="0" w:uiPriority="19" w:unhideWhenUsed="0" w:qFormat="1"/>
+    <w:lsdException w:name="Intense Emphasis" w:semiHidden="0" w:uiPriority="21" w:unhideWhenUsed="0" w:qFormat="1"/>
+    <w:lsdException w:name="Subtle Reference" w:semiHidden="0" w:uiPriority="31" w:unhideWhenUsed="0" w:qFormat="1"/>
+    <w:lsdException w:name="Intense Reference" w:semiHidden="0" w:uiPriority="32" w:unhideWhenUsed="0" w:qFormat="1"/>
+    <w:lsdException w:name="Book Title" w:semiHidden="0" w:uiPriority="33" w:unhideWhenUsed="0" w:qFormat="1"/>
+    <w:lsdException w:name="Bibliography" w:uiPriority="37"/>
+    <w:lsdException w:name="TOC Heading" w:uiPriority="39" w:qFormat="1"/>
+  </w:latentStyles>
+  <w:style w:type="paragraph" w:default="1" w:styleId="Normal">
+    <w:name w:val="Normal"/>
+    <w:qFormat/>
+  </w:style>
+  <w:style w:type="character" w:default="1" w:styleId="Fontepargpadro">
+    <w:name w:val="Default Paragraph Font"/>
+    <w:uiPriority w:val="1"/>
+    <w:semiHidden/>
+    <w:unhideWhenUsed/>
+  </w:style>
+  <w:style w:type="table" w:default="1" w:styleId="Tabelanormal">
+    <w:name w:val="Normal Table"/>
+    <w:uiPriority w:val="99"/>
+    <w:semiHidden/>
+    <w:unhideWhenUsed/>
+    <w:tblPr>
+      <w:tblInd w:w="0" w:type="dxa"/>
+      <w:tblCellMar>
+        <w:top w:w="0" w:type="dxa"/>
+        <w:left w:w="108" w:type="dxa"/>
+        <w:bottom w:w="0" w:type="dxa"/>
+        <w:right w:w="108" w:type="dxa"/>
+      </w:tblCellMar>
+    </w:tblPr>
+  </w:style>
+  <w:style w:type="numbering" w:default="1" w:styleId="Semlista">
+    <w:name w:val="No List"/>
+    <w:uiPriority w:val="99"/>
+    <w:semiHidden/>
+    <w:unhideWhenUsed/>
   </w:style>
 </w:styles>
 </file>

</xml_diff>

<commit_message>
Acrescentando roteiro do aplicativo
</commit_message>
<xml_diff>
--- a/6.3 Roteiro para instalação do sistema.docx
+++ b/6.3 Roteiro para instalação do sistema.docx
@@ -1,6 +1,6 @@
 
 <file path=word/document.xml><?xml version="1.0" encoding="utf-8"?>
-<w:document xmlns:wpc="http://schemas.microsoft.com/office/word/2010/wordprocessingCanvas" xmlns:mc="http://schemas.openxmlformats.org/markup-compatibility/2006" xmlns:o="urn:schemas-microsoft-com:office:office" xmlns:r="http://schemas.openxmlformats.org/officeDocument/2006/relationships" xmlns:m="http://schemas.openxmlformats.org/officeDocument/2006/math" xmlns:v="urn:schemas-microsoft-com:vml" xmlns:wp14="http://schemas.microsoft.com/office/word/2010/wordprocessingDrawing" xmlns:wp="http://schemas.openxmlformats.org/drawingml/2006/wordprocessingDrawing" xmlns:w10="urn:schemas-microsoft-com:office:word" xmlns:w="http://schemas.openxmlformats.org/wordprocessingml/2006/main" xmlns:w14="http://schemas.microsoft.com/office/word/2010/wordml" xmlns:wpg="http://schemas.microsoft.com/office/word/2010/wordprocessingGroup" xmlns:wpi="http://schemas.microsoft.com/office/word/2010/wordprocessingInk" xmlns:wne="http://schemas.microsoft.com/office/word/2006/wordml" xmlns:wps="http://schemas.microsoft.com/office/word/2010/wordprocessingShape" mc:Ignorable="w14 wp14">
+<w:document xmlns:wpc="http://schemas.microsoft.com/office/word/2010/wordprocessingCanvas" xmlns:mc="http://schemas.openxmlformats.org/markup-compatibility/2006" xmlns:o="urn:schemas-microsoft-com:office:office" xmlns:r="http://schemas.openxmlformats.org/officeDocument/2006/relationships" xmlns:m="http://schemas.openxmlformats.org/officeDocument/2006/math" xmlns:v="urn:schemas-microsoft-com:vml" xmlns:wp14="http://schemas.microsoft.com/office/word/2010/wordprocessingDrawing" xmlns:wp="http://schemas.openxmlformats.org/drawingml/2006/wordprocessingDrawing" xmlns:w10="urn:schemas-microsoft-com:office:word" xmlns:w="http://schemas.openxmlformats.org/wordprocessingml/2006/main" xmlns:w14="http://schemas.microsoft.com/office/word/2010/wordml" xmlns:w15="http://schemas.microsoft.com/office/word/2012/wordml" xmlns:wpg="http://schemas.microsoft.com/office/word/2010/wordprocessingGroup" xmlns:wpi="http://schemas.microsoft.com/office/word/2010/wordprocessingInk" xmlns:wne="http://schemas.microsoft.com/office/word/2006/wordml" xmlns:wps="http://schemas.microsoft.com/office/word/2010/wordprocessingShape" mc:Ignorable="w14 w15 wp14">
   <w:body>
     <w:tbl>
       <w:tblPr>
@@ -157,18 +157,8 @@
                 <w:bCs/>
                 <w:color w:val="000000" w:themeColor="text1"/>
               </w:rPr>
-              <w:t xml:space="preserve">alado na máquina (mínimo: Java </w:t>
-            </w:r>
-            <w:proofErr w:type="gramStart"/>
-            <w:r>
-              <w:rPr>
-                <w:rFonts w:ascii="Arial" w:hAnsi="Arial" w:cs="Arial"/>
-                <w:bCs/>
-                <w:color w:val="000000" w:themeColor="text1"/>
-              </w:rPr>
-              <w:t>8</w:t>
-            </w:r>
-            <w:proofErr w:type="gramEnd"/>
+              <w:t>alado na máquina (mínimo: Java 8</w:t>
+            </w:r>
             <w:r>
               <w:rPr>
                 <w:rFonts w:ascii="Arial" w:hAnsi="Arial" w:cs="Arial"/>
@@ -222,7 +212,6 @@
               <w:t xml:space="preserve">. O </w:t>
             </w:r>
             <w:proofErr w:type="spellStart"/>
-            <w:proofErr w:type="gramStart"/>
             <w:r>
               <w:rPr>
                 <w:rFonts w:ascii="Arial" w:hAnsi="Arial" w:cs="Arial"/>
@@ -232,7 +221,6 @@
               <w:t>dvd</w:t>
             </w:r>
             <w:proofErr w:type="spellEnd"/>
-            <w:proofErr w:type="gramEnd"/>
             <w:r>
               <w:rPr>
                 <w:rFonts w:ascii="Arial" w:hAnsi="Arial" w:cs="Arial"/>
@@ -407,25 +395,7 @@
                 <w:bCs/>
                 <w:color w:val="000000" w:themeColor="text1"/>
               </w:rPr>
-              <w:t xml:space="preserve">Para rodar a aplicação, é necessário instalar o </w:t>
-            </w:r>
-            <w:proofErr w:type="gramStart"/>
-            <w:r>
-              <w:rPr>
-                <w:rFonts w:ascii="Arial" w:hAnsi="Arial" w:cs="Arial"/>
-                <w:bCs/>
-                <w:color w:val="000000" w:themeColor="text1"/>
-              </w:rPr>
-              <w:t>MySQL</w:t>
-            </w:r>
-            <w:proofErr w:type="gramEnd"/>
-            <w:r>
-              <w:rPr>
-                <w:rFonts w:ascii="Arial" w:hAnsi="Arial" w:cs="Arial"/>
-                <w:bCs/>
-                <w:color w:val="000000" w:themeColor="text1"/>
-              </w:rPr>
-              <w:t xml:space="preserve"> na máquina local, pois o servidor de aplicação</w:t>
+              <w:t>Para rodar a aplicação, é necessário instalar o MySQL na máquina local, pois o servidor de aplicação</w:t>
             </w:r>
             <w:r>
               <w:rPr>
@@ -577,43 +547,7 @@
                 <w:bCs/>
                 <w:color w:val="000000" w:themeColor="text1"/>
               </w:rPr>
-              <w:t xml:space="preserve">do </w:t>
-            </w:r>
-            <w:proofErr w:type="gramStart"/>
-            <w:r>
-              <w:rPr>
-                <w:rFonts w:ascii="Arial" w:hAnsi="Arial" w:cs="Arial"/>
-                <w:bCs/>
-                <w:color w:val="000000" w:themeColor="text1"/>
-              </w:rPr>
-              <w:t>MySQL</w:t>
-            </w:r>
-            <w:proofErr w:type="gramEnd"/>
-            <w:r>
-              <w:rPr>
-                <w:rFonts w:ascii="Arial" w:hAnsi="Arial" w:cs="Arial"/>
-                <w:bCs/>
-                <w:color w:val="000000" w:themeColor="text1"/>
-              </w:rPr>
-              <w:t xml:space="preserve">. Quando for solicitado, crie o usuário padrão “root” com a senha “root”. Após instalação com sucesso do </w:t>
-            </w:r>
-            <w:proofErr w:type="gramStart"/>
-            <w:r>
-              <w:rPr>
-                <w:rFonts w:ascii="Arial" w:hAnsi="Arial" w:cs="Arial"/>
-                <w:bCs/>
-                <w:color w:val="000000" w:themeColor="text1"/>
-              </w:rPr>
-              <w:t>MySQL</w:t>
-            </w:r>
-            <w:proofErr w:type="gramEnd"/>
-            <w:r>
-              <w:rPr>
-                <w:rFonts w:ascii="Arial" w:hAnsi="Arial" w:cs="Arial"/>
-                <w:bCs/>
-                <w:color w:val="000000" w:themeColor="text1"/>
-              </w:rPr>
-              <w:t xml:space="preserve">, </w:t>
+              <w:t xml:space="preserve">do MySQL. Quando for solicitado, crie o usuário padrão “root” com a senha “root”. Após instalação com sucesso do MySQL, </w:t>
             </w:r>
             <w:r>
               <w:rPr>
@@ -734,25 +668,7 @@
                 <w:bCs/>
                 <w:color w:val="000000" w:themeColor="text1"/>
               </w:rPr>
-              <w:t>wildfly-</w:t>
-            </w:r>
-            <w:proofErr w:type="gramStart"/>
-            <w:r>
-              <w:rPr>
-                <w:rFonts w:ascii="Arial" w:hAnsi="Arial" w:cs="Arial"/>
-                <w:bCs/>
-                <w:color w:val="000000" w:themeColor="text1"/>
-              </w:rPr>
-              <w:t>9.0.1.</w:t>
-            </w:r>
-            <w:proofErr w:type="gramEnd"/>
-            <w:r>
-              <w:rPr>
-                <w:rFonts w:ascii="Arial" w:hAnsi="Arial" w:cs="Arial"/>
-                <w:bCs/>
-                <w:color w:val="000000" w:themeColor="text1"/>
-              </w:rPr>
-              <w:t xml:space="preserve">Final </w:t>
+              <w:t xml:space="preserve">wildfly-9.0.1.Final </w:t>
             </w:r>
             <w:r>
               <w:rPr>
@@ -954,25 +870,7 @@
                 <w:bCs/>
                 <w:color w:val="000000" w:themeColor="text1"/>
               </w:rPr>
-              <w:t xml:space="preserve"> no console aberto ao executar o arquivo “</w:t>
-            </w:r>
-            <w:proofErr w:type="gramStart"/>
-            <w:r>
-              <w:rPr>
-                <w:rFonts w:ascii="Arial" w:hAnsi="Arial" w:cs="Arial"/>
-                <w:bCs/>
-                <w:color w:val="000000" w:themeColor="text1"/>
-              </w:rPr>
-              <w:t>standalone.</w:t>
-            </w:r>
-            <w:proofErr w:type="gramEnd"/>
-            <w:r>
-              <w:rPr>
-                <w:rFonts w:ascii="Arial" w:hAnsi="Arial" w:cs="Arial"/>
-                <w:bCs/>
-                <w:color w:val="000000" w:themeColor="text1"/>
-              </w:rPr>
-              <w:t>bat” no passo anterior</w:t>
+              <w:t xml:space="preserve"> no console aberto ao executar o arquivo “standalone.bat” no passo anterior</w:t>
             </w:r>
             <w:r>
               <w:rPr>
@@ -1050,7 +948,7 @@
               </w:rPr>
               <w:t xml:space="preserve">Acesse a URL </w:t>
             </w:r>
-            <w:hyperlink r:id="rId8" w:history="1">
+            <w:hyperlink r:id="rId7" w:history="1">
               <w:r>
                 <w:rPr>
                   <w:rStyle w:val="Hyperlink"/>
@@ -1207,7 +1105,6 @@
               <w:t xml:space="preserve"> “</w:t>
             </w:r>
             <w:proofErr w:type="spellStart"/>
-            <w:proofErr w:type="gramStart"/>
             <w:r>
               <w:rPr>
                 <w:rFonts w:ascii="Arial" w:hAnsi="Arial" w:cs="Arial"/>
@@ -1217,7 +1114,6 @@
               <w:t>otavio</w:t>
             </w:r>
             <w:proofErr w:type="spellEnd"/>
-            <w:proofErr w:type="gramEnd"/>
             <w:r>
               <w:rPr>
                 <w:rFonts w:ascii="Arial" w:hAnsi="Arial" w:cs="Arial"/>
@@ -1312,7 +1208,6 @@
               </w:rPr>
               <w:t xml:space="preserve">O sistema também conta com uma versão de homologação, utilizada durante todo o período de desenvolvimento do projeto que pode ser acessada através da URL </w:t>
             </w:r>
-            <w:proofErr w:type="gramStart"/>
             <w:r>
               <w:rPr>
                 <w:rFonts w:ascii="Arial" w:hAnsi="Arial" w:cs="Arial"/>
@@ -1322,27 +1217,641 @@
               </w:rPr>
               <w:t>http://servidorprincipal.net/vendingmachine/</w:t>
             </w:r>
-            <w:proofErr w:type="gramEnd"/>
+          </w:p>
+        </w:tc>
+      </w:tr>
+    </w:tbl>
+    <w:p/>
+    <w:tbl>
+      <w:tblPr>
+        <w:tblW w:w="0" w:type="auto"/>
+        <w:tblInd w:w="-72" w:type="dxa"/>
+        <w:tblBorders>
+          <w:top w:val="single" w:sz="4" w:space="0" w:color="auto"/>
+          <w:left w:val="single" w:sz="4" w:space="0" w:color="auto"/>
+          <w:bottom w:val="single" w:sz="4" w:space="0" w:color="auto"/>
+          <w:right w:val="single" w:sz="4" w:space="0" w:color="auto"/>
+          <w:insideH w:val="single" w:sz="4" w:space="0" w:color="auto"/>
+          <w:insideV w:val="single" w:sz="4" w:space="0" w:color="auto"/>
+        </w:tblBorders>
+        <w:tblCellMar>
+          <w:left w:w="70" w:type="dxa"/>
+          <w:right w:w="70" w:type="dxa"/>
+        </w:tblCellMar>
+        <w:tblLook w:val="04A0" w:firstRow="1" w:lastRow="0" w:firstColumn="1" w:lastColumn="0" w:noHBand="0" w:noVBand="1"/>
+      </w:tblPr>
+      <w:tblGrid>
+        <w:gridCol w:w="1276"/>
+        <w:gridCol w:w="8007"/>
+      </w:tblGrid>
+      <w:tr>
+        <w:tc>
+          <w:tcPr>
+            <w:tcW w:w="1276" w:type="dxa"/>
+            <w:tcBorders>
+              <w:top w:val="single" w:sz="4" w:space="0" w:color="auto"/>
+              <w:left w:val="single" w:sz="4" w:space="0" w:color="auto"/>
+              <w:bottom w:val="single" w:sz="4" w:space="0" w:color="auto"/>
+              <w:right w:val="single" w:sz="4" w:space="0" w:color="auto"/>
+            </w:tcBorders>
+            <w:shd w:val="clear" w:color="auto" w:fill="D9D9D9" w:themeFill="background1" w:themeFillShade="D9"/>
+            <w:hideMark/>
+          </w:tcPr>
+          <w:p>
+            <w:pPr>
+              <w:pStyle w:val="Cabealho"/>
+              <w:spacing w:before="120" w:line="276" w:lineRule="auto"/>
+              <w:jc w:val="center"/>
+              <w:rPr>
+                <w:rFonts w:ascii="Arial" w:hAnsi="Arial" w:cs="Arial"/>
+                <w:b/>
+              </w:rPr>
+            </w:pPr>
+            <w:r>
+              <w:rPr>
+                <w:rFonts w:ascii="Arial" w:hAnsi="Arial" w:cs="Arial"/>
+                <w:b/>
+              </w:rPr>
+              <w:t>Passo</w:t>
+            </w:r>
+          </w:p>
+        </w:tc>
+        <w:tc>
+          <w:tcPr>
+            <w:tcW w:w="8007" w:type="dxa"/>
+            <w:tcBorders>
+              <w:top w:val="single" w:sz="4" w:space="0" w:color="auto"/>
+              <w:left w:val="single" w:sz="4" w:space="0" w:color="auto"/>
+              <w:bottom w:val="single" w:sz="4" w:space="0" w:color="auto"/>
+              <w:right w:val="single" w:sz="4" w:space="0" w:color="auto"/>
+            </w:tcBorders>
+            <w:shd w:val="clear" w:color="auto" w:fill="D9D9D9" w:themeFill="background1" w:themeFillShade="D9"/>
+          </w:tcPr>
+          <w:p>
+            <w:pPr>
+              <w:pStyle w:val="Cabealho"/>
+              <w:spacing w:before="120" w:line="276" w:lineRule="auto"/>
+              <w:jc w:val="center"/>
+              <w:rPr>
+                <w:rFonts w:ascii="Arial" w:hAnsi="Arial" w:cs="Arial"/>
+                <w:b/>
+              </w:rPr>
+            </w:pPr>
+            <w:r>
+              <w:rPr>
+                <w:rFonts w:ascii="Arial" w:hAnsi="Arial" w:cs="Arial"/>
+                <w:b/>
+              </w:rPr>
+              <w:t>DESCRIÇÃO</w:t>
+            </w:r>
+            <w:r>
+              <w:rPr>
+                <w:rFonts w:ascii="Arial" w:hAnsi="Arial" w:cs="Arial"/>
+                <w:b/>
+              </w:rPr>
+              <w:t xml:space="preserve"> – INSTALAÇÃO APLICATIVO</w:t>
+            </w:r>
+          </w:p>
+        </w:tc>
+      </w:tr>
+      <w:tr>
+        <w:tc>
+          <w:tcPr>
+            <w:tcW w:w="1276" w:type="dxa"/>
+            <w:tcBorders>
+              <w:top w:val="single" w:sz="4" w:space="0" w:color="auto"/>
+              <w:left w:val="single" w:sz="4" w:space="0" w:color="auto"/>
+              <w:bottom w:val="single" w:sz="4" w:space="0" w:color="auto"/>
+              <w:right w:val="single" w:sz="4" w:space="0" w:color="auto"/>
+            </w:tcBorders>
+            <w:vAlign w:val="center"/>
+          </w:tcPr>
+          <w:p>
+            <w:pPr>
+              <w:pStyle w:val="Cabealho"/>
+              <w:spacing w:line="276" w:lineRule="auto"/>
+              <w:jc w:val="center"/>
+              <w:rPr>
+                <w:rFonts w:ascii="Arial" w:hAnsi="Arial" w:cs="Arial"/>
+                <w:b/>
+                <w:bCs/>
+                <w:color w:val="000000" w:themeColor="text1"/>
+              </w:rPr>
+            </w:pPr>
+            <w:r>
+              <w:rPr>
+                <w:rFonts w:ascii="Arial" w:eastAsia="Calibri" w:hAnsi="Arial" w:cs="Arial"/>
+                <w:b/>
+                <w:color w:val="000000" w:themeColor="text1"/>
+                <w:sz w:val="20"/>
+                <w:szCs w:val="20"/>
+              </w:rPr>
+              <w:t>01</w:t>
+            </w:r>
+          </w:p>
+        </w:tc>
+        <w:tc>
+          <w:tcPr>
+            <w:tcW w:w="8007" w:type="dxa"/>
+            <w:tcBorders>
+              <w:top w:val="single" w:sz="4" w:space="0" w:color="auto"/>
+              <w:left w:val="single" w:sz="4" w:space="0" w:color="auto"/>
+              <w:bottom w:val="single" w:sz="4" w:space="0" w:color="auto"/>
+              <w:right w:val="single" w:sz="4" w:space="0" w:color="auto"/>
+            </w:tcBorders>
+          </w:tcPr>
+          <w:p>
+            <w:pPr>
+              <w:pStyle w:val="Cabealho"/>
+              <w:spacing w:line="276" w:lineRule="auto"/>
+              <w:rPr>
+                <w:rFonts w:ascii="Arial" w:hAnsi="Arial" w:cs="Arial"/>
+                <w:bCs/>
+                <w:color w:val="000000" w:themeColor="text1"/>
+              </w:rPr>
+            </w:pPr>
+            <w:r>
+              <w:rPr>
+                <w:rFonts w:ascii="Arial" w:hAnsi="Arial" w:cs="Arial"/>
+                <w:bCs/>
+                <w:color w:val="000000" w:themeColor="text1"/>
+              </w:rPr>
+              <w:t>Verificar a versão d</w:t>
+            </w:r>
+            <w:r>
+              <w:rPr>
+                <w:rFonts w:ascii="Arial" w:hAnsi="Arial" w:cs="Arial"/>
+                <w:bCs/>
+                <w:color w:val="000000" w:themeColor="text1"/>
+              </w:rPr>
+              <w:t xml:space="preserve">o </w:t>
+            </w:r>
+            <w:proofErr w:type="spellStart"/>
+            <w:r>
+              <w:rPr>
+                <w:rFonts w:ascii="Arial" w:hAnsi="Arial" w:cs="Arial"/>
+                <w:bCs/>
+                <w:color w:val="000000" w:themeColor="text1"/>
+              </w:rPr>
+              <w:t>Android</w:t>
+            </w:r>
+            <w:proofErr w:type="spellEnd"/>
+            <w:r>
+              <w:rPr>
+                <w:rFonts w:ascii="Arial" w:hAnsi="Arial" w:cs="Arial"/>
+                <w:bCs/>
+                <w:color w:val="000000" w:themeColor="text1"/>
+              </w:rPr>
+              <w:t xml:space="preserve"> instalado no celular (Mínimo: </w:t>
+            </w:r>
+            <w:proofErr w:type="spellStart"/>
+            <w:r>
+              <w:rPr>
+                <w:rFonts w:ascii="Arial" w:hAnsi="Arial" w:cs="Arial"/>
+                <w:bCs/>
+                <w:color w:val="000000" w:themeColor="text1"/>
+              </w:rPr>
+              <w:t>Android</w:t>
+            </w:r>
+            <w:proofErr w:type="spellEnd"/>
+            <w:r>
+              <w:rPr>
+                <w:rFonts w:ascii="Arial" w:hAnsi="Arial" w:cs="Arial"/>
+                <w:bCs/>
+                <w:color w:val="000000" w:themeColor="text1"/>
+              </w:rPr>
+              <w:t xml:space="preserve"> </w:t>
+            </w:r>
+            <w:proofErr w:type="spellStart"/>
+            <w:r>
+              <w:rPr>
+                <w:rFonts w:ascii="Arial" w:hAnsi="Arial" w:cs="Arial"/>
+                <w:bCs/>
+                <w:color w:val="000000" w:themeColor="text1"/>
+              </w:rPr>
+              <w:t>jelly</w:t>
+            </w:r>
+            <w:proofErr w:type="spellEnd"/>
+            <w:r>
+              <w:rPr>
+                <w:rFonts w:ascii="Arial" w:hAnsi="Arial" w:cs="Arial"/>
+                <w:bCs/>
+                <w:color w:val="000000" w:themeColor="text1"/>
+              </w:rPr>
+              <w:t xml:space="preserve"> </w:t>
+            </w:r>
+            <w:proofErr w:type="spellStart"/>
+            <w:r>
+              <w:rPr>
+                <w:rFonts w:ascii="Arial" w:hAnsi="Arial" w:cs="Arial"/>
+                <w:bCs/>
+                <w:color w:val="000000" w:themeColor="text1"/>
+              </w:rPr>
+              <w:t>bean</w:t>
+            </w:r>
+            <w:proofErr w:type="spellEnd"/>
+            <w:r>
+              <w:rPr>
+                <w:rFonts w:ascii="Arial" w:hAnsi="Arial" w:cs="Arial"/>
+                <w:bCs/>
+                <w:color w:val="000000" w:themeColor="text1"/>
+              </w:rPr>
+              <w:t xml:space="preserve"> 4.3)</w:t>
+            </w:r>
+          </w:p>
+        </w:tc>
+      </w:tr>
+      <w:tr>
+        <w:tc>
+          <w:tcPr>
+            <w:tcW w:w="1276" w:type="dxa"/>
+            <w:tcBorders>
+              <w:top w:val="single" w:sz="4" w:space="0" w:color="auto"/>
+              <w:left w:val="single" w:sz="4" w:space="0" w:color="auto"/>
+              <w:bottom w:val="single" w:sz="4" w:space="0" w:color="auto"/>
+              <w:right w:val="single" w:sz="4" w:space="0" w:color="auto"/>
+            </w:tcBorders>
+            <w:vAlign w:val="center"/>
+          </w:tcPr>
+          <w:p>
+            <w:pPr>
+              <w:pStyle w:val="Cabealho"/>
+              <w:spacing w:line="276" w:lineRule="auto"/>
+              <w:jc w:val="center"/>
+              <w:rPr>
+                <w:rFonts w:ascii="Arial" w:hAnsi="Arial" w:cs="Arial"/>
+                <w:b/>
+                <w:color w:val="000000" w:themeColor="text1"/>
+                <w:sz w:val="20"/>
+                <w:szCs w:val="20"/>
+              </w:rPr>
+            </w:pPr>
+            <w:r>
+              <w:rPr>
+                <w:rFonts w:ascii="Arial" w:hAnsi="Arial" w:cs="Arial"/>
+                <w:b/>
+                <w:color w:val="000000" w:themeColor="text1"/>
+                <w:sz w:val="20"/>
+                <w:szCs w:val="20"/>
+              </w:rPr>
+              <w:t>02</w:t>
+            </w:r>
+          </w:p>
+        </w:tc>
+        <w:tc>
+          <w:tcPr>
+            <w:tcW w:w="8007" w:type="dxa"/>
+            <w:tcBorders>
+              <w:top w:val="single" w:sz="4" w:space="0" w:color="auto"/>
+              <w:left w:val="single" w:sz="4" w:space="0" w:color="auto"/>
+              <w:bottom w:val="single" w:sz="4" w:space="0" w:color="auto"/>
+              <w:right w:val="single" w:sz="4" w:space="0" w:color="auto"/>
+            </w:tcBorders>
+          </w:tcPr>
+          <w:p>
+            <w:pPr>
+              <w:pStyle w:val="Cabealho"/>
+              <w:spacing w:line="276" w:lineRule="auto"/>
+              <w:rPr>
+                <w:rFonts w:ascii="Arial" w:hAnsi="Arial" w:cs="Arial"/>
+                <w:bCs/>
+                <w:color w:val="000000" w:themeColor="text1"/>
+              </w:rPr>
+            </w:pPr>
+            <w:r>
+              <w:rPr>
+                <w:rFonts w:ascii="Arial" w:hAnsi="Arial" w:cs="Arial"/>
+                <w:bCs/>
+                <w:color w:val="000000" w:themeColor="text1"/>
+              </w:rPr>
+              <w:t xml:space="preserve">Copie o arquivo </w:t>
+            </w:r>
+            <w:proofErr w:type="spellStart"/>
+            <w:r>
+              <w:rPr>
+                <w:rFonts w:ascii="Arial" w:hAnsi="Arial" w:cs="Arial"/>
+                <w:bCs/>
+                <w:color w:val="000000" w:themeColor="text1"/>
+              </w:rPr>
+              <w:t>VendingMachine</w:t>
+            </w:r>
+            <w:r>
+              <w:rPr>
+                <w:rFonts w:ascii="Arial" w:hAnsi="Arial" w:cs="Arial"/>
+                <w:bCs/>
+                <w:color w:val="000000" w:themeColor="text1"/>
+              </w:rPr>
+              <w:t>.apk</w:t>
+            </w:r>
+            <w:proofErr w:type="spellEnd"/>
+            <w:r>
+              <w:rPr>
+                <w:rFonts w:ascii="Arial" w:hAnsi="Arial" w:cs="Arial"/>
+                <w:bCs/>
+                <w:color w:val="000000" w:themeColor="text1"/>
+              </w:rPr>
+              <w:t xml:space="preserve"> do CD para um diretório de sua escolha no celular. (Exemplo: Downloads)</w:t>
+            </w:r>
+          </w:p>
+          <w:p>
+            <w:pPr>
+              <w:pStyle w:val="Cabealho"/>
+              <w:spacing w:line="276" w:lineRule="auto"/>
+              <w:rPr>
+                <w:rFonts w:ascii="Arial" w:hAnsi="Arial" w:cs="Arial"/>
+                <w:bCs/>
+                <w:color w:val="000000" w:themeColor="text1"/>
+              </w:rPr>
+            </w:pPr>
+            <w:r>
+              <w:rPr>
+                <w:rFonts w:ascii="Arial" w:hAnsi="Arial" w:cs="Arial"/>
+                <w:bCs/>
+                <w:color w:val="000000" w:themeColor="text1"/>
+              </w:rPr>
+              <w:t>Obs.</w:t>
+            </w:r>
+            <w:bookmarkStart w:id="0" w:name="_GoBack"/>
+            <w:bookmarkEnd w:id="0"/>
+            <w:r>
+              <w:rPr>
+                <w:rFonts w:ascii="Arial" w:hAnsi="Arial" w:cs="Arial"/>
+                <w:bCs/>
+                <w:color w:val="000000" w:themeColor="text1"/>
+              </w:rPr>
+              <w:t>: O Aplicativo necessita de internet para executar as funcionalidades.</w:t>
+            </w:r>
+          </w:p>
+        </w:tc>
+      </w:tr>
+      <w:tr>
+        <w:tc>
+          <w:tcPr>
+            <w:tcW w:w="1276" w:type="dxa"/>
+            <w:tcBorders>
+              <w:top w:val="single" w:sz="4" w:space="0" w:color="auto"/>
+              <w:left w:val="single" w:sz="4" w:space="0" w:color="auto"/>
+              <w:bottom w:val="single" w:sz="4" w:space="0" w:color="auto"/>
+              <w:right w:val="single" w:sz="4" w:space="0" w:color="auto"/>
+            </w:tcBorders>
+            <w:vAlign w:val="center"/>
+          </w:tcPr>
+          <w:p>
+            <w:pPr>
+              <w:pStyle w:val="Cabealho"/>
+              <w:spacing w:line="276" w:lineRule="auto"/>
+              <w:jc w:val="center"/>
+              <w:rPr>
+                <w:rFonts w:ascii="Arial" w:hAnsi="Arial" w:cs="Arial"/>
+                <w:b/>
+                <w:color w:val="000000" w:themeColor="text1"/>
+                <w:sz w:val="20"/>
+                <w:szCs w:val="20"/>
+              </w:rPr>
+            </w:pPr>
+            <w:r>
+              <w:rPr>
+                <w:rFonts w:ascii="Arial" w:hAnsi="Arial" w:cs="Arial"/>
+                <w:b/>
+                <w:color w:val="000000" w:themeColor="text1"/>
+                <w:sz w:val="20"/>
+                <w:szCs w:val="20"/>
+              </w:rPr>
+              <w:t>03</w:t>
+            </w:r>
+          </w:p>
+        </w:tc>
+        <w:tc>
+          <w:tcPr>
+            <w:tcW w:w="8007" w:type="dxa"/>
+            <w:tcBorders>
+              <w:top w:val="single" w:sz="4" w:space="0" w:color="auto"/>
+              <w:left w:val="single" w:sz="4" w:space="0" w:color="auto"/>
+              <w:bottom w:val="single" w:sz="4" w:space="0" w:color="auto"/>
+              <w:right w:val="single" w:sz="4" w:space="0" w:color="auto"/>
+            </w:tcBorders>
+          </w:tcPr>
+          <w:p>
+            <w:pPr>
+              <w:pStyle w:val="Cabealho"/>
+              <w:spacing w:line="276" w:lineRule="auto"/>
+              <w:rPr>
+                <w:rFonts w:ascii="Arial" w:hAnsi="Arial" w:cs="Arial"/>
+                <w:bCs/>
+                <w:color w:val="000000" w:themeColor="text1"/>
+              </w:rPr>
+            </w:pPr>
+            <w:r>
+              <w:rPr>
+                <w:rFonts w:ascii="Arial" w:hAnsi="Arial" w:cs="Arial"/>
+                <w:bCs/>
+                <w:color w:val="000000" w:themeColor="text1"/>
+              </w:rPr>
+              <w:t xml:space="preserve">Para instalar o aplicativo a configuração de “Permissão de instalação de aplicativo de terceiros” deve estar </w:t>
+            </w:r>
+            <w:proofErr w:type="spellStart"/>
+            <w:r>
+              <w:rPr>
+                <w:rFonts w:ascii="Arial" w:hAnsi="Arial" w:cs="Arial"/>
+                <w:bCs/>
+                <w:color w:val="000000" w:themeColor="text1"/>
+              </w:rPr>
+              <w:t>habilidada</w:t>
+            </w:r>
+            <w:proofErr w:type="spellEnd"/>
+            <w:r>
+              <w:rPr>
+                <w:rFonts w:ascii="Arial" w:hAnsi="Arial" w:cs="Arial"/>
+                <w:bCs/>
+                <w:color w:val="000000" w:themeColor="text1"/>
+              </w:rPr>
+              <w:t>, caso não esteja o sistema operacional vai solicitar essa permissão.</w:t>
+            </w:r>
+          </w:p>
+        </w:tc>
+      </w:tr>
+      <w:tr>
+        <w:tc>
+          <w:tcPr>
+            <w:tcW w:w="1276" w:type="dxa"/>
+            <w:tcBorders>
+              <w:top w:val="single" w:sz="4" w:space="0" w:color="auto"/>
+              <w:left w:val="single" w:sz="4" w:space="0" w:color="auto"/>
+              <w:bottom w:val="single" w:sz="4" w:space="0" w:color="auto"/>
+              <w:right w:val="single" w:sz="4" w:space="0" w:color="auto"/>
+            </w:tcBorders>
+            <w:vAlign w:val="center"/>
+          </w:tcPr>
+          <w:p>
+            <w:pPr>
+              <w:pStyle w:val="Cabealho"/>
+              <w:spacing w:line="276" w:lineRule="auto"/>
+              <w:jc w:val="center"/>
+              <w:rPr>
+                <w:rFonts w:ascii="Arial" w:hAnsi="Arial" w:cs="Arial"/>
+                <w:b/>
+                <w:color w:val="000000" w:themeColor="text1"/>
+                <w:sz w:val="20"/>
+                <w:szCs w:val="20"/>
+              </w:rPr>
+            </w:pPr>
+            <w:r>
+              <w:rPr>
+                <w:rFonts w:ascii="Arial" w:hAnsi="Arial" w:cs="Arial"/>
+                <w:b/>
+                <w:color w:val="000000" w:themeColor="text1"/>
+                <w:sz w:val="20"/>
+                <w:szCs w:val="20"/>
+              </w:rPr>
+              <w:t>04</w:t>
+            </w:r>
+          </w:p>
+        </w:tc>
+        <w:tc>
+          <w:tcPr>
+            <w:tcW w:w="8007" w:type="dxa"/>
+            <w:tcBorders>
+              <w:top w:val="single" w:sz="4" w:space="0" w:color="auto"/>
+              <w:left w:val="single" w:sz="4" w:space="0" w:color="auto"/>
+              <w:bottom w:val="single" w:sz="4" w:space="0" w:color="auto"/>
+              <w:right w:val="single" w:sz="4" w:space="0" w:color="auto"/>
+            </w:tcBorders>
+          </w:tcPr>
+          <w:p>
+            <w:pPr>
+              <w:pStyle w:val="Cabealho"/>
+              <w:spacing w:line="276" w:lineRule="auto"/>
+              <w:rPr>
+                <w:rFonts w:ascii="Arial" w:hAnsi="Arial" w:cs="Arial"/>
+                <w:bCs/>
+                <w:color w:val="000000" w:themeColor="text1"/>
+              </w:rPr>
+            </w:pPr>
+            <w:r>
+              <w:rPr>
+                <w:rFonts w:ascii="Arial" w:hAnsi="Arial" w:cs="Arial"/>
+                <w:bCs/>
+                <w:color w:val="000000" w:themeColor="text1"/>
+              </w:rPr>
+              <w:t xml:space="preserve">Após a mensagem de sucesso na instalação do aplicativo, executar a aplicação e informar o </w:t>
+            </w:r>
+            <w:proofErr w:type="spellStart"/>
+            <w:r>
+              <w:rPr>
+                <w:rFonts w:ascii="Arial" w:hAnsi="Arial" w:cs="Arial"/>
+                <w:bCs/>
+                <w:color w:val="000000" w:themeColor="text1"/>
+              </w:rPr>
+              <w:t>login</w:t>
+            </w:r>
+            <w:proofErr w:type="spellEnd"/>
+            <w:r>
+              <w:rPr>
+                <w:rFonts w:ascii="Arial" w:hAnsi="Arial" w:cs="Arial"/>
+                <w:bCs/>
+                <w:color w:val="000000" w:themeColor="text1"/>
+              </w:rPr>
+              <w:t xml:space="preserve"> “operador” senha “operador”</w:t>
+            </w:r>
+          </w:p>
+        </w:tc>
+      </w:tr>
+      <w:tr>
+        <w:tc>
+          <w:tcPr>
+            <w:tcW w:w="1276" w:type="dxa"/>
+            <w:tcBorders>
+              <w:top w:val="single" w:sz="4" w:space="0" w:color="auto"/>
+              <w:left w:val="single" w:sz="4" w:space="0" w:color="auto"/>
+              <w:bottom w:val="single" w:sz="4" w:space="0" w:color="auto"/>
+              <w:right w:val="single" w:sz="4" w:space="0" w:color="auto"/>
+            </w:tcBorders>
+            <w:vAlign w:val="center"/>
+          </w:tcPr>
+          <w:p>
+            <w:pPr>
+              <w:pStyle w:val="Cabealho"/>
+              <w:spacing w:line="276" w:lineRule="auto"/>
+              <w:jc w:val="center"/>
+              <w:rPr>
+                <w:rFonts w:ascii="Arial" w:hAnsi="Arial" w:cs="Arial"/>
+                <w:b/>
+                <w:color w:val="000000" w:themeColor="text1"/>
+                <w:sz w:val="20"/>
+                <w:szCs w:val="20"/>
+              </w:rPr>
+            </w:pPr>
+            <w:r>
+              <w:rPr>
+                <w:rFonts w:ascii="Arial" w:hAnsi="Arial" w:cs="Arial"/>
+                <w:b/>
+                <w:color w:val="000000" w:themeColor="text1"/>
+                <w:sz w:val="20"/>
+                <w:szCs w:val="20"/>
+              </w:rPr>
+              <w:t>05</w:t>
+            </w:r>
+          </w:p>
+        </w:tc>
+        <w:tc>
+          <w:tcPr>
+            <w:tcW w:w="8007" w:type="dxa"/>
+            <w:tcBorders>
+              <w:top w:val="single" w:sz="4" w:space="0" w:color="auto"/>
+              <w:left w:val="single" w:sz="4" w:space="0" w:color="auto"/>
+              <w:bottom w:val="single" w:sz="4" w:space="0" w:color="auto"/>
+              <w:right w:val="single" w:sz="4" w:space="0" w:color="auto"/>
+            </w:tcBorders>
+          </w:tcPr>
+          <w:p>
+            <w:pPr>
+              <w:pStyle w:val="Cabealho"/>
+              <w:spacing w:line="276" w:lineRule="auto"/>
+              <w:rPr>
+                <w:rFonts w:ascii="Arial" w:hAnsi="Arial" w:cs="Arial"/>
+                <w:bCs/>
+                <w:color w:val="000000" w:themeColor="text1"/>
+              </w:rPr>
+            </w:pPr>
+            <w:r>
+              <w:rPr>
+                <w:rFonts w:ascii="Arial" w:hAnsi="Arial" w:cs="Arial"/>
+                <w:bCs/>
+                <w:color w:val="000000" w:themeColor="text1"/>
+              </w:rPr>
+              <w:t xml:space="preserve">Os serviços do aplicativo estão conectados </w:t>
+            </w:r>
+            <w:r>
+              <w:rPr>
+                <w:rFonts w:ascii="Arial" w:hAnsi="Arial" w:cs="Arial"/>
+                <w:bCs/>
+                <w:color w:val="000000" w:themeColor="text1"/>
+              </w:rPr>
+              <w:t xml:space="preserve">com uma versão de homologação, utilizada durante todo o período de desenvolvimento do projeto que pode ser acessada através da URL </w:t>
+            </w:r>
+            <w:r>
+              <w:rPr>
+                <w:rFonts w:ascii="Arial" w:hAnsi="Arial" w:cs="Arial"/>
+                <w:bCs/>
+                <w:color w:val="17365D" w:themeColor="text2" w:themeShade="BF"/>
+                <w:u w:val="single"/>
+              </w:rPr>
+              <w:t>http://servidorprincipal.net/vendingmachine/</w:t>
+            </w:r>
           </w:p>
         </w:tc>
       </w:tr>
     </w:tbl>
     <w:p/>
     <w:p/>
-    <w:p>
-      <w:bookmarkStart w:id="0" w:name="_GoBack"/>
-      <w:bookmarkEnd w:id="0"/>
-    </w:p>
-    <w:p/>
-    <w:p/>
     <w:p/>
     <w:sectPr>
-      <w:headerReference w:type="even" r:id="rId9"/>
-      <w:headerReference w:type="default" r:id="rId10"/>
-      <w:footerReference w:type="even" r:id="rId11"/>
-      <w:footerReference w:type="default" r:id="rId12"/>
-      <w:headerReference w:type="first" r:id="rId13"/>
-      <w:footerReference w:type="first" r:id="rId14"/>
+      <w:headerReference w:type="even" r:id="rId8"/>
+      <w:headerReference w:type="default" r:id="rId9"/>
+      <w:footerReference w:type="even" r:id="rId10"/>
+      <w:footerReference w:type="default" r:id="rId11"/>
+      <w:headerReference w:type="first" r:id="rId12"/>
+      <w:footerReference w:type="first" r:id="rId13"/>
       <w:pgSz w:w="11906" w:h="16838"/>
       <w:pgMar w:top="1134" w:right="1134" w:bottom="1134" w:left="1701" w:header="709" w:footer="709" w:gutter="0"/>
       <w:cols w:space="708"/>
@@ -1353,7 +1862,7 @@
 </file>
 
 <file path=word/endnotes.xml><?xml version="1.0" encoding="utf-8"?>
-<w:endnotes xmlns:wpc="http://schemas.microsoft.com/office/word/2010/wordprocessingCanvas" xmlns:mc="http://schemas.openxmlformats.org/markup-compatibility/2006" xmlns:o="urn:schemas-microsoft-com:office:office" xmlns:r="http://schemas.openxmlformats.org/officeDocument/2006/relationships" xmlns:m="http://schemas.openxmlformats.org/officeDocument/2006/math" xmlns:v="urn:schemas-microsoft-com:vml" xmlns:wp14="http://schemas.microsoft.com/office/word/2010/wordprocessingDrawing" xmlns:wp="http://schemas.openxmlformats.org/drawingml/2006/wordprocessingDrawing" xmlns:w10="urn:schemas-microsoft-com:office:word" xmlns:w="http://schemas.openxmlformats.org/wordprocessingml/2006/main" xmlns:w14="http://schemas.microsoft.com/office/word/2010/wordml" xmlns:wpg="http://schemas.microsoft.com/office/word/2010/wordprocessingGroup" xmlns:wpi="http://schemas.microsoft.com/office/word/2010/wordprocessingInk" xmlns:wne="http://schemas.microsoft.com/office/word/2006/wordml" xmlns:wps="http://schemas.microsoft.com/office/word/2010/wordprocessingShape" mc:Ignorable="w14 wp14">
+<w:endnotes xmlns:wpc="http://schemas.microsoft.com/office/word/2010/wordprocessingCanvas" xmlns:mc="http://schemas.openxmlformats.org/markup-compatibility/2006" xmlns:o="urn:schemas-microsoft-com:office:office" xmlns:r="http://schemas.openxmlformats.org/officeDocument/2006/relationships" xmlns:m="http://schemas.openxmlformats.org/officeDocument/2006/math" xmlns:v="urn:schemas-microsoft-com:vml" xmlns:wp14="http://schemas.microsoft.com/office/word/2010/wordprocessingDrawing" xmlns:wp="http://schemas.openxmlformats.org/drawingml/2006/wordprocessingDrawing" xmlns:w10="urn:schemas-microsoft-com:office:word" xmlns:w="http://schemas.openxmlformats.org/wordprocessingml/2006/main" xmlns:w14="http://schemas.microsoft.com/office/word/2010/wordml" xmlns:w15="http://schemas.microsoft.com/office/word/2012/wordml" xmlns:wpg="http://schemas.microsoft.com/office/word/2010/wordprocessingGroup" xmlns:wpi="http://schemas.microsoft.com/office/word/2010/wordprocessingInk" xmlns:wne="http://schemas.microsoft.com/office/word/2006/wordml" xmlns:wps="http://schemas.microsoft.com/office/word/2010/wordprocessingShape" mc:Ignorable="w14 w15 wp14">
   <w:endnote w:type="separator" w:id="-1">
     <w:p>
       <w:pPr>
@@ -1378,7 +1887,7 @@
 </file>
 
 <file path=word/footer1.xml><?xml version="1.0" encoding="utf-8"?>
-<w:ftr xmlns:wpc="http://schemas.microsoft.com/office/word/2010/wordprocessingCanvas" xmlns:mc="http://schemas.openxmlformats.org/markup-compatibility/2006" xmlns:o="urn:schemas-microsoft-com:office:office" xmlns:r="http://schemas.openxmlformats.org/officeDocument/2006/relationships" xmlns:m="http://schemas.openxmlformats.org/officeDocument/2006/math" xmlns:v="urn:schemas-microsoft-com:vml" xmlns:wp14="http://schemas.microsoft.com/office/word/2010/wordprocessingDrawing" xmlns:wp="http://schemas.openxmlformats.org/drawingml/2006/wordprocessingDrawing" xmlns:w10="urn:schemas-microsoft-com:office:word" xmlns:w="http://schemas.openxmlformats.org/wordprocessingml/2006/main" xmlns:w14="http://schemas.microsoft.com/office/word/2010/wordml" xmlns:wpg="http://schemas.microsoft.com/office/word/2010/wordprocessingGroup" xmlns:wpi="http://schemas.microsoft.com/office/word/2010/wordprocessingInk" xmlns:wne="http://schemas.microsoft.com/office/word/2006/wordml" xmlns:wps="http://schemas.microsoft.com/office/word/2010/wordprocessingShape" mc:Ignorable="w14 wp14">
+<w:ftr xmlns:wpc="http://schemas.microsoft.com/office/word/2010/wordprocessingCanvas" xmlns:mc="http://schemas.openxmlformats.org/markup-compatibility/2006" xmlns:o="urn:schemas-microsoft-com:office:office" xmlns:r="http://schemas.openxmlformats.org/officeDocument/2006/relationships" xmlns:m="http://schemas.openxmlformats.org/officeDocument/2006/math" xmlns:v="urn:schemas-microsoft-com:vml" xmlns:wp14="http://schemas.microsoft.com/office/word/2010/wordprocessingDrawing" xmlns:wp="http://schemas.openxmlformats.org/drawingml/2006/wordprocessingDrawing" xmlns:w10="urn:schemas-microsoft-com:office:word" xmlns:w="http://schemas.openxmlformats.org/wordprocessingml/2006/main" xmlns:w14="http://schemas.microsoft.com/office/word/2010/wordml" xmlns:w15="http://schemas.microsoft.com/office/word/2012/wordml" xmlns:wpg="http://schemas.microsoft.com/office/word/2010/wordprocessingGroup" xmlns:wpi="http://schemas.microsoft.com/office/word/2010/wordprocessingInk" xmlns:wne="http://schemas.microsoft.com/office/word/2006/wordml" xmlns:wps="http://schemas.microsoft.com/office/word/2010/wordprocessingShape" mc:Ignorable="w14 w15 wp14">
   <w:p>
     <w:pPr>
       <w:pStyle w:val="Rodap"/>
@@ -1388,7 +1897,7 @@
 </file>
 
 <file path=word/footer2.xml><?xml version="1.0" encoding="utf-8"?>
-<w:ftr xmlns:wpc="http://schemas.microsoft.com/office/word/2010/wordprocessingCanvas" xmlns:mc="http://schemas.openxmlformats.org/markup-compatibility/2006" xmlns:o="urn:schemas-microsoft-com:office:office" xmlns:r="http://schemas.openxmlformats.org/officeDocument/2006/relationships" xmlns:m="http://schemas.openxmlformats.org/officeDocument/2006/math" xmlns:v="urn:schemas-microsoft-com:vml" xmlns:wp14="http://schemas.microsoft.com/office/word/2010/wordprocessingDrawing" xmlns:wp="http://schemas.openxmlformats.org/drawingml/2006/wordprocessingDrawing" xmlns:w10="urn:schemas-microsoft-com:office:word" xmlns:w="http://schemas.openxmlformats.org/wordprocessingml/2006/main" xmlns:w14="http://schemas.microsoft.com/office/word/2010/wordml" xmlns:wpg="http://schemas.microsoft.com/office/word/2010/wordprocessingGroup" xmlns:wpi="http://schemas.microsoft.com/office/word/2010/wordprocessingInk" xmlns:wne="http://schemas.microsoft.com/office/word/2006/wordml" xmlns:wps="http://schemas.microsoft.com/office/word/2010/wordprocessingShape" mc:Ignorable="w14 wp14">
+<w:ftr xmlns:wpc="http://schemas.microsoft.com/office/word/2010/wordprocessingCanvas" xmlns:mc="http://schemas.openxmlformats.org/markup-compatibility/2006" xmlns:o="urn:schemas-microsoft-com:office:office" xmlns:r="http://schemas.openxmlformats.org/officeDocument/2006/relationships" xmlns:m="http://schemas.openxmlformats.org/officeDocument/2006/math" xmlns:v="urn:schemas-microsoft-com:vml" xmlns:wp14="http://schemas.microsoft.com/office/word/2010/wordprocessingDrawing" xmlns:wp="http://schemas.openxmlformats.org/drawingml/2006/wordprocessingDrawing" xmlns:w10="urn:schemas-microsoft-com:office:word" xmlns:w="http://schemas.openxmlformats.org/wordprocessingml/2006/main" xmlns:w14="http://schemas.microsoft.com/office/word/2010/wordml" xmlns:w15="http://schemas.microsoft.com/office/word/2012/wordml" xmlns:wpg="http://schemas.microsoft.com/office/word/2010/wordprocessingGroup" xmlns:wpi="http://schemas.microsoft.com/office/word/2010/wordprocessingInk" xmlns:wne="http://schemas.microsoft.com/office/word/2006/wordml" xmlns:wps="http://schemas.microsoft.com/office/word/2010/wordprocessingShape" mc:Ignorable="w14 w15 wp14">
   <w:p>
     <w:pPr>
       <w:pStyle w:val="Rodap"/>
@@ -1421,7 +1930,7 @@
 </file>
 
 <file path=word/footer3.xml><?xml version="1.0" encoding="utf-8"?>
-<w:ftr xmlns:wpc="http://schemas.microsoft.com/office/word/2010/wordprocessingCanvas" xmlns:mc="http://schemas.openxmlformats.org/markup-compatibility/2006" xmlns:o="urn:schemas-microsoft-com:office:office" xmlns:r="http://schemas.openxmlformats.org/officeDocument/2006/relationships" xmlns:m="http://schemas.openxmlformats.org/officeDocument/2006/math" xmlns:v="urn:schemas-microsoft-com:vml" xmlns:wp14="http://schemas.microsoft.com/office/word/2010/wordprocessingDrawing" xmlns:wp="http://schemas.openxmlformats.org/drawingml/2006/wordprocessingDrawing" xmlns:w10="urn:schemas-microsoft-com:office:word" xmlns:w="http://schemas.openxmlformats.org/wordprocessingml/2006/main" xmlns:w14="http://schemas.microsoft.com/office/word/2010/wordml" xmlns:wpg="http://schemas.microsoft.com/office/word/2010/wordprocessingGroup" xmlns:wpi="http://schemas.microsoft.com/office/word/2010/wordprocessingInk" xmlns:wne="http://schemas.microsoft.com/office/word/2006/wordml" xmlns:wps="http://schemas.microsoft.com/office/word/2010/wordprocessingShape" mc:Ignorable="w14 wp14">
+<w:ftr xmlns:wpc="http://schemas.microsoft.com/office/word/2010/wordprocessingCanvas" xmlns:mc="http://schemas.openxmlformats.org/markup-compatibility/2006" xmlns:o="urn:schemas-microsoft-com:office:office" xmlns:r="http://schemas.openxmlformats.org/officeDocument/2006/relationships" xmlns:m="http://schemas.openxmlformats.org/officeDocument/2006/math" xmlns:v="urn:schemas-microsoft-com:vml" xmlns:wp14="http://schemas.microsoft.com/office/word/2010/wordprocessingDrawing" xmlns:wp="http://schemas.openxmlformats.org/drawingml/2006/wordprocessingDrawing" xmlns:w10="urn:schemas-microsoft-com:office:word" xmlns:w="http://schemas.openxmlformats.org/wordprocessingml/2006/main" xmlns:w14="http://schemas.microsoft.com/office/word/2010/wordml" xmlns:w15="http://schemas.microsoft.com/office/word/2012/wordml" xmlns:wpg="http://schemas.microsoft.com/office/word/2010/wordprocessingGroup" xmlns:wpi="http://schemas.microsoft.com/office/word/2010/wordprocessingInk" xmlns:wne="http://schemas.microsoft.com/office/word/2006/wordml" xmlns:wps="http://schemas.microsoft.com/office/word/2010/wordprocessingShape" mc:Ignorable="w14 w15 wp14">
   <w:p>
     <w:pPr>
       <w:pStyle w:val="Rodap"/>
@@ -1431,7 +1940,7 @@
 </file>
 
 <file path=word/footnotes.xml><?xml version="1.0" encoding="utf-8"?>
-<w:footnotes xmlns:wpc="http://schemas.microsoft.com/office/word/2010/wordprocessingCanvas" xmlns:mc="http://schemas.openxmlformats.org/markup-compatibility/2006" xmlns:o="urn:schemas-microsoft-com:office:office" xmlns:r="http://schemas.openxmlformats.org/officeDocument/2006/relationships" xmlns:m="http://schemas.openxmlformats.org/officeDocument/2006/math" xmlns:v="urn:schemas-microsoft-com:vml" xmlns:wp14="http://schemas.microsoft.com/office/word/2010/wordprocessingDrawing" xmlns:wp="http://schemas.openxmlformats.org/drawingml/2006/wordprocessingDrawing" xmlns:w10="urn:schemas-microsoft-com:office:word" xmlns:w="http://schemas.openxmlformats.org/wordprocessingml/2006/main" xmlns:w14="http://schemas.microsoft.com/office/word/2010/wordml" xmlns:wpg="http://schemas.microsoft.com/office/word/2010/wordprocessingGroup" xmlns:wpi="http://schemas.microsoft.com/office/word/2010/wordprocessingInk" xmlns:wne="http://schemas.microsoft.com/office/word/2006/wordml" xmlns:wps="http://schemas.microsoft.com/office/word/2010/wordprocessingShape" mc:Ignorable="w14 wp14">
+<w:footnotes xmlns:wpc="http://schemas.microsoft.com/office/word/2010/wordprocessingCanvas" xmlns:mc="http://schemas.openxmlformats.org/markup-compatibility/2006" xmlns:o="urn:schemas-microsoft-com:office:office" xmlns:r="http://schemas.openxmlformats.org/officeDocument/2006/relationships" xmlns:m="http://schemas.openxmlformats.org/officeDocument/2006/math" xmlns:v="urn:schemas-microsoft-com:vml" xmlns:wp14="http://schemas.microsoft.com/office/word/2010/wordprocessingDrawing" xmlns:wp="http://schemas.openxmlformats.org/drawingml/2006/wordprocessingDrawing" xmlns:w10="urn:schemas-microsoft-com:office:word" xmlns:w="http://schemas.openxmlformats.org/wordprocessingml/2006/main" xmlns:w14="http://schemas.microsoft.com/office/word/2010/wordml" xmlns:w15="http://schemas.microsoft.com/office/word/2012/wordml" xmlns:wpg="http://schemas.microsoft.com/office/word/2010/wordprocessingGroup" xmlns:wpi="http://schemas.microsoft.com/office/word/2010/wordprocessingInk" xmlns:wne="http://schemas.microsoft.com/office/word/2006/wordml" xmlns:wps="http://schemas.microsoft.com/office/word/2010/wordprocessingShape" mc:Ignorable="w14 w15 wp14">
   <w:footnote w:type="separator" w:id="-1">
     <w:p>
       <w:pPr>
@@ -1456,7 +1965,7 @@
 </file>
 
 <file path=word/header1.xml><?xml version="1.0" encoding="utf-8"?>
-<w:hdr xmlns:wpc="http://schemas.microsoft.com/office/word/2010/wordprocessingCanvas" xmlns:mc="http://schemas.openxmlformats.org/markup-compatibility/2006" xmlns:o="urn:schemas-microsoft-com:office:office" xmlns:r="http://schemas.openxmlformats.org/officeDocument/2006/relationships" xmlns:m="http://schemas.openxmlformats.org/officeDocument/2006/math" xmlns:v="urn:schemas-microsoft-com:vml" xmlns:wp14="http://schemas.microsoft.com/office/word/2010/wordprocessingDrawing" xmlns:wp="http://schemas.openxmlformats.org/drawingml/2006/wordprocessingDrawing" xmlns:w10="urn:schemas-microsoft-com:office:word" xmlns:w="http://schemas.openxmlformats.org/wordprocessingml/2006/main" xmlns:w14="http://schemas.microsoft.com/office/word/2010/wordml" xmlns:wpg="http://schemas.microsoft.com/office/word/2010/wordprocessingGroup" xmlns:wpi="http://schemas.microsoft.com/office/word/2010/wordprocessingInk" xmlns:wne="http://schemas.microsoft.com/office/word/2006/wordml" xmlns:wps="http://schemas.microsoft.com/office/word/2010/wordprocessingShape" mc:Ignorable="w14 wp14">
+<w:hdr xmlns:wpc="http://schemas.microsoft.com/office/word/2010/wordprocessingCanvas" xmlns:mc="http://schemas.openxmlformats.org/markup-compatibility/2006" xmlns:o="urn:schemas-microsoft-com:office:office" xmlns:r="http://schemas.openxmlformats.org/officeDocument/2006/relationships" xmlns:m="http://schemas.openxmlformats.org/officeDocument/2006/math" xmlns:v="urn:schemas-microsoft-com:vml" xmlns:wp14="http://schemas.microsoft.com/office/word/2010/wordprocessingDrawing" xmlns:wp="http://schemas.openxmlformats.org/drawingml/2006/wordprocessingDrawing" xmlns:w10="urn:schemas-microsoft-com:office:word" xmlns:w="http://schemas.openxmlformats.org/wordprocessingml/2006/main" xmlns:w14="http://schemas.microsoft.com/office/word/2010/wordml" xmlns:w15="http://schemas.microsoft.com/office/word/2012/wordml" xmlns:wpg="http://schemas.microsoft.com/office/word/2010/wordprocessingGroup" xmlns:wpi="http://schemas.microsoft.com/office/word/2010/wordprocessingInk" xmlns:wne="http://schemas.microsoft.com/office/word/2006/wordml" xmlns:wps="http://schemas.microsoft.com/office/word/2010/wordprocessingShape" mc:Ignorable="w14 w15 wp14">
   <w:p>
     <w:pPr>
       <w:pStyle w:val="Cabealho"/>
@@ -1466,7 +1975,7 @@
 </file>
 
 <file path=word/header2.xml><?xml version="1.0" encoding="utf-8"?>
-<w:hdr xmlns:wpc="http://schemas.microsoft.com/office/word/2010/wordprocessingCanvas" xmlns:mc="http://schemas.openxmlformats.org/markup-compatibility/2006" xmlns:o="urn:schemas-microsoft-com:office:office" xmlns:r="http://schemas.openxmlformats.org/officeDocument/2006/relationships" xmlns:m="http://schemas.openxmlformats.org/officeDocument/2006/math" xmlns:v="urn:schemas-microsoft-com:vml" xmlns:wp14="http://schemas.microsoft.com/office/word/2010/wordprocessingDrawing" xmlns:wp="http://schemas.openxmlformats.org/drawingml/2006/wordprocessingDrawing" xmlns:w10="urn:schemas-microsoft-com:office:word" xmlns:w="http://schemas.openxmlformats.org/wordprocessingml/2006/main" xmlns:w14="http://schemas.microsoft.com/office/word/2010/wordml" xmlns:wpg="http://schemas.microsoft.com/office/word/2010/wordprocessingGroup" xmlns:wpi="http://schemas.microsoft.com/office/word/2010/wordprocessingInk" xmlns:wne="http://schemas.microsoft.com/office/word/2006/wordml" xmlns:wps="http://schemas.microsoft.com/office/word/2010/wordprocessingShape" mc:Ignorable="w14 wp14">
+<w:hdr xmlns:wpc="http://schemas.microsoft.com/office/word/2010/wordprocessingCanvas" xmlns:mc="http://schemas.openxmlformats.org/markup-compatibility/2006" xmlns:o="urn:schemas-microsoft-com:office:office" xmlns:r="http://schemas.openxmlformats.org/officeDocument/2006/relationships" xmlns:m="http://schemas.openxmlformats.org/officeDocument/2006/math" xmlns:v="urn:schemas-microsoft-com:vml" xmlns:wp14="http://schemas.microsoft.com/office/word/2010/wordprocessingDrawing" xmlns:wp="http://schemas.openxmlformats.org/drawingml/2006/wordprocessingDrawing" xmlns:w10="urn:schemas-microsoft-com:office:word" xmlns:w="http://schemas.openxmlformats.org/wordprocessingml/2006/main" xmlns:w14="http://schemas.microsoft.com/office/word/2010/wordml" xmlns:w15="http://schemas.microsoft.com/office/word/2012/wordml" xmlns:wpg="http://schemas.microsoft.com/office/word/2010/wordprocessingGroup" xmlns:wpi="http://schemas.microsoft.com/office/word/2010/wordprocessingInk" xmlns:wne="http://schemas.microsoft.com/office/word/2006/wordml" xmlns:wps="http://schemas.microsoft.com/office/word/2010/wordprocessingShape" mc:Ignorable="w14 w15 wp14">
   <w:tbl>
     <w:tblPr>
       <w:tblStyle w:val="Tabelacomgrade"/>
@@ -1510,21 +2019,21 @@
             <w:rPr>
               <w:b/>
             </w:rPr>
-            <w:t>ROTEIRO PARA INSTALAÇÃO DO SISTEMA</w:t>
+            <w:t xml:space="preserve">ROTEIRO PARA INSTALAÇÃO DO </w:t>
           </w:r>
           <w:proofErr w:type="gramStart"/>
           <w:r>
             <w:rPr>
               <w:b/>
             </w:rPr>
-            <w:t xml:space="preserve">  </w:t>
+            <w:t>SISTEMA  (</w:t>
           </w:r>
           <w:proofErr w:type="gramEnd"/>
           <w:r>
             <w:rPr>
               <w:b/>
             </w:rPr>
-            <w:t>(COMPLETO)</w:t>
+            <w:t>COMPLETO)</w:t>
           </w:r>
         </w:p>
       </w:tc>
@@ -1646,7 +2155,7 @@
 </file>
 
 <file path=word/header3.xml><?xml version="1.0" encoding="utf-8"?>
-<w:hdr xmlns:wpc="http://schemas.microsoft.com/office/word/2010/wordprocessingCanvas" xmlns:mc="http://schemas.openxmlformats.org/markup-compatibility/2006" xmlns:o="urn:schemas-microsoft-com:office:office" xmlns:r="http://schemas.openxmlformats.org/officeDocument/2006/relationships" xmlns:m="http://schemas.openxmlformats.org/officeDocument/2006/math" xmlns:v="urn:schemas-microsoft-com:vml" xmlns:wp14="http://schemas.microsoft.com/office/word/2010/wordprocessingDrawing" xmlns:wp="http://schemas.openxmlformats.org/drawingml/2006/wordprocessingDrawing" xmlns:w10="urn:schemas-microsoft-com:office:word" xmlns:w="http://schemas.openxmlformats.org/wordprocessingml/2006/main" xmlns:w14="http://schemas.microsoft.com/office/word/2010/wordml" xmlns:wpg="http://schemas.microsoft.com/office/word/2010/wordprocessingGroup" xmlns:wpi="http://schemas.microsoft.com/office/word/2010/wordprocessingInk" xmlns:wne="http://schemas.microsoft.com/office/word/2006/wordml" xmlns:wps="http://schemas.microsoft.com/office/word/2010/wordprocessingShape" mc:Ignorable="w14 wp14">
+<w:hdr xmlns:wpc="http://schemas.microsoft.com/office/word/2010/wordprocessingCanvas" xmlns:mc="http://schemas.openxmlformats.org/markup-compatibility/2006" xmlns:o="urn:schemas-microsoft-com:office:office" xmlns:r="http://schemas.openxmlformats.org/officeDocument/2006/relationships" xmlns:m="http://schemas.openxmlformats.org/officeDocument/2006/math" xmlns:v="urn:schemas-microsoft-com:vml" xmlns:wp14="http://schemas.microsoft.com/office/word/2010/wordprocessingDrawing" xmlns:wp="http://schemas.openxmlformats.org/drawingml/2006/wordprocessingDrawing" xmlns:w10="urn:schemas-microsoft-com:office:word" xmlns:w="http://schemas.openxmlformats.org/wordprocessingml/2006/main" xmlns:w14="http://schemas.microsoft.com/office/word/2010/wordml" xmlns:w15="http://schemas.microsoft.com/office/word/2012/wordml" xmlns:wpg="http://schemas.microsoft.com/office/word/2010/wordprocessingGroup" xmlns:wpi="http://schemas.microsoft.com/office/word/2010/wordprocessingInk" xmlns:wne="http://schemas.microsoft.com/office/word/2006/wordml" xmlns:wps="http://schemas.microsoft.com/office/word/2010/wordprocessingShape" mc:Ignorable="w14 w15 wp14">
   <w:p>
     <w:pPr>
       <w:pStyle w:val="Cabealho"/>
@@ -1656,7 +2165,7 @@
 </file>
 
 <file path=word/styles.xml><?xml version="1.0" encoding="utf-8"?>
-<w:styles xmlns:mc="http://schemas.openxmlformats.org/markup-compatibility/2006" xmlns:r="http://schemas.openxmlformats.org/officeDocument/2006/relationships" xmlns:w="http://schemas.openxmlformats.org/wordprocessingml/2006/main" xmlns:w14="http://schemas.microsoft.com/office/word/2010/wordml" mc:Ignorable="w14">
+<w:styles xmlns:mc="http://schemas.openxmlformats.org/markup-compatibility/2006" xmlns:r="http://schemas.openxmlformats.org/officeDocument/2006/relationships" xmlns:w="http://schemas.openxmlformats.org/wordprocessingml/2006/main" xmlns:w14="http://schemas.microsoft.com/office/word/2010/wordml" xmlns:w15="http://schemas.microsoft.com/office/word/2012/wordml" mc:Ignorable="w14 w15">
   <w:docDefaults>
     <w:rPrDefault>
       <w:rPr>
@@ -1672,144 +2181,378 @@
       </w:pPr>
     </w:pPrDefault>
   </w:docDefaults>
-  <w:latentStyles w:defLockedState="0" w:defUIPriority="99" w:defSemiHidden="1" w:defUnhideWhenUsed="1" w:defQFormat="0" w:count="267">
-    <w:lsdException w:name="Normal" w:semiHidden="0" w:uiPriority="0" w:unhideWhenUsed="0" w:qFormat="1"/>
-    <w:lsdException w:name="heading 1" w:semiHidden="0" w:uiPriority="9" w:unhideWhenUsed="0" w:qFormat="1"/>
-    <w:lsdException w:name="heading 2" w:uiPriority="9" w:qFormat="1"/>
-    <w:lsdException w:name="heading 3" w:uiPriority="9" w:qFormat="1"/>
-    <w:lsdException w:name="heading 4" w:uiPriority="9" w:qFormat="1"/>
-    <w:lsdException w:name="heading 5" w:uiPriority="9" w:qFormat="1"/>
-    <w:lsdException w:name="heading 6" w:uiPriority="9" w:qFormat="1"/>
-    <w:lsdException w:name="heading 7" w:uiPriority="9" w:qFormat="1"/>
-    <w:lsdException w:name="heading 8" w:uiPriority="9" w:qFormat="1"/>
-    <w:lsdException w:name="heading 9" w:uiPriority="9" w:qFormat="1"/>
-    <w:lsdException w:name="toc 1" w:uiPriority="39"/>
-    <w:lsdException w:name="toc 2" w:uiPriority="39"/>
-    <w:lsdException w:name="toc 3" w:uiPriority="39"/>
-    <w:lsdException w:name="toc 4" w:uiPriority="39"/>
-    <w:lsdException w:name="toc 5" w:uiPriority="39"/>
-    <w:lsdException w:name="toc 6" w:uiPriority="39"/>
-    <w:lsdException w:name="toc 7" w:uiPriority="39"/>
-    <w:lsdException w:name="toc 8" w:uiPriority="39"/>
-    <w:lsdException w:name="toc 9" w:uiPriority="39"/>
-    <w:lsdException w:name="caption" w:uiPriority="35" w:qFormat="1"/>
-    <w:lsdException w:name="Title" w:semiHidden="0" w:uiPriority="10" w:unhideWhenUsed="0" w:qFormat="1"/>
-    <w:lsdException w:name="Default Paragraph Font" w:uiPriority="1"/>
-    <w:lsdException w:name="Subtitle" w:semiHidden="0" w:uiPriority="11" w:unhideWhenUsed="0" w:qFormat="1"/>
-    <w:lsdException w:name="Strong" w:semiHidden="0" w:uiPriority="22" w:unhideWhenUsed="0" w:qFormat="1"/>
-    <w:lsdException w:name="Emphasis" w:semiHidden="0" w:uiPriority="20" w:unhideWhenUsed="0" w:qFormat="1"/>
-    <w:lsdException w:name="Table Grid" w:semiHidden="0" w:uiPriority="0" w:unhideWhenUsed="0"/>
-    <w:lsdException w:name="Placeholder Text" w:unhideWhenUsed="0"/>
-    <w:lsdException w:name="No Spacing" w:semiHidden="0" w:uiPriority="1" w:unhideWhenUsed="0" w:qFormat="1"/>
-    <w:lsdException w:name="Light Shading" w:semiHidden="0" w:uiPriority="60" w:unhideWhenUsed="0"/>
-    <w:lsdException w:name="Light List" w:semiHidden="0" w:uiPriority="61" w:unhideWhenUsed="0"/>
-    <w:lsdException w:name="Light Grid" w:semiHidden="0" w:uiPriority="62" w:unhideWhenUsed="0"/>
-    <w:lsdException w:name="Medium Shading 1" w:semiHidden="0" w:uiPriority="63" w:unhideWhenUsed="0"/>
-    <w:lsdException w:name="Medium Shading 2" w:semiHidden="0" w:uiPriority="64" w:unhideWhenUsed="0"/>
-    <w:lsdException w:name="Medium List 1" w:semiHidden="0" w:uiPriority="65" w:unhideWhenUsed="0"/>
-    <w:lsdException w:name="Medium List 2" w:semiHidden="0" w:uiPriority="66" w:unhideWhenUsed="0"/>
-    <w:lsdException w:name="Medium Grid 1" w:semiHidden="0" w:uiPriority="67" w:unhideWhenUsed="0"/>
-    <w:lsdException w:name="Medium Grid 2" w:semiHidden="0" w:uiPriority="68" w:unhideWhenUsed="0"/>
-    <w:lsdException w:name="Medium Grid 3" w:semiHidden="0" w:uiPriority="69" w:unhideWhenUsed="0"/>
-    <w:lsdException w:name="Dark List" w:semiHidden="0" w:uiPriority="70" w:unhideWhenUsed="0"/>
-    <w:lsdException w:name="Colorful Shading" w:semiHidden="0" w:uiPriority="71" w:unhideWhenUsed="0"/>
-    <w:lsdException w:name="Colorful List" w:semiHidden="0" w:uiPriority="72" w:unhideWhenUsed="0"/>
-    <w:lsdException w:name="Colorful Grid" w:semiHidden="0" w:uiPriority="73" w:unhideWhenUsed="0"/>
-    <w:lsdException w:name="Light Shading Accent 1" w:semiHidden="0" w:uiPriority="60" w:unhideWhenUsed="0"/>
-    <w:lsdException w:name="Light List Accent 1" w:semiHidden="0" w:uiPriority="61" w:unhideWhenUsed="0"/>
-    <w:lsdException w:name="Light Grid Accent 1" w:semiHidden="0" w:uiPriority="62" w:unhideWhenUsed="0"/>
-    <w:lsdException w:name="Medium Shading 1 Accent 1" w:semiHidden="0" w:uiPriority="63" w:unhideWhenUsed="0"/>
-    <w:lsdException w:name="Medium Shading 2 Accent 1" w:semiHidden="0" w:uiPriority="64" w:unhideWhenUsed="0"/>
-    <w:lsdException w:name="Medium List 1 Accent 1" w:semiHidden="0" w:uiPriority="65" w:unhideWhenUsed="0"/>
-    <w:lsdException w:name="Revision" w:unhideWhenUsed="0"/>
-    <w:lsdException w:name="List Paragraph" w:semiHidden="0" w:uiPriority="34" w:unhideWhenUsed="0" w:qFormat="1"/>
-    <w:lsdException w:name="Quote" w:semiHidden="0" w:uiPriority="29" w:unhideWhenUsed="0" w:qFormat="1"/>
-    <w:lsdException w:name="Intense Quote" w:semiHidden="0" w:uiPriority="30" w:unhideWhenUsed="0" w:qFormat="1"/>
-    <w:lsdException w:name="Medium List 2 Accent 1" w:semiHidden="0" w:uiPriority="66" w:unhideWhenUsed="0"/>
-    <w:lsdException w:name="Medium Grid 1 Accent 1" w:semiHidden="0" w:uiPriority="67" w:unhideWhenUsed="0"/>
-    <w:lsdException w:name="Medium Grid 2 Accent 1" w:semiHidden="0" w:uiPriority="68" w:unhideWhenUsed="0"/>
-    <w:lsdException w:name="Medium Grid 3 Accent 1" w:semiHidden="0" w:uiPriority="69" w:unhideWhenUsed="0"/>
-    <w:lsdException w:name="Dark List Accent 1" w:semiHidden="0" w:uiPriority="70" w:unhideWhenUsed="0"/>
-    <w:lsdException w:name="Colorful Shading Accent 1" w:semiHidden="0" w:uiPriority="71" w:unhideWhenUsed="0"/>
-    <w:lsdException w:name="Colorful List Accent 1" w:semiHidden="0" w:uiPriority="72" w:unhideWhenUsed="0"/>
-    <w:lsdException w:name="Colorful Grid Accent 1" w:semiHidden="0" w:uiPriority="73" w:unhideWhenUsed="0"/>
-    <w:lsdException w:name="Light Shading Accent 2" w:semiHidden="0" w:uiPriority="60" w:unhideWhenUsed="0"/>
-    <w:lsdException w:name="Light List Accent 2" w:semiHidden="0" w:uiPriority="61" w:unhideWhenUsed="0"/>
-    <w:lsdException w:name="Light Grid Accent 2" w:semiHidden="0" w:uiPriority="62" w:unhideWhenUsed="0"/>
-    <w:lsdException w:name="Medium Shading 1 Accent 2" w:semiHidden="0" w:uiPriority="63" w:unhideWhenUsed="0"/>
-    <w:lsdException w:name="Medium Shading 2 Accent 2" w:semiHidden="0" w:uiPriority="64" w:unhideWhenUsed="0"/>
-    <w:lsdException w:name="Medium List 1 Accent 2" w:semiHidden="0" w:uiPriority="65" w:unhideWhenUsed="0"/>
-    <w:lsdException w:name="Medium List 2 Accent 2" w:semiHidden="0" w:uiPriority="66" w:unhideWhenUsed="0"/>
-    <w:lsdException w:name="Medium Grid 1 Accent 2" w:semiHidden="0" w:uiPriority="67" w:unhideWhenUsed="0"/>
-    <w:lsdException w:name="Medium Grid 2 Accent 2" w:semiHidden="0" w:uiPriority="68" w:unhideWhenUsed="0"/>
-    <w:lsdException w:name="Medium Grid 3 Accent 2" w:semiHidden="0" w:uiPriority="69" w:unhideWhenUsed="0"/>
-    <w:lsdException w:name="Dark List Accent 2" w:semiHidden="0" w:uiPriority="70" w:unhideWhenUsed="0"/>
-    <w:lsdException w:name="Colorful Shading Accent 2" w:semiHidden="0" w:uiPriority="71" w:unhideWhenUsed="0"/>
-    <w:lsdException w:name="Colorful List Accent 2" w:semiHidden="0" w:uiPriority="72" w:unhideWhenUsed="0"/>
-    <w:lsdException w:name="Colorful Grid Accent 2" w:semiHidden="0" w:uiPriority="73" w:unhideWhenUsed="0"/>
-    <w:lsdException w:name="Light Shading Accent 3" w:semiHidden="0" w:uiPriority="60" w:unhideWhenUsed="0"/>
-    <w:lsdException w:name="Light List Accent 3" w:semiHidden="0" w:uiPriority="61" w:unhideWhenUsed="0"/>
-    <w:lsdException w:name="Light Grid Accent 3" w:semiHidden="0" w:uiPriority="62" w:unhideWhenUsed="0"/>
-    <w:lsdException w:name="Medium Shading 1 Accent 3" w:semiHidden="0" w:uiPriority="63" w:unhideWhenUsed="0"/>
-    <w:lsdException w:name="Medium Shading 2 Accent 3" w:semiHidden="0" w:uiPriority="64" w:unhideWhenUsed="0"/>
-    <w:lsdException w:name="Medium List 1 Accent 3" w:semiHidden="0" w:uiPriority="65" w:unhideWhenUsed="0"/>
-    <w:lsdException w:name="Medium List 2 Accent 3" w:semiHidden="0" w:uiPriority="66" w:unhideWhenUsed="0"/>
-    <w:lsdException w:name="Medium Grid 1 Accent 3" w:semiHidden="0" w:uiPriority="67" w:unhideWhenUsed="0"/>
-    <w:lsdException w:name="Medium Grid 2 Accent 3" w:semiHidden="0" w:uiPriority="68" w:unhideWhenUsed="0"/>
-    <w:lsdException w:name="Medium Grid 3 Accent 3" w:semiHidden="0" w:uiPriority="69" w:unhideWhenUsed="0"/>
-    <w:lsdException w:name="Dark List Accent 3" w:semiHidden="0" w:uiPriority="70" w:unhideWhenUsed="0"/>
-    <w:lsdException w:name="Colorful Shading Accent 3" w:semiHidden="0" w:uiPriority="71" w:unhideWhenUsed="0"/>
-    <w:lsdException w:name="Colorful List Accent 3" w:semiHidden="0" w:uiPriority="72" w:unhideWhenUsed="0"/>
-    <w:lsdException w:name="Colorful Grid Accent 3" w:semiHidden="0" w:uiPriority="73" w:unhideWhenUsed="0"/>
-    <w:lsdException w:name="Light Shading Accent 4" w:semiHidden="0" w:uiPriority="60" w:unhideWhenUsed="0"/>
-    <w:lsdException w:name="Light List Accent 4" w:semiHidden="0" w:uiPriority="61" w:unhideWhenUsed="0"/>
-    <w:lsdException w:name="Light Grid Accent 4" w:semiHidden="0" w:uiPriority="62" w:unhideWhenUsed="0"/>
-    <w:lsdException w:name="Medium Shading 1 Accent 4" w:semiHidden="0" w:uiPriority="63" w:unhideWhenUsed="0"/>
-    <w:lsdException w:name="Medium Shading 2 Accent 4" w:semiHidden="0" w:uiPriority="64" w:unhideWhenUsed="0"/>
-    <w:lsdException w:name="Medium List 1 Accent 4" w:semiHidden="0" w:uiPriority="65" w:unhideWhenUsed="0"/>
-    <w:lsdException w:name="Medium List 2 Accent 4" w:semiHidden="0" w:uiPriority="66" w:unhideWhenUsed="0"/>
-    <w:lsdException w:name="Medium Grid 1 Accent 4" w:semiHidden="0" w:uiPriority="67" w:unhideWhenUsed="0"/>
-    <w:lsdException w:name="Medium Grid 2 Accent 4" w:semiHidden="0" w:uiPriority="68" w:unhideWhenUsed="0"/>
-    <w:lsdException w:name="Medium Grid 3 Accent 4" w:semiHidden="0" w:uiPriority="69" w:unhideWhenUsed="0"/>
-    <w:lsdException w:name="Dark List Accent 4" w:semiHidden="0" w:uiPriority="70" w:unhideWhenUsed="0"/>
-    <w:lsdException w:name="Colorful Shading Accent 4" w:semiHidden="0" w:uiPriority="71" w:unhideWhenUsed="0"/>
-    <w:lsdException w:name="Colorful List Accent 4" w:semiHidden="0" w:uiPriority="72" w:unhideWhenUsed="0"/>
-    <w:lsdException w:name="Colorful Grid Accent 4" w:semiHidden="0" w:uiPriority="73" w:unhideWhenUsed="0"/>
-    <w:lsdException w:name="Light Shading Accent 5" w:semiHidden="0" w:uiPriority="60" w:unhideWhenUsed="0"/>
-    <w:lsdException w:name="Light List Accent 5" w:semiHidden="0" w:uiPriority="61" w:unhideWhenUsed="0"/>
-    <w:lsdException w:name="Light Grid Accent 5" w:semiHidden="0" w:uiPriority="62" w:unhideWhenUsed="0"/>
-    <w:lsdException w:name="Medium Shading 1 Accent 5" w:semiHidden="0" w:uiPriority="63" w:unhideWhenUsed="0"/>
-    <w:lsdException w:name="Medium Shading 2 Accent 5" w:semiHidden="0" w:uiPriority="64" w:unhideWhenUsed="0"/>
-    <w:lsdException w:name="Medium List 1 Accent 5" w:semiHidden="0" w:uiPriority="65" w:unhideWhenUsed="0"/>
-    <w:lsdException w:name="Medium List 2 Accent 5" w:semiHidden="0" w:uiPriority="66" w:unhideWhenUsed="0"/>
-    <w:lsdException w:name="Medium Grid 1 Accent 5" w:semiHidden="0" w:uiPriority="67" w:unhideWhenUsed="0"/>
-    <w:lsdException w:name="Medium Grid 2 Accent 5" w:semiHidden="0" w:uiPriority="68" w:unhideWhenUsed="0"/>
-    <w:lsdException w:name="Medium Grid 3 Accent 5" w:semiHidden="0" w:uiPriority="69" w:unhideWhenUsed="0"/>
-    <w:lsdException w:name="Dark List Accent 5" w:semiHidden="0" w:uiPriority="70" w:unhideWhenUsed="0"/>
-    <w:lsdException w:name="Colorful Shading Accent 5" w:semiHidden="0" w:uiPriority="71" w:unhideWhenUsed="0"/>
-    <w:lsdException w:name="Colorful List Accent 5" w:semiHidden="0" w:uiPriority="72" w:unhideWhenUsed="0"/>
-    <w:lsdException w:name="Colorful Grid Accent 5" w:semiHidden="0" w:uiPriority="73" w:unhideWhenUsed="0"/>
-    <w:lsdException w:name="Light Shading Accent 6" w:semiHidden="0" w:uiPriority="60" w:unhideWhenUsed="0"/>
-    <w:lsdException w:name="Light List Accent 6" w:semiHidden="0" w:uiPriority="61" w:unhideWhenUsed="0"/>
-    <w:lsdException w:name="Light Grid Accent 6" w:semiHidden="0" w:uiPriority="62" w:unhideWhenUsed="0"/>
-    <w:lsdException w:name="Medium Shading 1 Accent 6" w:semiHidden="0" w:uiPriority="63" w:unhideWhenUsed="0"/>
-    <w:lsdException w:name="Medium Shading 2 Accent 6" w:semiHidden="0" w:uiPriority="64" w:unhideWhenUsed="0"/>
-    <w:lsdException w:name="Medium List 1 Accent 6" w:semiHidden="0" w:uiPriority="65" w:unhideWhenUsed="0"/>
-    <w:lsdException w:name="Medium List 2 Accent 6" w:semiHidden="0" w:uiPriority="66" w:unhideWhenUsed="0"/>
-    <w:lsdException w:name="Medium Grid 1 Accent 6" w:semiHidden="0" w:uiPriority="67" w:unhideWhenUsed="0"/>
-    <w:lsdException w:name="Medium Grid 2 Accent 6" w:semiHidden="0" w:uiPriority="68" w:unhideWhenUsed="0"/>
-    <w:lsdException w:name="Medium Grid 3 Accent 6" w:semiHidden="0" w:uiPriority="69" w:unhideWhenUsed="0"/>
-    <w:lsdException w:name="Dark List Accent 6" w:semiHidden="0" w:uiPriority="70" w:unhideWhenUsed="0"/>
-    <w:lsdException w:name="Colorful Shading Accent 6" w:semiHidden="0" w:uiPriority="71" w:unhideWhenUsed="0"/>
-    <w:lsdException w:name="Colorful List Accent 6" w:semiHidden="0" w:uiPriority="72" w:unhideWhenUsed="0"/>
-    <w:lsdException w:name="Colorful Grid Accent 6" w:semiHidden="0" w:uiPriority="73" w:unhideWhenUsed="0"/>
-    <w:lsdException w:name="Subtle Emphasis" w:semiHidden="0" w:uiPriority="19" w:unhideWhenUsed="0" w:qFormat="1"/>
-    <w:lsdException w:name="Intense Emphasis" w:semiHidden="0" w:uiPriority="21" w:unhideWhenUsed="0" w:qFormat="1"/>
-    <w:lsdException w:name="Subtle Reference" w:semiHidden="0" w:uiPriority="31" w:unhideWhenUsed="0" w:qFormat="1"/>
-    <w:lsdException w:name="Intense Reference" w:semiHidden="0" w:uiPriority="32" w:unhideWhenUsed="0" w:qFormat="1"/>
-    <w:lsdException w:name="Book Title" w:semiHidden="0" w:uiPriority="33" w:unhideWhenUsed="0" w:qFormat="1"/>
-    <w:lsdException w:name="Bibliography" w:uiPriority="37"/>
-    <w:lsdException w:name="TOC Heading" w:uiPriority="39" w:qFormat="1"/>
+  <w:latentStyles w:defLockedState="0" w:defUIPriority="99" w:defSemiHidden="0" w:defUnhideWhenUsed="0" w:defQFormat="0" w:count="371">
+    <w:lsdException w:name="Normal" w:uiPriority="0" w:qFormat="1"/>
+    <w:lsdException w:name="heading 1" w:uiPriority="9" w:qFormat="1"/>
+    <w:lsdException w:name="heading 2" w:semiHidden="1" w:uiPriority="9" w:unhideWhenUsed="1" w:qFormat="1"/>
+    <w:lsdException w:name="heading 3" w:semiHidden="1" w:uiPriority="9" w:unhideWhenUsed="1" w:qFormat="1"/>
+    <w:lsdException w:name="heading 4" w:semiHidden="1" w:uiPriority="9" w:unhideWhenUsed="1" w:qFormat="1"/>
+    <w:lsdException w:name="heading 5" w:semiHidden="1" w:uiPriority="9" w:unhideWhenUsed="1" w:qFormat="1"/>
+    <w:lsdException w:name="heading 6" w:semiHidden="1" w:uiPriority="9" w:unhideWhenUsed="1" w:qFormat="1"/>
+    <w:lsdException w:name="heading 7" w:semiHidden="1" w:uiPriority="9" w:unhideWhenUsed="1" w:qFormat="1"/>
+    <w:lsdException w:name="heading 8" w:semiHidden="1" w:uiPriority="9" w:unhideWhenUsed="1" w:qFormat="1"/>
+    <w:lsdException w:name="heading 9" w:semiHidden="1" w:uiPriority="9" w:unhideWhenUsed="1" w:qFormat="1"/>
+    <w:lsdException w:name="index 1" w:semiHidden="1" w:unhideWhenUsed="1"/>
+    <w:lsdException w:name="index 2" w:semiHidden="1" w:unhideWhenUsed="1"/>
+    <w:lsdException w:name="index 3" w:semiHidden="1" w:unhideWhenUsed="1"/>
+    <w:lsdException w:name="index 4" w:semiHidden="1" w:unhideWhenUsed="1"/>
+    <w:lsdException w:name="index 5" w:semiHidden="1" w:unhideWhenUsed="1"/>
+    <w:lsdException w:name="index 6" w:semiHidden="1" w:unhideWhenUsed="1"/>
+    <w:lsdException w:name="index 7" w:semiHidden="1" w:unhideWhenUsed="1"/>
+    <w:lsdException w:name="index 8" w:semiHidden="1" w:unhideWhenUsed="1"/>
+    <w:lsdException w:name="index 9" w:semiHidden="1" w:unhideWhenUsed="1"/>
+    <w:lsdException w:name="toc 1" w:semiHidden="1" w:uiPriority="39" w:unhideWhenUsed="1"/>
+    <w:lsdException w:name="toc 2" w:semiHidden="1" w:uiPriority="39" w:unhideWhenUsed="1"/>
+    <w:lsdException w:name="toc 3" w:semiHidden="1" w:uiPriority="39" w:unhideWhenUsed="1"/>
+    <w:lsdException w:name="toc 4" w:semiHidden="1" w:uiPriority="39" w:unhideWhenUsed="1"/>
+    <w:lsdException w:name="toc 5" w:semiHidden="1" w:uiPriority="39" w:unhideWhenUsed="1"/>
+    <w:lsdException w:name="toc 6" w:semiHidden="1" w:uiPriority="39" w:unhideWhenUsed="1"/>
+    <w:lsdException w:name="toc 7" w:semiHidden="1" w:uiPriority="39" w:unhideWhenUsed="1"/>
+    <w:lsdException w:name="toc 8" w:semiHidden="1" w:uiPriority="39" w:unhideWhenUsed="1"/>
+    <w:lsdException w:name="toc 9" w:semiHidden="1" w:uiPriority="39" w:unhideWhenUsed="1"/>
+    <w:lsdException w:name="Normal Indent" w:semiHidden="1" w:unhideWhenUsed="1"/>
+    <w:lsdException w:name="footnote text" w:semiHidden="1" w:unhideWhenUsed="1"/>
+    <w:lsdException w:name="annotation text" w:semiHidden="1" w:unhideWhenUsed="1"/>
+    <w:lsdException w:name="header" w:semiHidden="1" w:unhideWhenUsed="1"/>
+    <w:lsdException w:name="footer" w:semiHidden="1" w:unhideWhenUsed="1"/>
+    <w:lsdException w:name="index heading" w:semiHidden="1" w:unhideWhenUsed="1"/>
+    <w:lsdException w:name="caption" w:semiHidden="1" w:uiPriority="35" w:unhideWhenUsed="1" w:qFormat="1"/>
+    <w:lsdException w:name="table of figures" w:semiHidden="1" w:unhideWhenUsed="1"/>
+    <w:lsdException w:name="envelope address" w:semiHidden="1" w:unhideWhenUsed="1"/>
+    <w:lsdException w:name="envelope return" w:semiHidden="1" w:unhideWhenUsed="1"/>
+    <w:lsdException w:name="footnote reference" w:semiHidden="1" w:unhideWhenUsed="1"/>
+    <w:lsdException w:name="annotation reference" w:semiHidden="1" w:unhideWhenUsed="1"/>
+    <w:lsdException w:name="line number" w:semiHidden="1" w:unhideWhenUsed="1"/>
+    <w:lsdException w:name="page number" w:semiHidden="1" w:unhideWhenUsed="1"/>
+    <w:lsdException w:name="endnote reference" w:semiHidden="1" w:unhideWhenUsed="1"/>
+    <w:lsdException w:name="endnote text" w:semiHidden="1" w:unhideWhenUsed="1"/>
+    <w:lsdException w:name="table of authorities" w:semiHidden="1" w:unhideWhenUsed="1"/>
+    <w:lsdException w:name="macro" w:semiHidden="1" w:unhideWhenUsed="1"/>
+    <w:lsdException w:name="toa heading" w:semiHidden="1" w:unhideWhenUsed="1"/>
+    <w:lsdException w:name="List" w:semiHidden="1" w:unhideWhenUsed="1"/>
+    <w:lsdException w:name="List Bullet" w:semiHidden="1" w:unhideWhenUsed="1"/>
+    <w:lsdException w:name="List Number" w:semiHidden="1" w:unhideWhenUsed="1"/>
+    <w:lsdException w:name="List 2" w:semiHidden="1" w:unhideWhenUsed="1"/>
+    <w:lsdException w:name="List 3" w:semiHidden="1" w:unhideWhenUsed="1"/>
+    <w:lsdException w:name="List 4" w:semiHidden="1" w:unhideWhenUsed="1"/>
+    <w:lsdException w:name="List 5" w:semiHidden="1" w:unhideWhenUsed="1"/>
+    <w:lsdException w:name="List Bullet 2" w:semiHidden="1" w:unhideWhenUsed="1"/>
+    <w:lsdException w:name="List Bullet 3" w:semiHidden="1" w:unhideWhenUsed="1"/>
+    <w:lsdException w:name="List Bullet 4" w:semiHidden="1" w:unhideWhenUsed="1"/>
+    <w:lsdException w:name="List Bullet 5" w:semiHidden="1" w:unhideWhenUsed="1"/>
+    <w:lsdException w:name="List Number 2" w:semiHidden="1" w:unhideWhenUsed="1"/>
+    <w:lsdException w:name="List Number 3" w:semiHidden="1" w:unhideWhenUsed="1"/>
+    <w:lsdException w:name="List Number 4" w:semiHidden="1" w:unhideWhenUsed="1"/>
+    <w:lsdException w:name="List Number 5" w:semiHidden="1" w:unhideWhenUsed="1"/>
+    <w:lsdException w:name="Title" w:uiPriority="10" w:qFormat="1"/>
+    <w:lsdException w:name="Closing" w:semiHidden="1" w:unhideWhenUsed="1"/>
+    <w:lsdException w:name="Signature" w:semiHidden="1" w:unhideWhenUsed="1"/>
+    <w:lsdException w:name="Default Paragraph Font" w:semiHidden="1" w:uiPriority="1" w:unhideWhenUsed="1"/>
+    <w:lsdException w:name="Body Text" w:semiHidden="1" w:unhideWhenUsed="1"/>
+    <w:lsdException w:name="Body Text Indent" w:semiHidden="1" w:unhideWhenUsed="1"/>
+    <w:lsdException w:name="List Continue" w:semiHidden="1" w:unhideWhenUsed="1"/>
+    <w:lsdException w:name="List Continue 2" w:semiHidden="1" w:unhideWhenUsed="1"/>
+    <w:lsdException w:name="List Continue 3" w:semiHidden="1" w:unhideWhenUsed="1"/>
+    <w:lsdException w:name="List Continue 4" w:semiHidden="1" w:unhideWhenUsed="1"/>
+    <w:lsdException w:name="List Continue 5" w:semiHidden="1" w:unhideWhenUsed="1"/>
+    <w:lsdException w:name="Message Header" w:semiHidden="1" w:unhideWhenUsed="1"/>
+    <w:lsdException w:name="Subtitle" w:uiPriority="11" w:qFormat="1"/>
+    <w:lsdException w:name="Salutation" w:semiHidden="1" w:unhideWhenUsed="1"/>
+    <w:lsdException w:name="Date" w:semiHidden="1" w:unhideWhenUsed="1"/>
+    <w:lsdException w:name="Body Text First Indent" w:semiHidden="1" w:unhideWhenUsed="1"/>
+    <w:lsdException w:name="Body Text First Indent 2" w:semiHidden="1" w:unhideWhenUsed="1"/>
+    <w:lsdException w:name="Note Heading" w:semiHidden="1" w:unhideWhenUsed="1"/>
+    <w:lsdException w:name="Body Text 2" w:semiHidden="1" w:unhideWhenUsed="1"/>
+    <w:lsdException w:name="Body Text 3" w:semiHidden="1" w:unhideWhenUsed="1"/>
+    <w:lsdException w:name="Body Text Indent 2" w:semiHidden="1" w:unhideWhenUsed="1"/>
+    <w:lsdException w:name="Body Text Indent 3" w:semiHidden="1" w:unhideWhenUsed="1"/>
+    <w:lsdException w:name="Block Text" w:semiHidden="1" w:unhideWhenUsed="1"/>
+    <w:lsdException w:name="Hyperlink" w:semiHidden="1" w:unhideWhenUsed="1"/>
+    <w:lsdException w:name="FollowedHyperlink" w:semiHidden="1" w:unhideWhenUsed="1"/>
+    <w:lsdException w:name="Strong" w:uiPriority="22" w:qFormat="1"/>
+    <w:lsdException w:name="Emphasis" w:uiPriority="20" w:qFormat="1"/>
+    <w:lsdException w:name="Document Map" w:semiHidden="1" w:unhideWhenUsed="1"/>
+    <w:lsdException w:name="Plain Text" w:semiHidden="1" w:unhideWhenUsed="1"/>
+    <w:lsdException w:name="E-mail Signature" w:semiHidden="1" w:unhideWhenUsed="1"/>
+    <w:lsdException w:name="HTML Top of Form" w:semiHidden="1" w:unhideWhenUsed="1"/>
+    <w:lsdException w:name="HTML Bottom of Form" w:semiHidden="1" w:unhideWhenUsed="1"/>
+    <w:lsdException w:name="Normal (Web)" w:semiHidden="1" w:unhideWhenUsed="1"/>
+    <w:lsdException w:name="HTML Acronym" w:semiHidden="1" w:unhideWhenUsed="1"/>
+    <w:lsdException w:name="HTML Address" w:semiHidden="1" w:unhideWhenUsed="1"/>
+    <w:lsdException w:name="HTML Cite" w:semiHidden="1" w:unhideWhenUsed="1"/>
+    <w:lsdException w:name="HTML Code" w:semiHidden="1" w:unhideWhenUsed="1"/>
+    <w:lsdException w:name="HTML Definition" w:semiHidden="1" w:unhideWhenUsed="1"/>
+    <w:lsdException w:name="HTML Keyboard" w:semiHidden="1" w:unhideWhenUsed="1"/>
+    <w:lsdException w:name="HTML Preformatted" w:semiHidden="1" w:unhideWhenUsed="1"/>
+    <w:lsdException w:name="HTML Sample" w:semiHidden="1" w:unhideWhenUsed="1"/>
+    <w:lsdException w:name="HTML Typewriter" w:semiHidden="1" w:unhideWhenUsed="1"/>
+    <w:lsdException w:name="HTML Variable" w:semiHidden="1" w:unhideWhenUsed="1"/>
+    <w:lsdException w:name="Normal Table" w:semiHidden="1" w:unhideWhenUsed="1"/>
+    <w:lsdException w:name="annotation subject" w:semiHidden="1" w:unhideWhenUsed="1"/>
+    <w:lsdException w:name="No List" w:semiHidden="1" w:unhideWhenUsed="1"/>
+    <w:lsdException w:name="Outline List 1" w:semiHidden="1" w:unhideWhenUsed="1"/>
+    <w:lsdException w:name="Outline List 2" w:semiHidden="1" w:unhideWhenUsed="1"/>
+    <w:lsdException w:name="Outline List 3" w:semiHidden="1" w:unhideWhenUsed="1"/>
+    <w:lsdException w:name="Table Simple 1" w:semiHidden="1" w:unhideWhenUsed="1"/>
+    <w:lsdException w:name="Table Simple 2" w:semiHidden="1" w:unhideWhenUsed="1"/>
+    <w:lsdException w:name="Table Simple 3" w:semiHidden="1" w:unhideWhenUsed="1"/>
+    <w:lsdException w:name="Table Classic 1" w:semiHidden="1" w:unhideWhenUsed="1"/>
+    <w:lsdException w:name="Table Classic 2" w:semiHidden="1" w:unhideWhenUsed="1"/>
+    <w:lsdException w:name="Table Classic 3" w:semiHidden="1" w:unhideWhenUsed="1"/>
+    <w:lsdException w:name="Table Classic 4" w:semiHidden="1" w:unhideWhenUsed="1"/>
+    <w:lsdException w:name="Table Colorful 1" w:semiHidden="1" w:unhideWhenUsed="1"/>
+    <w:lsdException w:name="Table Colorful 2" w:semiHidden="1" w:unhideWhenUsed="1"/>
+    <w:lsdException w:name="Table Colorful 3" w:semiHidden="1" w:unhideWhenUsed="1"/>
+    <w:lsdException w:name="Table Columns 1" w:semiHidden="1" w:unhideWhenUsed="1"/>
+    <w:lsdException w:name="Table Columns 2" w:semiHidden="1" w:unhideWhenUsed="1"/>
+    <w:lsdException w:name="Table Columns 3" w:semiHidden="1" w:unhideWhenUsed="1"/>
+    <w:lsdException w:name="Table Columns 4" w:semiHidden="1" w:unhideWhenUsed="1"/>
+    <w:lsdException w:name="Table Columns 5" w:semiHidden="1" w:unhideWhenUsed="1"/>
+    <w:lsdException w:name="Table Grid 1" w:semiHidden="1" w:unhideWhenUsed="1"/>
+    <w:lsdException w:name="Table Grid 2" w:semiHidden="1" w:unhideWhenUsed="1"/>
+    <w:lsdException w:name="Table Grid 3" w:semiHidden="1" w:unhideWhenUsed="1"/>
+    <w:lsdException w:name="Table Grid 4" w:semiHidden="1" w:unhideWhenUsed="1"/>
+    <w:lsdException w:name="Table Grid 5" w:semiHidden="1" w:unhideWhenUsed="1"/>
+    <w:lsdException w:name="Table Grid 6" w:semiHidden="1" w:unhideWhenUsed="1"/>
+    <w:lsdException w:name="Table Grid 7" w:semiHidden="1" w:unhideWhenUsed="1"/>
+    <w:lsdException w:name="Table Grid 8" w:semiHidden="1" w:unhideWhenUsed="1"/>
+    <w:lsdException w:name="Table List 1" w:semiHidden="1" w:unhideWhenUsed="1"/>
+    <w:lsdException w:name="Table List 2" w:semiHidden="1" w:unhideWhenUsed="1"/>
+    <w:lsdException w:name="Table List 3" w:semiHidden="1" w:unhideWhenUsed="1"/>
+    <w:lsdException w:name="Table List 4" w:semiHidden="1" w:unhideWhenUsed="1"/>
+    <w:lsdException w:name="Table List 5" w:semiHidden="1" w:unhideWhenUsed="1"/>
+    <w:lsdException w:name="Table List 6" w:semiHidden="1" w:unhideWhenUsed="1"/>
+    <w:lsdException w:name="Table List 7" w:semiHidden="1" w:unhideWhenUsed="1"/>
+    <w:lsdException w:name="Table List 8" w:semiHidden="1" w:unhideWhenUsed="1"/>
+    <w:lsdException w:name="Table 3D effects 1" w:semiHidden="1" w:unhideWhenUsed="1"/>
+    <w:lsdException w:name="Table 3D effects 2" w:semiHidden="1" w:unhideWhenUsed="1"/>
+    <w:lsdException w:name="Table 3D effects 3" w:semiHidden="1" w:unhideWhenUsed="1"/>
+    <w:lsdException w:name="Table Contemporary" w:semiHidden="1" w:unhideWhenUsed="1"/>
+    <w:lsdException w:name="Table Elegant" w:semiHidden="1" w:unhideWhenUsed="1"/>
+    <w:lsdException w:name="Table Professional" w:semiHidden="1" w:unhideWhenUsed="1"/>
+    <w:lsdException w:name="Table Subtle 1" w:semiHidden="1" w:unhideWhenUsed="1"/>
+    <w:lsdException w:name="Table Subtle 2" w:semiHidden="1" w:unhideWhenUsed="1"/>
+    <w:lsdException w:name="Table Web 1" w:semiHidden="1" w:unhideWhenUsed="1"/>
+    <w:lsdException w:name="Table Web 2" w:semiHidden="1" w:unhideWhenUsed="1"/>
+    <w:lsdException w:name="Table Web 3" w:semiHidden="1" w:unhideWhenUsed="1"/>
+    <w:lsdException w:name="Balloon Text" w:semiHidden="1" w:unhideWhenUsed="1"/>
+    <w:lsdException w:name="Table Grid" w:uiPriority="0"/>
+    <w:lsdException w:name="Table Theme" w:semiHidden="1" w:unhideWhenUsed="1"/>
+    <w:lsdException w:name="Placeholder Text" w:semiHidden="1"/>
+    <w:lsdException w:name="No Spacing" w:uiPriority="1" w:qFormat="1"/>
+    <w:lsdException w:name="Light Shading" w:uiPriority="60"/>
+    <w:lsdException w:name="Light List" w:uiPriority="61"/>
+    <w:lsdException w:name="Light Grid" w:uiPriority="62"/>
+    <w:lsdException w:name="Medium Shading 1" w:uiPriority="63"/>
+    <w:lsdException w:name="Medium Shading 2" w:uiPriority="64"/>
+    <w:lsdException w:name="Medium List 1" w:uiPriority="65"/>
+    <w:lsdException w:name="Medium List 2" w:uiPriority="66"/>
+    <w:lsdException w:name="Medium Grid 1" w:uiPriority="67"/>
+    <w:lsdException w:name="Medium Grid 2" w:uiPriority="68"/>
+    <w:lsdException w:name="Medium Grid 3" w:uiPriority="69"/>
+    <w:lsdException w:name="Dark List" w:uiPriority="70"/>
+    <w:lsdException w:name="Colorful Shading" w:uiPriority="71"/>
+    <w:lsdException w:name="Colorful List" w:uiPriority="72"/>
+    <w:lsdException w:name="Colorful Grid" w:uiPriority="73"/>
+    <w:lsdException w:name="Light Shading Accent 1" w:uiPriority="60"/>
+    <w:lsdException w:name="Light List Accent 1" w:uiPriority="61"/>
+    <w:lsdException w:name="Light Grid Accent 1" w:uiPriority="62"/>
+    <w:lsdException w:name="Medium Shading 1 Accent 1" w:uiPriority="63"/>
+    <w:lsdException w:name="Medium Shading 2 Accent 1" w:uiPriority="64"/>
+    <w:lsdException w:name="Medium List 1 Accent 1" w:uiPriority="65"/>
+    <w:lsdException w:name="Revision" w:semiHidden="1"/>
+    <w:lsdException w:name="List Paragraph" w:uiPriority="34" w:qFormat="1"/>
+    <w:lsdException w:name="Quote" w:uiPriority="29" w:qFormat="1"/>
+    <w:lsdException w:name="Intense Quote" w:uiPriority="30" w:qFormat="1"/>
+    <w:lsdException w:name="Medium List 2 Accent 1" w:uiPriority="66"/>
+    <w:lsdException w:name="Medium Grid 1 Accent 1" w:uiPriority="67"/>
+    <w:lsdException w:name="Medium Grid 2 Accent 1" w:uiPriority="68"/>
+    <w:lsdException w:name="Medium Grid 3 Accent 1" w:uiPriority="69"/>
+    <w:lsdException w:name="Dark List Accent 1" w:uiPriority="70"/>
+    <w:lsdException w:name="Colorful Shading Accent 1" w:uiPriority="71"/>
+    <w:lsdException w:name="Colorful List Accent 1" w:uiPriority="72"/>
+    <w:lsdException w:name="Colorful Grid Accent 1" w:uiPriority="73"/>
+    <w:lsdException w:name="Light Shading Accent 2" w:uiPriority="60"/>
+    <w:lsdException w:name="Light List Accent 2" w:uiPriority="61"/>
+    <w:lsdException w:name="Light Grid Accent 2" w:uiPriority="62"/>
+    <w:lsdException w:name="Medium Shading 1 Accent 2" w:uiPriority="63"/>
+    <w:lsdException w:name="Medium Shading 2 Accent 2" w:uiPriority="64"/>
+    <w:lsdException w:name="Medium List 1 Accent 2" w:uiPriority="65"/>
+    <w:lsdException w:name="Medium List 2 Accent 2" w:uiPriority="66"/>
+    <w:lsdException w:name="Medium Grid 1 Accent 2" w:uiPriority="67"/>
+    <w:lsdException w:name="Medium Grid 2 Accent 2" w:uiPriority="68"/>
+    <w:lsdException w:name="Medium Grid 3 Accent 2" w:uiPriority="69"/>
+    <w:lsdException w:name="Dark List Accent 2" w:uiPriority="70"/>
+    <w:lsdException w:name="Colorful Shading Accent 2" w:uiPriority="71"/>
+    <w:lsdException w:name="Colorful List Accent 2" w:uiPriority="72"/>
+    <w:lsdException w:name="Colorful Grid Accent 2" w:uiPriority="73"/>
+    <w:lsdException w:name="Light Shading Accent 3" w:uiPriority="60"/>
+    <w:lsdException w:name="Light List Accent 3" w:uiPriority="61"/>
+    <w:lsdException w:name="Light Grid Accent 3" w:uiPriority="62"/>
+    <w:lsdException w:name="Medium Shading 1 Accent 3" w:uiPriority="63"/>
+    <w:lsdException w:name="Medium Shading 2 Accent 3" w:uiPriority="64"/>
+    <w:lsdException w:name="Medium List 1 Accent 3" w:uiPriority="65"/>
+    <w:lsdException w:name="Medium List 2 Accent 3" w:uiPriority="66"/>
+    <w:lsdException w:name="Medium Grid 1 Accent 3" w:uiPriority="67"/>
+    <w:lsdException w:name="Medium Grid 2 Accent 3" w:uiPriority="68"/>
+    <w:lsdException w:name="Medium Grid 3 Accent 3" w:uiPriority="69"/>
+    <w:lsdException w:name="Dark List Accent 3" w:uiPriority="70"/>
+    <w:lsdException w:name="Colorful Shading Accent 3" w:uiPriority="71"/>
+    <w:lsdException w:name="Colorful List Accent 3" w:uiPriority="72"/>
+    <w:lsdException w:name="Colorful Grid Accent 3" w:uiPriority="73"/>
+    <w:lsdException w:name="Light Shading Accent 4" w:uiPriority="60"/>
+    <w:lsdException w:name="Light List Accent 4" w:uiPriority="61"/>
+    <w:lsdException w:name="Light Grid Accent 4" w:uiPriority="62"/>
+    <w:lsdException w:name="Medium Shading 1 Accent 4" w:uiPriority="63"/>
+    <w:lsdException w:name="Medium Shading 2 Accent 4" w:uiPriority="64"/>
+    <w:lsdException w:name="Medium List 1 Accent 4" w:uiPriority="65"/>
+    <w:lsdException w:name="Medium List 2 Accent 4" w:uiPriority="66"/>
+    <w:lsdException w:name="Medium Grid 1 Accent 4" w:uiPriority="67"/>
+    <w:lsdException w:name="Medium Grid 2 Accent 4" w:uiPriority="68"/>
+    <w:lsdException w:name="Medium Grid 3 Accent 4" w:uiPriority="69"/>
+    <w:lsdException w:name="Dark List Accent 4" w:uiPriority="70"/>
+    <w:lsdException w:name="Colorful Shading Accent 4" w:uiPriority="71"/>
+    <w:lsdException w:name="Colorful List Accent 4" w:uiPriority="72"/>
+    <w:lsdException w:name="Colorful Grid Accent 4" w:uiPriority="73"/>
+    <w:lsdException w:name="Light Shading Accent 5" w:uiPriority="60"/>
+    <w:lsdException w:name="Light List Accent 5" w:uiPriority="61"/>
+    <w:lsdException w:name="Light Grid Accent 5" w:uiPriority="62"/>
+    <w:lsdException w:name="Medium Shading 1 Accent 5" w:uiPriority="63"/>
+    <w:lsdException w:name="Medium Shading 2 Accent 5" w:uiPriority="64"/>
+    <w:lsdException w:name="Medium List 1 Accent 5" w:uiPriority="65"/>
+    <w:lsdException w:name="Medium List 2 Accent 5" w:uiPriority="66"/>
+    <w:lsdException w:name="Medium Grid 1 Accent 5" w:uiPriority="67"/>
+    <w:lsdException w:name="Medium Grid 2 Accent 5" w:uiPriority="68"/>
+    <w:lsdException w:name="Medium Grid 3 Accent 5" w:uiPriority="69"/>
+    <w:lsdException w:name="Dark List Accent 5" w:uiPriority="70"/>
+    <w:lsdException w:name="Colorful Shading Accent 5" w:uiPriority="71"/>
+    <w:lsdException w:name="Colorful List Accent 5" w:uiPriority="72"/>
+    <w:lsdException w:name="Colorful Grid Accent 5" w:uiPriority="73"/>
+    <w:lsdException w:name="Light Shading Accent 6" w:uiPriority="60"/>
+    <w:lsdException w:name="Light List Accent 6" w:uiPriority="61"/>
+    <w:lsdException w:name="Light Grid Accent 6" w:uiPriority="62"/>
+    <w:lsdException w:name="Medium Shading 1 Accent 6" w:uiPriority="63"/>
+    <w:lsdException w:name="Medium Shading 2 Accent 6" w:uiPriority="64"/>
+    <w:lsdException w:name="Medium List 1 Accent 6" w:uiPriority="65"/>
+    <w:lsdException w:name="Medium List 2 Accent 6" w:uiPriority="66"/>
+    <w:lsdException w:name="Medium Grid 1 Accent 6" w:uiPriority="67"/>
+    <w:lsdException w:name="Medium Grid 2 Accent 6" w:uiPriority="68"/>
+    <w:lsdException w:name="Medium Grid 3 Accent 6" w:uiPriority="69"/>
+    <w:lsdException w:name="Dark List Accent 6" w:uiPriority="70"/>
+    <w:lsdException w:name="Colorful Shading Accent 6" w:uiPriority="71"/>
+    <w:lsdException w:name="Colorful List Accent 6" w:uiPriority="72"/>
+    <w:lsdException w:name="Colorful Grid Accent 6" w:uiPriority="73"/>
+    <w:lsdException w:name="Subtle Emphasis" w:uiPriority="19" w:qFormat="1"/>
+    <w:lsdException w:name="Intense Emphasis" w:uiPriority="21" w:qFormat="1"/>
+    <w:lsdException w:name="Subtle Reference" w:uiPriority="31" w:qFormat="1"/>
+    <w:lsdException w:name="Intense Reference" w:uiPriority="32" w:qFormat="1"/>
+    <w:lsdException w:name="Book Title" w:uiPriority="33" w:qFormat="1"/>
+    <w:lsdException w:name="Bibliography" w:semiHidden="1" w:uiPriority="37" w:unhideWhenUsed="1"/>
+    <w:lsdException w:name="TOC Heading" w:semiHidden="1" w:uiPriority="39" w:unhideWhenUsed="1" w:qFormat="1"/>
+    <w:lsdException w:name="Plain Table 1" w:uiPriority="41"/>
+    <w:lsdException w:name="Plain Table 2" w:uiPriority="42"/>
+    <w:lsdException w:name="Plain Table 3" w:uiPriority="43"/>
+    <w:lsdException w:name="Plain Table 4" w:uiPriority="44"/>
+    <w:lsdException w:name="Plain Table 5" w:uiPriority="45"/>
+    <w:lsdException w:name="Grid Table Light" w:uiPriority="40"/>
+    <w:lsdException w:name="Grid Table 1 Light" w:uiPriority="46"/>
+    <w:lsdException w:name="Grid Table 2" w:uiPriority="47"/>
+    <w:lsdException w:name="Grid Table 3" w:uiPriority="48"/>
+    <w:lsdException w:name="Grid Table 4" w:uiPriority="49"/>
+    <w:lsdException w:name="Grid Table 5 Dark" w:uiPriority="50"/>
+    <w:lsdException w:name="Grid Table 6 Colorful" w:uiPriority="51"/>
+    <w:lsdException w:name="Grid Table 7 Colorful" w:uiPriority="52"/>
+    <w:lsdException w:name="Grid Table 1 Light Accent 1" w:uiPriority="46"/>
+    <w:lsdException w:name="Grid Table 2 Accent 1" w:uiPriority="47"/>
+    <w:lsdException w:name="Grid Table 3 Accent 1" w:uiPriority="48"/>
+    <w:lsdException w:name="Grid Table 4 Accent 1" w:uiPriority="49"/>
+    <w:lsdException w:name="Grid Table 5 Dark Accent 1" w:uiPriority="50"/>
+    <w:lsdException w:name="Grid Table 6 Colorful Accent 1" w:uiPriority="51"/>
+    <w:lsdException w:name="Grid Table 7 Colorful Accent 1" w:uiPriority="52"/>
+    <w:lsdException w:name="Grid Table 1 Light Accent 2" w:uiPriority="46"/>
+    <w:lsdException w:name="Grid Table 2 Accent 2" w:uiPriority="47"/>
+    <w:lsdException w:name="Grid Table 3 Accent 2" w:uiPriority="48"/>
+    <w:lsdException w:name="Grid Table 4 Accent 2" w:uiPriority="49"/>
+    <w:lsdException w:name="Grid Table 5 Dark Accent 2" w:uiPriority="50"/>
+    <w:lsdException w:name="Grid Table 6 Colorful Accent 2" w:uiPriority="51"/>
+    <w:lsdException w:name="Grid Table 7 Colorful Accent 2" w:uiPriority="52"/>
+    <w:lsdException w:name="Grid Table 1 Light Accent 3" w:uiPriority="46"/>
+    <w:lsdException w:name="Grid Table 2 Accent 3" w:uiPriority="47"/>
+    <w:lsdException w:name="Grid Table 3 Accent 3" w:uiPriority="48"/>
+    <w:lsdException w:name="Grid Table 4 Accent 3" w:uiPriority="49"/>
+    <w:lsdException w:name="Grid Table 5 Dark Accent 3" w:uiPriority="50"/>
+    <w:lsdException w:name="Grid Table 6 Colorful Accent 3" w:uiPriority="51"/>
+    <w:lsdException w:name="Grid Table 7 Colorful Accent 3" w:uiPriority="52"/>
+    <w:lsdException w:name="Grid Table 1 Light Accent 4" w:uiPriority="46"/>
+    <w:lsdException w:name="Grid Table 2 Accent 4" w:uiPriority="47"/>
+    <w:lsdException w:name="Grid Table 3 Accent 4" w:uiPriority="48"/>
+    <w:lsdException w:name="Grid Table 4 Accent 4" w:uiPriority="49"/>
+    <w:lsdException w:name="Grid Table 5 Dark Accent 4" w:uiPriority="50"/>
+    <w:lsdException w:name="Grid Table 6 Colorful Accent 4" w:uiPriority="51"/>
+    <w:lsdException w:name="Grid Table 7 Colorful Accent 4" w:uiPriority="52"/>
+    <w:lsdException w:name="Grid Table 1 Light Accent 5" w:uiPriority="46"/>
+    <w:lsdException w:name="Grid Table 2 Accent 5" w:uiPriority="47"/>
+    <w:lsdException w:name="Grid Table 3 Accent 5" w:uiPriority="48"/>
+    <w:lsdException w:name="Grid Table 4 Accent 5" w:uiPriority="49"/>
+    <w:lsdException w:name="Grid Table 5 Dark Accent 5" w:uiPriority="50"/>
+    <w:lsdException w:name="Grid Table 6 Colorful Accent 5" w:uiPriority="51"/>
+    <w:lsdException w:name="Grid Table 7 Colorful Accent 5" w:uiPriority="52"/>
+    <w:lsdException w:name="Grid Table 1 Light Accent 6" w:uiPriority="46"/>
+    <w:lsdException w:name="Grid Table 2 Accent 6" w:uiPriority="47"/>
+    <w:lsdException w:name="Grid Table 3 Accent 6" w:uiPriority="48"/>
+    <w:lsdException w:name="Grid Table 4 Accent 6" w:uiPriority="49"/>
+    <w:lsdException w:name="Grid Table 5 Dark Accent 6" w:uiPriority="50"/>
+    <w:lsdException w:name="Grid Table 6 Colorful Accent 6" w:uiPriority="51"/>
+    <w:lsdException w:name="Grid Table 7 Colorful Accent 6" w:uiPriority="52"/>
+    <w:lsdException w:name="List Table 1 Light" w:uiPriority="46"/>
+    <w:lsdException w:name="List Table 2" w:uiPriority="47"/>
+    <w:lsdException w:name="List Table 3" w:uiPriority="48"/>
+    <w:lsdException w:name="List Table 4" w:uiPriority="49"/>
+    <w:lsdException w:name="List Table 5 Dark" w:uiPriority="50"/>
+    <w:lsdException w:name="List Table 6 Colorful" w:uiPriority="51"/>
+    <w:lsdException w:name="List Table 7 Colorful" w:uiPriority="52"/>
+    <w:lsdException w:name="List Table 1 Light Accent 1" w:uiPriority="46"/>
+    <w:lsdException w:name="List Table 2 Accent 1" w:uiPriority="47"/>
+    <w:lsdException w:name="List Table 3 Accent 1" w:uiPriority="48"/>
+    <w:lsdException w:name="List Table 4 Accent 1" w:uiPriority="49"/>
+    <w:lsdException w:name="List Table 5 Dark Accent 1" w:uiPriority="50"/>
+    <w:lsdException w:name="List Table 6 Colorful Accent 1" w:uiPriority="51"/>
+    <w:lsdException w:name="List Table 7 Colorful Accent 1" w:uiPriority="52"/>
+    <w:lsdException w:name="List Table 1 Light Accent 2" w:uiPriority="46"/>
+    <w:lsdException w:name="List Table 2 Accent 2" w:uiPriority="47"/>
+    <w:lsdException w:name="List Table 3 Accent 2" w:uiPriority="48"/>
+    <w:lsdException w:name="List Table 4 Accent 2" w:uiPriority="49"/>
+    <w:lsdException w:name="List Table 5 Dark Accent 2" w:uiPriority="50"/>
+    <w:lsdException w:name="List Table 6 Colorful Accent 2" w:uiPriority="51"/>
+    <w:lsdException w:name="List Table 7 Colorful Accent 2" w:uiPriority="52"/>
+    <w:lsdException w:name="List Table 1 Light Accent 3" w:uiPriority="46"/>
+    <w:lsdException w:name="List Table 2 Accent 3" w:uiPriority="47"/>
+    <w:lsdException w:name="List Table 3 Accent 3" w:uiPriority="48"/>
+    <w:lsdException w:name="List Table 4 Accent 3" w:uiPriority="49"/>
+    <w:lsdException w:name="List Table 5 Dark Accent 3" w:uiPriority="50"/>
+    <w:lsdException w:name="List Table 6 Colorful Accent 3" w:uiPriority="51"/>
+    <w:lsdException w:name="List Table 7 Colorful Accent 3" w:uiPriority="52"/>
+    <w:lsdException w:name="List Table 1 Light Accent 4" w:uiPriority="46"/>
+    <w:lsdException w:name="List Table 2 Accent 4" w:uiPriority="47"/>
+    <w:lsdException w:name="List Table 3 Accent 4" w:uiPriority="48"/>
+    <w:lsdException w:name="List Table 4 Accent 4" w:uiPriority="49"/>
+    <w:lsdException w:name="List Table 5 Dark Accent 4" w:uiPriority="50"/>
+    <w:lsdException w:name="List Table 6 Colorful Accent 4" w:uiPriority="51"/>
+    <w:lsdException w:name="List Table 7 Colorful Accent 4" w:uiPriority="52"/>
+    <w:lsdException w:name="List Table 1 Light Accent 5" w:uiPriority="46"/>
+    <w:lsdException w:name="List Table 2 Accent 5" w:uiPriority="47"/>
+    <w:lsdException w:name="List Table 3 Accent 5" w:uiPriority="48"/>
+    <w:lsdException w:name="List Table 4 Accent 5" w:uiPriority="49"/>
+    <w:lsdException w:name="List Table 5 Dark Accent 5" w:uiPriority="50"/>
+    <w:lsdException w:name="List Table 6 Colorful Accent 5" w:uiPriority="51"/>
+    <w:lsdException w:name="List Table 7 Colorful Accent 5" w:uiPriority="52"/>
+    <w:lsdException w:name="List Table 1 Light Accent 6" w:uiPriority="46"/>
+    <w:lsdException w:name="List Table 2 Accent 6" w:uiPriority="47"/>
+    <w:lsdException w:name="List Table 3 Accent 6" w:uiPriority="48"/>
+    <w:lsdException w:name="List Table 4 Accent 6" w:uiPriority="49"/>
+    <w:lsdException w:name="List Table 5 Dark Accent 6" w:uiPriority="50"/>
+    <w:lsdException w:name="List Table 6 Colorful Accent 6" w:uiPriority="51"/>
+    <w:lsdException w:name="List Table 7 Colorful Accent 6" w:uiPriority="52"/>
   </w:latentStyles>
   <w:style w:type="paragraph" w:default="1" w:styleId="Normal">
     <w:name w:val="Normal"/>
@@ -1925,7 +2668,6 @@
       <w:spacing w:after="0" w:line="240" w:lineRule="auto"/>
     </w:pPr>
     <w:tblPr>
-      <w:tblInd w:w="0" w:type="dxa"/>
       <w:tblBorders>
         <w:top w:val="single" w:sz="4" w:space="0" w:color="auto"/>
         <w:left w:val="single" w:sz="4" w:space="0" w:color="auto"/>
@@ -1934,12 +2676,6 @@
         <w:insideH w:val="single" w:sz="4" w:space="0" w:color="auto"/>
         <w:insideV w:val="single" w:sz="4" w:space="0" w:color="auto"/>
       </w:tblBorders>
-      <w:tblCellMar>
-        <w:top w:w="0" w:type="dxa"/>
-        <w:left w:w="108" w:type="dxa"/>
-        <w:bottom w:w="0" w:type="dxa"/>
-        <w:right w:w="108" w:type="dxa"/>
-      </w:tblCellMar>
     </w:tblPr>
   </w:style>
   <w:style w:type="character" w:styleId="Hyperlink">
@@ -1952,196 +2688,6 @@
       <w:color w:val="0000FF" w:themeColor="hyperlink"/>
       <w:u w:val="single"/>
     </w:rPr>
-  </w:style>
-</w:styles>
-</file>
-
-<file path=word/stylesWithEffects.xml><?xml version="1.0" encoding="utf-8"?>
-<w:styles xmlns:wpc="http://schemas.microsoft.com/office/word/2010/wordprocessingCanvas" xmlns:mc="http://schemas.openxmlformats.org/markup-compatibility/2006" xmlns:o="urn:schemas-microsoft-com:office:office" xmlns:r="http://schemas.openxmlformats.org/officeDocument/2006/relationships" xmlns:m="http://schemas.openxmlformats.org/officeDocument/2006/math" xmlns:v="urn:schemas-microsoft-com:vml" xmlns:wp14="http://schemas.microsoft.com/office/word/2010/wordprocessingDrawing" xmlns:wp="http://schemas.openxmlformats.org/drawingml/2006/wordprocessingDrawing" xmlns:w10="urn:schemas-microsoft-com:office:word" xmlns:w="http://schemas.openxmlformats.org/wordprocessingml/2006/main" xmlns:w14="http://schemas.microsoft.com/office/word/2010/wordml" xmlns:wpg="http://schemas.microsoft.com/office/word/2010/wordprocessingGroup" xmlns:wpi="http://schemas.microsoft.com/office/word/2010/wordprocessingInk" xmlns:wne="http://schemas.microsoft.com/office/word/2006/wordml" xmlns:wps="http://schemas.microsoft.com/office/word/2010/wordprocessingShape" mc:Ignorable="w14 wp14">
-  <w:docDefaults>
-    <w:rPrDefault>
-      <w:rPr>
-        <w:rFonts w:asciiTheme="minorHAnsi" w:eastAsiaTheme="minorEastAsia" w:hAnsiTheme="minorHAnsi" w:cstheme="minorBidi"/>
-        <w:sz w:val="22"/>
-        <w:szCs w:val="22"/>
-        <w:lang w:val="pt-BR" w:eastAsia="pt-BR" w:bidi="ar-SA"/>
-      </w:rPr>
-    </w:rPrDefault>
-    <w:pPrDefault>
-      <w:pPr>
-        <w:spacing w:after="200" w:line="276" w:lineRule="auto"/>
-      </w:pPr>
-    </w:pPrDefault>
-  </w:docDefaults>
-  <w:latentStyles w:defLockedState="0" w:defUIPriority="99" w:defSemiHidden="1" w:defUnhideWhenUsed="1" w:defQFormat="0" w:count="267">
-    <w:lsdException w:name="Normal" w:semiHidden="0" w:uiPriority="0" w:unhideWhenUsed="0" w:qFormat="1"/>
-    <w:lsdException w:name="heading 1" w:semiHidden="0" w:uiPriority="9" w:unhideWhenUsed="0" w:qFormat="1"/>
-    <w:lsdException w:name="heading 2" w:uiPriority="9" w:qFormat="1"/>
-    <w:lsdException w:name="heading 3" w:uiPriority="9" w:qFormat="1"/>
-    <w:lsdException w:name="heading 4" w:uiPriority="9" w:qFormat="1"/>
-    <w:lsdException w:name="heading 5" w:uiPriority="9" w:qFormat="1"/>
-    <w:lsdException w:name="heading 6" w:uiPriority="9" w:qFormat="1"/>
-    <w:lsdException w:name="heading 7" w:uiPriority="9" w:qFormat="1"/>
-    <w:lsdException w:name="heading 8" w:uiPriority="9" w:qFormat="1"/>
-    <w:lsdException w:name="heading 9" w:uiPriority="9" w:qFormat="1"/>
-    <w:lsdException w:name="toc 1" w:uiPriority="39"/>
-    <w:lsdException w:name="toc 2" w:uiPriority="39"/>
-    <w:lsdException w:name="toc 3" w:uiPriority="39"/>
-    <w:lsdException w:name="toc 4" w:uiPriority="39"/>
-    <w:lsdException w:name="toc 5" w:uiPriority="39"/>
-    <w:lsdException w:name="toc 6" w:uiPriority="39"/>
-    <w:lsdException w:name="toc 7" w:uiPriority="39"/>
-    <w:lsdException w:name="toc 8" w:uiPriority="39"/>
-    <w:lsdException w:name="toc 9" w:uiPriority="39"/>
-    <w:lsdException w:name="caption" w:uiPriority="35" w:qFormat="1"/>
-    <w:lsdException w:name="Title" w:semiHidden="0" w:uiPriority="10" w:unhideWhenUsed="0" w:qFormat="1"/>
-    <w:lsdException w:name="Default Paragraph Font" w:uiPriority="1"/>
-    <w:lsdException w:name="Subtitle" w:semiHidden="0" w:uiPriority="11" w:unhideWhenUsed="0" w:qFormat="1"/>
-    <w:lsdException w:name="Strong" w:semiHidden="0" w:uiPriority="22" w:unhideWhenUsed="0" w:qFormat="1"/>
-    <w:lsdException w:name="Emphasis" w:semiHidden="0" w:uiPriority="20" w:unhideWhenUsed="0" w:qFormat="1"/>
-    <w:lsdException w:name="Table Grid" w:semiHidden="0" w:uiPriority="59" w:unhideWhenUsed="0"/>
-    <w:lsdException w:name="Placeholder Text" w:unhideWhenUsed="0"/>
-    <w:lsdException w:name="No Spacing" w:semiHidden="0" w:uiPriority="1" w:unhideWhenUsed="0" w:qFormat="1"/>
-    <w:lsdException w:name="Light Shading" w:semiHidden="0" w:uiPriority="60" w:unhideWhenUsed="0"/>
-    <w:lsdException w:name="Light List" w:semiHidden="0" w:uiPriority="61" w:unhideWhenUsed="0"/>
-    <w:lsdException w:name="Light Grid" w:semiHidden="0" w:uiPriority="62" w:unhideWhenUsed="0"/>
-    <w:lsdException w:name="Medium Shading 1" w:semiHidden="0" w:uiPriority="63" w:unhideWhenUsed="0"/>
-    <w:lsdException w:name="Medium Shading 2" w:semiHidden="0" w:uiPriority="64" w:unhideWhenUsed="0"/>
-    <w:lsdException w:name="Medium List 1" w:semiHidden="0" w:uiPriority="65" w:unhideWhenUsed="0"/>
-    <w:lsdException w:name="Medium List 2" w:semiHidden="0" w:uiPriority="66" w:unhideWhenUsed="0"/>
-    <w:lsdException w:name="Medium Grid 1" w:semiHidden="0" w:uiPriority="67" w:unhideWhenUsed="0"/>
-    <w:lsdException w:name="Medium Grid 2" w:semiHidden="0" w:uiPriority="68" w:unhideWhenUsed="0"/>
-    <w:lsdException w:name="Medium Grid 3" w:semiHidden="0" w:uiPriority="69" w:unhideWhenUsed="0"/>
-    <w:lsdException w:name="Dark List" w:semiHidden="0" w:uiPriority="70" w:unhideWhenUsed="0"/>
-    <w:lsdException w:name="Colorful Shading" w:semiHidden="0" w:uiPriority="71" w:unhideWhenUsed="0"/>
-    <w:lsdException w:name="Colorful List" w:semiHidden="0" w:uiPriority="72" w:unhideWhenUsed="0"/>
-    <w:lsdException w:name="Colorful Grid" w:semiHidden="0" w:uiPriority="73" w:unhideWhenUsed="0"/>
-    <w:lsdException w:name="Light Shading Accent 1" w:semiHidden="0" w:uiPriority="60" w:unhideWhenUsed="0"/>
-    <w:lsdException w:name="Light List Accent 1" w:semiHidden="0" w:uiPriority="61" w:unhideWhenUsed="0"/>
-    <w:lsdException w:name="Light Grid Accent 1" w:semiHidden="0" w:uiPriority="62" w:unhideWhenUsed="0"/>
-    <w:lsdException w:name="Medium Shading 1 Accent 1" w:semiHidden="0" w:uiPriority="63" w:unhideWhenUsed="0"/>
-    <w:lsdException w:name="Medium Shading 2 Accent 1" w:semiHidden="0" w:uiPriority="64" w:unhideWhenUsed="0"/>
-    <w:lsdException w:name="Medium List 1 Accent 1" w:semiHidden="0" w:uiPriority="65" w:unhideWhenUsed="0"/>
-    <w:lsdException w:name="Revision" w:unhideWhenUsed="0"/>
-    <w:lsdException w:name="List Paragraph" w:semiHidden="0" w:uiPriority="34" w:unhideWhenUsed="0" w:qFormat="1"/>
-    <w:lsdException w:name="Quote" w:semiHidden="0" w:uiPriority="29" w:unhideWhenUsed="0" w:qFormat="1"/>
-    <w:lsdException w:name="Intense Quote" w:semiHidden="0" w:uiPriority="30" w:unhideWhenUsed="0" w:qFormat="1"/>
-    <w:lsdException w:name="Medium List 2 Accent 1" w:semiHidden="0" w:uiPriority="66" w:unhideWhenUsed="0"/>
-    <w:lsdException w:name="Medium Grid 1 Accent 1" w:semiHidden="0" w:uiPriority="67" w:unhideWhenUsed="0"/>
-    <w:lsdException w:name="Medium Grid 2 Accent 1" w:semiHidden="0" w:uiPriority="68" w:unhideWhenUsed="0"/>
-    <w:lsdException w:name="Medium Grid 3 Accent 1" w:semiHidden="0" w:uiPriority="69" w:unhideWhenUsed="0"/>
-    <w:lsdException w:name="Dark List Accent 1" w:semiHidden="0" w:uiPriority="70" w:unhideWhenUsed="0"/>
-    <w:lsdException w:name="Colorful Shading Accent 1" w:semiHidden="0" w:uiPriority="71" w:unhideWhenUsed="0"/>
-    <w:lsdException w:name="Colorful List Accent 1" w:semiHidden="0" w:uiPriority="72" w:unhideWhenUsed="0"/>
-    <w:lsdException w:name="Colorful Grid Accent 1" w:semiHidden="0" w:uiPriority="73" w:unhideWhenUsed="0"/>
-    <w:lsdException w:name="Light Shading Accent 2" w:semiHidden="0" w:uiPriority="60" w:unhideWhenUsed="0"/>
-    <w:lsdException w:name="Light List Accent 2" w:semiHidden="0" w:uiPriority="61" w:unhideWhenUsed="0"/>
-    <w:lsdException w:name="Light Grid Accent 2" w:semiHidden="0" w:uiPriority="62" w:unhideWhenUsed="0"/>
-    <w:lsdException w:name="Medium Shading 1 Accent 2" w:semiHidden="0" w:uiPriority="63" w:unhideWhenUsed="0"/>
-    <w:lsdException w:name="Medium Shading 2 Accent 2" w:semiHidden="0" w:uiPriority="64" w:unhideWhenUsed="0"/>
-    <w:lsdException w:name="Medium List 1 Accent 2" w:semiHidden="0" w:uiPriority="65" w:unhideWhenUsed="0"/>
-    <w:lsdException w:name="Medium List 2 Accent 2" w:semiHidden="0" w:uiPriority="66" w:unhideWhenUsed="0"/>
-    <w:lsdException w:name="Medium Grid 1 Accent 2" w:semiHidden="0" w:uiPriority="67" w:unhideWhenUsed="0"/>
-    <w:lsdException w:name="Medium Grid 2 Accent 2" w:semiHidden="0" w:uiPriority="68" w:unhideWhenUsed="0"/>
-    <w:lsdException w:name="Medium Grid 3 Accent 2" w:semiHidden="0" w:uiPriority="69" w:unhideWhenUsed="0"/>
-    <w:lsdException w:name="Dark List Accent 2" w:semiHidden="0" w:uiPriority="70" w:unhideWhenUsed="0"/>
-    <w:lsdException w:name="Colorful Shading Accent 2" w:semiHidden="0" w:uiPriority="71" w:unhideWhenUsed="0"/>
-    <w:lsdException w:name="Colorful List Accent 2" w:semiHidden="0" w:uiPriority="72" w:unhideWhenUsed="0"/>
-    <w:lsdException w:name="Colorful Grid Accent 2" w:semiHidden="0" w:uiPriority="73" w:unhideWhenUsed="0"/>
-    <w:lsdException w:name="Light Shading Accent 3" w:semiHidden="0" w:uiPriority="60" w:unhideWhenUsed="0"/>
-    <w:lsdException w:name="Light List Accent 3" w:semiHidden="0" w:uiPriority="61" w:unhideWhenUsed="0"/>
-    <w:lsdException w:name="Light Grid Accent 3" w:semiHidden="0" w:uiPriority="62" w:unhideWhenUsed="0"/>
-    <w:lsdException w:name="Medium Shading 1 Accent 3" w:semiHidden="0" w:uiPriority="63" w:unhideWhenUsed="0"/>
-    <w:lsdException w:name="Medium Shading 2 Accent 3" w:semiHidden="0" w:uiPriority="64" w:unhideWhenUsed="0"/>
-    <w:lsdException w:name="Medium List 1 Accent 3" w:semiHidden="0" w:uiPriority="65" w:unhideWhenUsed="0"/>
-    <w:lsdException w:name="Medium List 2 Accent 3" w:semiHidden="0" w:uiPriority="66" w:unhideWhenUsed="0"/>
-    <w:lsdException w:name="Medium Grid 1 Accent 3" w:semiHidden="0" w:uiPriority="67" w:unhideWhenUsed="0"/>
-    <w:lsdException w:name="Medium Grid 2 Accent 3" w:semiHidden="0" w:uiPriority="68" w:unhideWhenUsed="0"/>
-    <w:lsdException w:name="Medium Grid 3 Accent 3" w:semiHidden="0" w:uiPriority="69" w:unhideWhenUsed="0"/>
-    <w:lsdException w:name="Dark List Accent 3" w:semiHidden="0" w:uiPriority="70" w:unhideWhenUsed="0"/>
-    <w:lsdException w:name="Colorful Shading Accent 3" w:semiHidden="0" w:uiPriority="71" w:unhideWhenUsed="0"/>
-    <w:lsdException w:name="Colorful List Accent 3" w:semiHidden="0" w:uiPriority="72" w:unhideWhenUsed="0"/>
-    <w:lsdException w:name="Colorful Grid Accent 3" w:semiHidden="0" w:uiPriority="73" w:unhideWhenUsed="0"/>
-    <w:lsdException w:name="Light Shading Accent 4" w:semiHidden="0" w:uiPriority="60" w:unhideWhenUsed="0"/>
-    <w:lsdException w:name="Light List Accent 4" w:semiHidden="0" w:uiPriority="61" w:unhideWhenUsed="0"/>
-    <w:lsdException w:name="Light Grid Accent 4" w:semiHidden="0" w:uiPriority="62" w:unhideWhenUsed="0"/>
-    <w:lsdException w:name="Medium Shading 1 Accent 4" w:semiHidden="0" w:uiPriority="63" w:unhideWhenUsed="0"/>
-    <w:lsdException w:name="Medium Shading 2 Accent 4" w:semiHidden="0" w:uiPriority="64" w:unhideWhenUsed="0"/>
-    <w:lsdException w:name="Medium List 1 Accent 4" w:semiHidden="0" w:uiPriority="65" w:unhideWhenUsed="0"/>
-    <w:lsdException w:name="Medium List 2 Accent 4" w:semiHidden="0" w:uiPriority="66" w:unhideWhenUsed="0"/>
-    <w:lsdException w:name="Medium Grid 1 Accent 4" w:semiHidden="0" w:uiPriority="67" w:unhideWhenUsed="0"/>
-    <w:lsdException w:name="Medium Grid 2 Accent 4" w:semiHidden="0" w:uiPriority="68" w:unhideWhenUsed="0"/>
-    <w:lsdException w:name="Medium Grid 3 Accent 4" w:semiHidden="0" w:uiPriority="69" w:unhideWhenUsed="0"/>
-    <w:lsdException w:name="Dark List Accent 4" w:semiHidden="0" w:uiPriority="70" w:unhideWhenUsed="0"/>
-    <w:lsdException w:name="Colorful Shading Accent 4" w:semiHidden="0" w:uiPriority="71" w:unhideWhenUsed="0"/>
-    <w:lsdException w:name="Colorful List Accent 4" w:semiHidden="0" w:uiPriority="72" w:unhideWhenUsed="0"/>
-    <w:lsdException w:name="Colorful Grid Accent 4" w:semiHidden="0" w:uiPriority="73" w:unhideWhenUsed="0"/>
-    <w:lsdException w:name="Light Shading Accent 5" w:semiHidden="0" w:uiPriority="60" w:unhideWhenUsed="0"/>
-    <w:lsdException w:name="Light List Accent 5" w:semiHidden="0" w:uiPriority="61" w:unhideWhenUsed="0"/>
-    <w:lsdException w:name="Light Grid Accent 5" w:semiHidden="0" w:uiPriority="62" w:unhideWhenUsed="0"/>
-    <w:lsdException w:name="Medium Shading 1 Accent 5" w:semiHidden="0" w:uiPriority="63" w:unhideWhenUsed="0"/>
-    <w:lsdException w:name="Medium Shading 2 Accent 5" w:semiHidden="0" w:uiPriority="64" w:unhideWhenUsed="0"/>
-    <w:lsdException w:name="Medium List 1 Accent 5" w:semiHidden="0" w:uiPriority="65" w:unhideWhenUsed="0"/>
-    <w:lsdException w:name="Medium List 2 Accent 5" w:semiHidden="0" w:uiPriority="66" w:unhideWhenUsed="0"/>
-    <w:lsdException w:name="Medium Grid 1 Accent 5" w:semiHidden="0" w:uiPriority="67" w:unhideWhenUsed="0"/>
-    <w:lsdException w:name="Medium Grid 2 Accent 5" w:semiHidden="0" w:uiPriority="68" w:unhideWhenUsed="0"/>
-    <w:lsdException w:name="Medium Grid 3 Accent 5" w:semiHidden="0" w:uiPriority="69" w:unhideWhenUsed="0"/>
-    <w:lsdException w:name="Dark List Accent 5" w:semiHidden="0" w:uiPriority="70" w:unhideWhenUsed="0"/>
-    <w:lsdException w:name="Colorful Shading Accent 5" w:semiHidden="0" w:uiPriority="71" w:unhideWhenUsed="0"/>
-    <w:lsdException w:name="Colorful List Accent 5" w:semiHidden="0" w:uiPriority="72" w:unhideWhenUsed="0"/>
-    <w:lsdException w:name="Colorful Grid Accent 5" w:semiHidden="0" w:uiPriority="73" w:unhideWhenUsed="0"/>
-    <w:lsdException w:name="Light Shading Accent 6" w:semiHidden="0" w:uiPriority="60" w:unhideWhenUsed="0"/>
-    <w:lsdException w:name="Light List Accent 6" w:semiHidden="0" w:uiPriority="61" w:unhideWhenUsed="0"/>
-    <w:lsdException w:name="Light Grid Accent 6" w:semiHidden="0" w:uiPriority="62" w:unhideWhenUsed="0"/>
-    <w:lsdException w:name="Medium Shading 1 Accent 6" w:semiHidden="0" w:uiPriority="63" w:unhideWhenUsed="0"/>
-    <w:lsdException w:name="Medium Shading 2 Accent 6" w:semiHidden="0" w:uiPriority="64" w:unhideWhenUsed="0"/>
-    <w:lsdException w:name="Medium List 1 Accent 6" w:semiHidden="0" w:uiPriority="65" w:unhideWhenUsed="0"/>
-    <w:lsdException w:name="Medium List 2 Accent 6" w:semiHidden="0" w:uiPriority="66" w:unhideWhenUsed="0"/>
-    <w:lsdException w:name="Medium Grid 1 Accent 6" w:semiHidden="0" w:uiPriority="67" w:unhideWhenUsed="0"/>
-    <w:lsdException w:name="Medium Grid 2 Accent 6" w:semiHidden="0" w:uiPriority="68" w:unhideWhenUsed="0"/>
-    <w:lsdException w:name="Medium Grid 3 Accent 6" w:semiHidden="0" w:uiPriority="69" w:unhideWhenUsed="0"/>
-    <w:lsdException w:name="Dark List Accent 6" w:semiHidden="0" w:uiPriority="70" w:unhideWhenUsed="0"/>
-    <w:lsdException w:name="Colorful Shading Accent 6" w:semiHidden="0" w:uiPriority="71" w:unhideWhenUsed="0"/>
-    <w:lsdException w:name="Colorful List Accent 6" w:semiHidden="0" w:uiPriority="72" w:unhideWhenUsed="0"/>
-    <w:lsdException w:name="Colorful Grid Accent 6" w:semiHidden="0" w:uiPriority="73" w:unhideWhenUsed="0"/>
-    <w:lsdException w:name="Subtle Emphasis" w:semiHidden="0" w:uiPriority="19" w:unhideWhenUsed="0" w:qFormat="1"/>
-    <w:lsdException w:name="Intense Emphasis" w:semiHidden="0" w:uiPriority="21" w:unhideWhenUsed="0" w:qFormat="1"/>
-    <w:lsdException w:name="Subtle Reference" w:semiHidden="0" w:uiPriority="31" w:unhideWhenUsed="0" w:qFormat="1"/>
-    <w:lsdException w:name="Intense Reference" w:semiHidden="0" w:uiPriority="32" w:unhideWhenUsed="0" w:qFormat="1"/>
-    <w:lsdException w:name="Book Title" w:semiHidden="0" w:uiPriority="33" w:unhideWhenUsed="0" w:qFormat="1"/>
-    <w:lsdException w:name="Bibliography" w:uiPriority="37"/>
-    <w:lsdException w:name="TOC Heading" w:uiPriority="39" w:qFormat="1"/>
-  </w:latentStyles>
-  <w:style w:type="paragraph" w:default="1" w:styleId="Normal">
-    <w:name w:val="Normal"/>
-    <w:qFormat/>
-  </w:style>
-  <w:style w:type="character" w:default="1" w:styleId="Fontepargpadro">
-    <w:name w:val="Default Paragraph Font"/>
-    <w:uiPriority w:val="1"/>
-    <w:semiHidden/>
-    <w:unhideWhenUsed/>
-  </w:style>
-  <w:style w:type="table" w:default="1" w:styleId="Tabelanormal">
-    <w:name w:val="Normal Table"/>
-    <w:uiPriority w:val="99"/>
-    <w:semiHidden/>
-    <w:unhideWhenUsed/>
-    <w:tblPr>
-      <w:tblInd w:w="0" w:type="dxa"/>
-      <w:tblCellMar>
-        <w:top w:w="0" w:type="dxa"/>
-        <w:left w:w="108" w:type="dxa"/>
-        <w:bottom w:w="0" w:type="dxa"/>
-        <w:right w:w="108" w:type="dxa"/>
-      </w:tblCellMar>
-    </w:tblPr>
-  </w:style>
-  <w:style w:type="numbering" w:default="1" w:styleId="Semlista">
-    <w:name w:val="No List"/>
-    <w:uiPriority w:val="99"/>
-    <w:semiHidden/>
-    <w:unhideWhenUsed/>
   </w:style>
 </w:styles>
 </file>
@@ -2434,7 +2980,7 @@
 </file>
 
 <file path=customXml/itemProps1.xml><?xml version="1.0" encoding="utf-8"?>
-<ds:datastoreItem xmlns:ds="http://schemas.openxmlformats.org/officeDocument/2006/customXml" ds:itemID="{BD541151-59A3-4062-A445-43938C166F4B}">
+<ds:datastoreItem xmlns:ds="http://schemas.openxmlformats.org/officeDocument/2006/customXml" ds:itemID="{BCF33537-7D16-4CBD-8F76-8C7C7ECDCA07}">
   <ds:schemaRefs>
     <ds:schemaRef ds:uri="http://schemas.openxmlformats.org/officeDocument/2006/bibliography"/>
   </ds:schemaRefs>

</xml_diff>